<commit_message>
Small details were included.
</commit_message>
<xml_diff>
--- a/Oracle Data Guard/Data Guard.docx
+++ b/Oracle Data Guard/Data Guard.docx
@@ -2896,15 +2896,26 @@
         </w:rPr>
         <w:t>=</w:t>
       </w:r>
-      <w:r>
-        <w:rPr>
-          <w:rFonts w:ascii="Courier New" w:eastAsia="Times New Roman" w:hAnsi="Courier New" w:cs="Courier New"/>
-          <w:color w:val="000000"/>
-          <w:sz w:val="20"/>
-          <w:szCs w:val="20"/>
-        </w:rPr>
-        <w:t>db11g_stby</w:t>
-      </w:r>
+      <w:proofErr w:type="spellStart"/>
+      <w:r>
+        <w:rPr>
+          <w:rFonts w:ascii="Courier New" w:eastAsia="Times New Roman" w:hAnsi="Courier New" w:cs="Courier New"/>
+          <w:color w:val="000000"/>
+          <w:sz w:val="20"/>
+          <w:szCs w:val="20"/>
+        </w:rPr>
+        <w:t>irpt</w:t>
+      </w:r>
+      <w:r>
+        <w:rPr>
+          <w:rFonts w:ascii="Courier New" w:eastAsia="Times New Roman" w:hAnsi="Courier New" w:cs="Courier New"/>
+          <w:color w:val="000000"/>
+          <w:sz w:val="20"/>
+          <w:szCs w:val="20"/>
+        </w:rPr>
+        <w:t>_stby</w:t>
+      </w:r>
+      <w:proofErr w:type="spellEnd"/>
       <w:r>
         <w:rPr>
           <w:rFonts w:ascii="Courier New" w:eastAsia="Times New Roman" w:hAnsi="Courier New" w:cs="Courier New"/>
@@ -3354,7 +3365,18 @@
           <w:rtl/>
           <w:lang w:bidi="fa-IR"/>
         </w:rPr>
-        <w:t xml:space="preserve"> ) : </w:t>
+        <w:t>، همچنین از کاراکتر فاصله استفاده نکنید</w:t>
+      </w:r>
+      <w:r>
+        <w:rPr>
+          <w:rFonts w:cs="B Nazanin" w:hint="cs"/>
+          <w:noProof/>
+          <w:sz w:val="24"/>
+          <w:szCs w:val="24"/>
+          <w:rtl/>
+          <w:lang w:bidi="fa-IR"/>
+        </w:rPr>
+        <w:t xml:space="preserve">) : </w:t>
       </w:r>
     </w:p>
     <w:p>
@@ -3558,7 +3580,6 @@
           <w:noProof/>
           <w:sz w:val="24"/>
           <w:szCs w:val="24"/>
-          <w:rtl/>
           <w:lang w:bidi="fa-IR"/>
         </w:rPr>
       </w:pPr>
@@ -3571,7 +3592,7 @@
           <w:rtl/>
           <w:lang w:bidi="fa-IR"/>
         </w:rPr>
-        <w:t xml:space="preserve">فعال سازی حالت </w:t>
+        <w:t xml:space="preserve">طبق آدرس دهی فوق در صورتی که نام درایو را ذکر نکنیم به صورت پیش فرض درایو </w:t>
       </w:r>
       <w:r>
         <w:rPr>
@@ -3581,28 +3602,175 @@
           <w:szCs w:val="24"/>
           <w:lang w:bidi="fa-IR"/>
         </w:rPr>
-        <w:t> </w:t>
-      </w:r>
-      <w:r>
-        <w:rPr>
-          <w:rFonts w:cs="B Nazanin"/>
+        <w:t>C</w:t>
+      </w:r>
+      <w:r>
+        <w:rPr>
+          <w:rFonts w:cs="B Nazanin" w:hint="cs"/>
           <w:noProof/>
           <w:sz w:val="24"/>
           <w:szCs w:val="24"/>
-          <w:lang w:bidi="fa-IR"/>
-        </w:rPr>
-        <w:t>A</w:t>
-      </w:r>
-      <w:r>
+          <w:rtl/>
+          <w:lang w:bidi="fa-IR"/>
+        </w:rPr>
+        <w:t xml:space="preserve"> در نظر گرفته می شود. برای آدرس دهی درایو های دیگر از الگوی زیر استفاده میکنیم: </w:t>
+      </w:r>
+    </w:p>
+    <w:p>
+      <w:pPr>
+        <w:pStyle w:val="ListParagraph"/>
+        <w:shd w:val="clear" w:color="auto" w:fill="D9D9D9" w:themeFill="background1" w:themeFillShade="D9"/>
+        <w:ind w:left="0"/>
+        <w:jc w:val="both"/>
+        <w:rPr>
+          <w:rFonts w:ascii="Courier New" w:eastAsia="Times New Roman" w:hAnsi="Courier New" w:cs="Courier New"/>
+          <w:color w:val="000000"/>
+          <w:sz w:val="20"/>
+          <w:szCs w:val="20"/>
+        </w:rPr>
+      </w:pPr>
+      <w:r>
+        <w:rPr>
+          <w:rFonts w:ascii="Courier New" w:eastAsia="Times New Roman" w:hAnsi="Courier New" w:cs="Courier New"/>
+          <w:color w:val="000000"/>
+          <w:sz w:val="20"/>
+          <w:szCs w:val="20"/>
+        </w:rPr>
+        <w:t>ALTER SYSTEM SET LOG_ARCHIVE_DEST_1</w:t>
+      </w:r>
+      <w:r>
+        <w:rPr>
+          <w:rFonts w:ascii="Courier New" w:eastAsia="Times New Roman" w:hAnsi="Courier New" w:cs="Courier New"/>
+          <w:color w:val="000000"/>
+          <w:sz w:val="20"/>
+          <w:szCs w:val="20"/>
+          <w:rtl/>
+        </w:rPr>
+        <w:t>=</w:t>
+      </w:r>
+    </w:p>
+    <w:p>
+      <w:pPr>
+        <w:pStyle w:val="ListParagraph"/>
+        <w:shd w:val="clear" w:color="auto" w:fill="D9D9D9" w:themeFill="background1" w:themeFillShade="D9"/>
+        <w:ind w:left="0"/>
+        <w:jc w:val="both"/>
+        <w:rPr>
+          <w:rFonts w:ascii="Courier New" w:eastAsia="Times New Roman" w:hAnsi="Courier New" w:cs="Courier New"/>
+          <w:color w:val="000000"/>
+          <w:sz w:val="20"/>
+          <w:szCs w:val="20"/>
+        </w:rPr>
+      </w:pPr>
+      <w:r>
+        <w:rPr>
+          <w:rFonts w:ascii="Courier New" w:eastAsia="Times New Roman" w:hAnsi="Courier New" w:cs="Courier New"/>
+          <w:color w:val="000000"/>
+          <w:sz w:val="20"/>
+          <w:szCs w:val="20"/>
+          <w:rtl/>
+        </w:rPr>
+        <w:t>'</w:t>
+      </w:r>
+      <w:r>
+        <w:rPr>
+          <w:rFonts w:ascii="Courier New" w:eastAsia="Times New Roman" w:hAnsi="Courier New" w:cs="Courier New"/>
+          <w:color w:val="000000"/>
+          <w:sz w:val="20"/>
+          <w:szCs w:val="20"/>
+        </w:rPr>
+        <w:t>LOCATION=E:\oracle\app\oradata\</w:t>
+      </w:r>
+      <w:r>
+        <w:rPr>
+          <w:rFonts w:ascii="Courier New" w:eastAsia="Times New Roman" w:hAnsi="Courier New" w:cs="Courier New"/>
+          <w:color w:val="000000"/>
+          <w:sz w:val="20"/>
+          <w:szCs w:val="20"/>
+        </w:rPr>
+        <w:t>db11g</w:t>
+      </w:r>
+      <w:r>
+        <w:rPr>
+          <w:rFonts w:ascii="Courier New" w:eastAsia="Times New Roman" w:hAnsi="Courier New" w:cs="Courier New"/>
+          <w:color w:val="000000"/>
+          <w:sz w:val="20"/>
+          <w:szCs w:val="20"/>
+        </w:rPr>
+        <w:t>\arch1</w:t>
+      </w:r>
+    </w:p>
+    <w:p>
+      <w:pPr>
+        <w:pStyle w:val="ListParagraph"/>
+        <w:shd w:val="clear" w:color="auto" w:fill="D9D9D9" w:themeFill="background1" w:themeFillShade="D9"/>
+        <w:ind w:left="0"/>
+        <w:jc w:val="both"/>
+        <w:rPr>
+          <w:rFonts w:ascii="Courier New" w:eastAsia="Times New Roman" w:hAnsi="Courier New" w:cs="Courier New"/>
+          <w:color w:val="000000"/>
+          <w:sz w:val="20"/>
+          <w:szCs w:val="20"/>
+        </w:rPr>
+      </w:pPr>
+      <w:r>
+        <w:rPr>
+          <w:rFonts w:ascii="Courier New" w:eastAsia="Times New Roman" w:hAnsi="Courier New" w:cs="Courier New"/>
+          <w:color w:val="000000"/>
+          <w:sz w:val="20"/>
+          <w:szCs w:val="20"/>
+        </w:rPr>
+        <w:t>VALID_FOR=(ALL_LOGFILES,ALL_ROLES)</w:t>
+      </w:r>
+    </w:p>
+    <w:p>
+      <w:pPr>
+        <w:pStyle w:val="ListParagraph"/>
+        <w:shd w:val="clear" w:color="auto" w:fill="D9D9D9" w:themeFill="background1" w:themeFillShade="D9"/>
+        <w:ind w:left="0"/>
+        <w:jc w:val="both"/>
+        <w:rPr>
+          <w:rFonts w:ascii="Courier New" w:eastAsia="Times New Roman" w:hAnsi="Courier New" w:cs="Courier New" w:hint="cs"/>
+          <w:color w:val="000000"/>
+          <w:sz w:val="20"/>
+          <w:szCs w:val="20"/>
+        </w:rPr>
+      </w:pPr>
+      <w:r>
+        <w:rPr>
+          <w:rFonts w:ascii="Courier New" w:eastAsia="Times New Roman" w:hAnsi="Courier New" w:cs="Courier New"/>
+          <w:color w:val="000000"/>
+          <w:sz w:val="20"/>
+          <w:szCs w:val="20"/>
+        </w:rPr>
+        <w:lastRenderedPageBreak/>
+        <w:t>DB_UNIQUE_NAME=irpt' scope=spfile</w:t>
+      </w:r>
+      <w:r>
+        <w:rPr>
+          <w:rFonts w:ascii="Courier New" w:eastAsia="Times New Roman" w:hAnsi="Courier New" w:cs="Courier New"/>
+          <w:color w:val="000000"/>
+          <w:sz w:val="20"/>
+          <w:szCs w:val="20"/>
+          <w:rtl/>
+        </w:rPr>
+        <w:t>;</w:t>
+      </w:r>
+    </w:p>
+    <w:p>
+      <w:pPr>
+        <w:bidi/>
+        <w:spacing w:before="100" w:beforeAutospacing="1" w:after="0" w:line="360" w:lineRule="auto"/>
+        <w:jc w:val="lowKashida"/>
         <w:rPr>
           <w:rFonts w:cs="B Nazanin"/>
           <w:noProof/>
           <w:sz w:val="24"/>
           <w:szCs w:val="24"/>
-          <w:lang w:bidi="fa-IR"/>
-        </w:rPr>
-        <w:t>rchive log </w:t>
-      </w:r>
+          <w:rtl/>
+          <w:lang w:bidi="fa-IR"/>
+        </w:rPr>
+      </w:pPr>
       <w:r>
         <w:rPr>
           <w:rFonts w:cs="B Nazanin" w:hint="cs"/>
@@ -3612,50 +3780,48 @@
           <w:rtl/>
           <w:lang w:bidi="fa-IR"/>
         </w:rPr>
-        <w:t xml:space="preserve"> و انجام تنظیمات دیگر</w:t>
-      </w:r>
-      <w:r>
-        <w:rPr>
-          <w:rFonts w:cs="B Nazanin" w:hint="cs"/>
+        <w:t xml:space="preserve">فعال سازی حالت </w:t>
+      </w:r>
+      <w:r>
+        <w:rPr>
+          <w:rFonts w:cs="B Nazanin"/>
           <w:noProof/>
           <w:sz w:val="24"/>
           <w:szCs w:val="24"/>
-          <w:rtl/>
-          <w:lang w:bidi="fa-IR"/>
-        </w:rPr>
-        <w:t xml:space="preserve"> </w:t>
-      </w:r>
-      <w:r>
-        <w:rPr>
-          <w:rFonts w:cs="B Nazanin" w:hint="cs"/>
+          <w:lang w:bidi="fa-IR"/>
+        </w:rPr>
+        <w:t> </w:t>
+      </w:r>
+      <w:r>
+        <w:rPr>
+          <w:rFonts w:cs="B Nazanin"/>
           <w:noProof/>
           <w:sz w:val="24"/>
           <w:szCs w:val="24"/>
-          <w:rtl/>
-          <w:lang w:bidi="fa-IR"/>
-        </w:rPr>
-        <w:t xml:space="preserve"> </w:t>
-      </w:r>
-      <w:r>
-        <w:rPr>
-          <w:rFonts w:cs="B Nazanin" w:hint="cs"/>
+          <w:lang w:bidi="fa-IR"/>
+        </w:rPr>
+        <w:t>A</w:t>
+      </w:r>
+      <w:r>
+        <w:rPr>
+          <w:rFonts w:cs="B Nazanin"/>
           <w:noProof/>
           <w:sz w:val="24"/>
           <w:szCs w:val="24"/>
-          <w:rtl/>
-          <w:lang w:bidi="fa-IR"/>
-        </w:rPr>
-        <w:t xml:space="preserve">و در نهایت ساخت </w:t>
-      </w:r>
-      <w:r>
-        <w:rPr>
-          <w:rFonts w:cs="B Nazanin"/>
+          <w:lang w:bidi="fa-IR"/>
+        </w:rPr>
+        <w:t>rchive log </w:t>
+      </w:r>
+      <w:r>
+        <w:rPr>
+          <w:rFonts w:cs="B Nazanin" w:hint="cs"/>
           <w:noProof/>
           <w:sz w:val="24"/>
           <w:szCs w:val="24"/>
-          <w:lang w:bidi="fa-IR"/>
-        </w:rPr>
-        <w:t>pfile</w:t>
+          <w:rtl/>
+          <w:lang w:bidi="fa-IR"/>
+        </w:rPr>
+        <w:t xml:space="preserve"> و انجام تنظیمات دیگر</w:t>
       </w:r>
       <w:r>
         <w:rPr>
@@ -3666,14 +3832,15 @@
           <w:rtl/>
           <w:lang w:bidi="fa-IR"/>
         </w:rPr>
-        <w:t xml:space="preserve"> و ذخیره آن</w:t>
-      </w:r>
-      <w:r>
-        <w:rPr>
-          <w:rFonts w:cs="B Nazanin"/>
+        <w:t xml:space="preserve"> </w:t>
+      </w:r>
+      <w:r>
+        <w:rPr>
+          <w:rFonts w:cs="B Nazanin" w:hint="cs"/>
           <w:noProof/>
           <w:sz w:val="24"/>
           <w:szCs w:val="24"/>
+          <w:rtl/>
           <w:lang w:bidi="fa-IR"/>
         </w:rPr>
         <w:t xml:space="preserve"> </w:t>
@@ -3687,6 +3854,48 @@
           <w:rtl/>
           <w:lang w:bidi="fa-IR"/>
         </w:rPr>
+        <w:t xml:space="preserve">و در نهایت ساخت </w:t>
+      </w:r>
+      <w:r>
+        <w:rPr>
+          <w:rFonts w:cs="B Nazanin"/>
+          <w:noProof/>
+          <w:sz w:val="24"/>
+          <w:szCs w:val="24"/>
+          <w:lang w:bidi="fa-IR"/>
+        </w:rPr>
+        <w:t>pfile</w:t>
+      </w:r>
+      <w:r>
+        <w:rPr>
+          <w:rFonts w:cs="B Nazanin" w:hint="cs"/>
+          <w:noProof/>
+          <w:sz w:val="24"/>
+          <w:szCs w:val="24"/>
+          <w:rtl/>
+          <w:lang w:bidi="fa-IR"/>
+        </w:rPr>
+        <w:t xml:space="preserve"> و ذخیره آن</w:t>
+      </w:r>
+      <w:r>
+        <w:rPr>
+          <w:rFonts w:cs="B Nazanin"/>
+          <w:noProof/>
+          <w:sz w:val="24"/>
+          <w:szCs w:val="24"/>
+          <w:lang w:bidi="fa-IR"/>
+        </w:rPr>
+        <w:t xml:space="preserve"> </w:t>
+      </w:r>
+      <w:r>
+        <w:rPr>
+          <w:rFonts w:cs="B Nazanin" w:hint="cs"/>
+          <w:noProof/>
+          <w:sz w:val="24"/>
+          <w:szCs w:val="24"/>
+          <w:rtl/>
+          <w:lang w:bidi="fa-IR"/>
+        </w:rPr>
         <w:t xml:space="preserve">: </w:t>
       </w:r>
     </w:p>
@@ -3888,7 +4097,6 @@
           <w:sz w:val="20"/>
           <w:szCs w:val="20"/>
         </w:rPr>
-        <w:lastRenderedPageBreak/>
         <w:t>SQL&gt;</w:t>
       </w:r>
       <w:r>
@@ -5189,6 +5397,7 @@
           <w:sz w:val="20"/>
           <w:szCs w:val="20"/>
         </w:rPr>
+        <w:lastRenderedPageBreak/>
         <w:t xml:space="preserve">    )</w:t>
       </w:r>
     </w:p>
@@ -6594,7 +6803,6 @@
           <w:sz w:val="20"/>
           <w:szCs w:val="20"/>
         </w:rPr>
-        <w:lastRenderedPageBreak/>
         <w:t>Used TNSNAMES adapter to resolve the alias</w:t>
       </w:r>
     </w:p>
@@ -7666,6 +7874,7 @@
           <w:sz w:val="20"/>
           <w:szCs w:val="20"/>
         </w:rPr>
+        <w:lastRenderedPageBreak/>
         <w:t>Version 19.3.0.0.0</w:t>
       </w:r>
     </w:p>
@@ -7847,7 +8056,6 @@
           <w:sz w:val="20"/>
           <w:szCs w:val="20"/>
         </w:rPr>
-        <w:lastRenderedPageBreak/>
         <w:t>Rman</w:t>
       </w:r>
       <w:proofErr w:type="spellEnd"/>
@@ -9231,6 +9439,7 @@
           <w:sz w:val="20"/>
           <w:szCs w:val="20"/>
         </w:rPr>
+        <w:lastRenderedPageBreak/>
         <w:t xml:space="preserve">  (SID_LIST =</w:t>
       </w:r>
     </w:p>
@@ -9454,7 +9663,6 @@
           <w:rtl/>
           <w:lang w:bidi="fa-IR"/>
         </w:rPr>
-        <w:lastRenderedPageBreak/>
         <w:t xml:space="preserve">محتوای فایل </w:t>
       </w:r>
       <w:r>
@@ -10485,6 +10693,7 @@
           <w:sz w:val="20"/>
           <w:szCs w:val="20"/>
         </w:rPr>
+        <w:lastRenderedPageBreak/>
         <w:t xml:space="preserve">Attempting to contact (DESCRIPTION = (ADDRESS_LIST = (ADDRESS = (PROTOCOL = </w:t>
       </w:r>
       <w:proofErr w:type="gramStart"/>
@@ -10698,7 +10907,6 @@
           <w:sz w:val="20"/>
           <w:szCs w:val="20"/>
         </w:rPr>
-        <w:lastRenderedPageBreak/>
         <w:t>Used parameter files:</w:t>
       </w:r>
     </w:p>
@@ -11832,6 +12040,7 @@
           <w:sz w:val="20"/>
           <w:szCs w:val="20"/>
         </w:rPr>
+        <w:lastRenderedPageBreak/>
         <w:t>------------------------------------ ----------- ------------------------------</w:t>
       </w:r>
     </w:p>
@@ -12075,7 +12284,6 @@
           <w:sz w:val="20"/>
           <w:szCs w:val="20"/>
         </w:rPr>
-        <w:lastRenderedPageBreak/>
         <w:t>C:\ORA\ORADATA\DB11G\REDO01.LOG</w:t>
       </w:r>
     </w:p>
@@ -13192,6 +13400,7 @@
           <w:sz w:val="20"/>
           <w:szCs w:val="20"/>
         </w:rPr>
+        <w:lastRenderedPageBreak/>
         <w:t>'LOCATION=/</w:t>
       </w:r>
       <w:proofErr w:type="spellStart"/>
@@ -13614,7 +13823,6 @@
           <w:sz w:val="20"/>
           <w:szCs w:val="20"/>
         </w:rPr>
-        <w:lastRenderedPageBreak/>
         <w:t>SQL&gt;</w:t>
       </w:r>
       <w:r>
@@ -14960,6 +15168,7 @@
           <w:sz w:val="20"/>
           <w:szCs w:val="20"/>
         </w:rPr>
+        <w:lastRenderedPageBreak/>
         <w:t>9 rows selected.</w:t>
       </w:r>
     </w:p>
@@ -15173,7 +15382,6 @@
           <w:sz w:val="20"/>
           <w:szCs w:val="20"/>
         </w:rPr>
-        <w:lastRenderedPageBreak/>
         <w:t>READ WRITE</w:t>
       </w:r>
     </w:p>
@@ -16333,6 +16541,7 @@
           <w:sz w:val="20"/>
           <w:szCs w:val="20"/>
         </w:rPr>
+        <w:lastRenderedPageBreak/>
         <w:t>C:\ORA\ORADATA\DB11G\REDO04.LOG</w:t>
       </w:r>
     </w:p>
@@ -16647,7 +16856,6 @@
           <w:sz w:val="20"/>
           <w:szCs w:val="20"/>
         </w:rPr>
-        <w:lastRenderedPageBreak/>
         <w:t>DB_UNIQUE_NAME=db11g_stby' scope=</w:t>
       </w:r>
       <w:proofErr w:type="spellStart"/>
@@ -18066,6 +18274,7 @@
           <w:sz w:val="20"/>
           <w:szCs w:val="20"/>
         </w:rPr>
+        <w:lastRenderedPageBreak/>
         <w:t>SQL&gt;</w:t>
       </w:r>
       <w:r>
@@ -18308,7 +18517,6 @@
           <w:sz w:val="20"/>
           <w:szCs w:val="20"/>
         </w:rPr>
-        <w:lastRenderedPageBreak/>
         <w:t xml:space="preserve">         8 29-OCT-2022 00:10:03 29-OCT-2022 00:10:07 NO</w:t>
       </w:r>
     </w:p>
@@ -19603,6 +19811,7 @@
           <w:sz w:val="20"/>
           <w:szCs w:val="20"/>
         </w:rPr>
+        <w:lastRenderedPageBreak/>
         <w:t>SQL&gt;</w:t>
       </w:r>
       <w:r>
@@ -20093,7 +20302,6 @@
           <w:rtl/>
           <w:lang w:bidi="fa-IR"/>
         </w:rPr>
-        <w:lastRenderedPageBreak/>
         <w:t xml:space="preserve">دستور زیر را در هر دو سرور وارد کنید : </w:t>
       </w:r>
     </w:p>
@@ -20686,6 +20894,7 @@
         <w:rPr>
           <w:lang w:bidi="fa-IR"/>
         </w:rPr>
+        <w:lastRenderedPageBreak/>
         <w:t>DGMGRL&gt; show configuration;</w:t>
       </w:r>
     </w:p>
@@ -20998,7 +21207,6 @@
         <w:rPr>
           <w:lang w:bidi="fa-IR"/>
         </w:rPr>
-        <w:lastRenderedPageBreak/>
         <w:t xml:space="preserve">DGMGRL&gt; disable </w:t>
       </w:r>
       <w:proofErr w:type="spellStart"/>

</xml_diff>

<commit_message>
Small details in document were included.
</commit_message>
<xml_diff>
--- a/Oracle Data Guard/Data Guard.docx
+++ b/Oracle Data Guard/Data Guard.docx
@@ -2874,29 +2874,8 @@
           <w:sz w:val="20"/>
           <w:szCs w:val="20"/>
         </w:rPr>
-        <w:t xml:space="preserve">system set </w:t>
-      </w:r>
-      <w:proofErr w:type="spellStart"/>
-      <w:r>
-        <w:rPr>
-          <w:rFonts w:ascii="Courier New" w:eastAsia="Times New Roman" w:hAnsi="Courier New" w:cs="Courier New"/>
-          <w:color w:val="000000"/>
-          <w:sz w:val="20"/>
-          <w:szCs w:val="20"/>
-        </w:rPr>
-        <w:t>db_unique_name</w:t>
-      </w:r>
-      <w:proofErr w:type="spellEnd"/>
-      <w:r>
-        <w:rPr>
-          <w:rFonts w:ascii="Courier New" w:eastAsia="Times New Roman" w:hAnsi="Courier New" w:cs="Courier New"/>
-          <w:color w:val="000000"/>
-          <w:sz w:val="20"/>
-          <w:szCs w:val="20"/>
-        </w:rPr>
-        <w:t>=</w:t>
-      </w:r>
-      <w:proofErr w:type="spellStart"/>
+        <w:t>system set db_unique_name=</w:t>
+      </w:r>
       <w:r>
         <w:rPr>
           <w:rFonts w:ascii="Courier New" w:eastAsia="Times New Roman" w:hAnsi="Courier New" w:cs="Courier New"/>
@@ -2915,55 +2894,14 @@
         </w:rPr>
         <w:t>_stby</w:t>
       </w:r>
-      <w:proofErr w:type="spellEnd"/>
-      <w:r>
-        <w:rPr>
-          <w:rFonts w:ascii="Courier New" w:eastAsia="Times New Roman" w:hAnsi="Courier New" w:cs="Courier New"/>
-          <w:color w:val="000000"/>
-          <w:sz w:val="20"/>
-          <w:szCs w:val="20"/>
-        </w:rPr>
-        <w:t xml:space="preserve"> scope=</w:t>
-      </w:r>
-      <w:proofErr w:type="spellStart"/>
-      <w:r>
-        <w:rPr>
-          <w:rFonts w:ascii="Courier New" w:eastAsia="Times New Roman" w:hAnsi="Courier New" w:cs="Courier New"/>
-          <w:color w:val="000000"/>
-          <w:sz w:val="20"/>
-          <w:szCs w:val="20"/>
-        </w:rPr>
-        <w:t>spfile</w:t>
-      </w:r>
-      <w:proofErr w:type="spellEnd"/>
-      <w:r>
-        <w:rPr>
-          <w:rFonts w:ascii="Courier New" w:eastAsia="Times New Roman" w:hAnsi="Courier New" w:cs="Courier New"/>
-          <w:color w:val="000000"/>
-          <w:sz w:val="20"/>
-          <w:szCs w:val="20"/>
-        </w:rPr>
-        <w:t xml:space="preserve"> </w:t>
-      </w:r>
-      <w:proofErr w:type="spellStart"/>
-      <w:r>
-        <w:rPr>
-          <w:rFonts w:ascii="Courier New" w:eastAsia="Times New Roman" w:hAnsi="Courier New" w:cs="Courier New"/>
-          <w:color w:val="000000"/>
-          <w:sz w:val="20"/>
-          <w:szCs w:val="20"/>
-        </w:rPr>
-        <w:t>sid</w:t>
-      </w:r>
-      <w:proofErr w:type="spellEnd"/>
-      <w:r>
-        <w:rPr>
-          <w:rFonts w:ascii="Courier New" w:eastAsia="Times New Roman" w:hAnsi="Courier New" w:cs="Courier New"/>
-          <w:color w:val="000000"/>
-          <w:sz w:val="20"/>
-          <w:szCs w:val="20"/>
-        </w:rPr>
-        <w:t>='*';</w:t>
+      <w:r>
+        <w:rPr>
+          <w:rFonts w:ascii="Courier New" w:eastAsia="Times New Roman" w:hAnsi="Courier New" w:cs="Courier New"/>
+          <w:color w:val="000000"/>
+          <w:sz w:val="20"/>
+          <w:szCs w:val="20"/>
+        </w:rPr>
+        <w:t xml:space="preserve"> scope=spfile sid='*';</w:t>
       </w:r>
     </w:p>
     <w:p>
@@ -3440,134 +3378,54 @@
           <w:sz w:val="20"/>
           <w:szCs w:val="20"/>
         </w:rPr>
-        <w:t>'LOCATION=/</w:t>
-      </w:r>
-      <w:proofErr w:type="spellStart"/>
-      <w:r>
-        <w:rPr>
-          <w:rFonts w:ascii="Courier New" w:eastAsia="Times New Roman" w:hAnsi="Courier New" w:cs="Courier New"/>
-          <w:color w:val="000000"/>
-          <w:sz w:val="20"/>
-          <w:szCs w:val="20"/>
-        </w:rPr>
-        <w:t>ora</w:t>
-      </w:r>
-      <w:proofErr w:type="spellEnd"/>
-      <w:r>
-        <w:rPr>
-          <w:rFonts w:ascii="Courier New" w:eastAsia="Times New Roman" w:hAnsi="Courier New" w:cs="Courier New"/>
-          <w:color w:val="000000"/>
-          <w:sz w:val="20"/>
-          <w:szCs w:val="20"/>
-        </w:rPr>
-        <w:t>/</w:t>
-      </w:r>
-      <w:proofErr w:type="spellStart"/>
-      <w:r>
-        <w:rPr>
-          <w:rFonts w:ascii="Courier New" w:eastAsia="Times New Roman" w:hAnsi="Courier New" w:cs="Courier New"/>
-          <w:color w:val="000000"/>
-          <w:sz w:val="20"/>
-          <w:szCs w:val="20"/>
-        </w:rPr>
-        <w:t>oradata</w:t>
-      </w:r>
-      <w:proofErr w:type="spellEnd"/>
-      <w:r>
-        <w:rPr>
-          <w:rFonts w:ascii="Courier New" w:eastAsia="Times New Roman" w:hAnsi="Courier New" w:cs="Courier New"/>
-          <w:color w:val="000000"/>
-          <w:sz w:val="20"/>
-          <w:szCs w:val="20"/>
-        </w:rPr>
-        <w:t>/db11g/arch1/</w:t>
-      </w:r>
-    </w:p>
-    <w:p>
-      <w:pPr>
-        <w:pStyle w:val="ListParagraph"/>
-        <w:shd w:val="clear" w:color="auto" w:fill="D9D9D9" w:themeFill="background1" w:themeFillShade="D9"/>
-        <w:ind w:left="0"/>
-        <w:jc w:val="both"/>
-        <w:rPr>
-          <w:rFonts w:ascii="Courier New" w:eastAsia="Times New Roman" w:hAnsi="Courier New" w:cs="Courier New"/>
-          <w:color w:val="000000"/>
-          <w:sz w:val="20"/>
-          <w:szCs w:val="20"/>
-        </w:rPr>
-      </w:pPr>
-      <w:r>
-        <w:rPr>
-          <w:rFonts w:ascii="Courier New" w:eastAsia="Times New Roman" w:hAnsi="Courier New" w:cs="Courier New"/>
-          <w:color w:val="000000"/>
-          <w:sz w:val="20"/>
-          <w:szCs w:val="20"/>
-        </w:rPr>
-        <w:t>VALID_FOR=(ALL_</w:t>
-      </w:r>
-      <w:proofErr w:type="gramStart"/>
-      <w:r>
-        <w:rPr>
-          <w:rFonts w:ascii="Courier New" w:eastAsia="Times New Roman" w:hAnsi="Courier New" w:cs="Courier New"/>
-          <w:color w:val="000000"/>
-          <w:sz w:val="20"/>
-          <w:szCs w:val="20"/>
-        </w:rPr>
-        <w:t>LOGFILES,ALL</w:t>
-      </w:r>
-      <w:proofErr w:type="gramEnd"/>
-      <w:r>
-        <w:rPr>
-          <w:rFonts w:ascii="Courier New" w:eastAsia="Times New Roman" w:hAnsi="Courier New" w:cs="Courier New"/>
-          <w:color w:val="000000"/>
-          <w:sz w:val="20"/>
-          <w:szCs w:val="20"/>
-        </w:rPr>
-        <w:t>_ROLES)</w:t>
-      </w:r>
-    </w:p>
-    <w:p>
-      <w:pPr>
-        <w:pStyle w:val="ListParagraph"/>
-        <w:shd w:val="clear" w:color="auto" w:fill="D9D9D9" w:themeFill="background1" w:themeFillShade="D9"/>
-        <w:ind w:left="0"/>
-        <w:jc w:val="both"/>
-        <w:rPr>
-          <w:rFonts w:ascii="Courier New" w:eastAsia="Times New Roman" w:hAnsi="Courier New" w:cs="Courier New"/>
-          <w:color w:val="000000"/>
-          <w:sz w:val="20"/>
-          <w:szCs w:val="20"/>
-          <w:rtl/>
-        </w:rPr>
-      </w:pPr>
-      <w:r>
-        <w:rPr>
-          <w:rFonts w:ascii="Courier New" w:eastAsia="Times New Roman" w:hAnsi="Courier New" w:cs="Courier New"/>
-          <w:color w:val="000000"/>
-          <w:sz w:val="20"/>
-          <w:szCs w:val="20"/>
-        </w:rPr>
-        <w:t>DB_UNIQUE_NAME=db11g' scope=</w:t>
-      </w:r>
-      <w:proofErr w:type="spellStart"/>
-      <w:r>
-        <w:rPr>
-          <w:rFonts w:ascii="Courier New" w:eastAsia="Times New Roman" w:hAnsi="Courier New" w:cs="Courier New"/>
-          <w:color w:val="000000"/>
-          <w:sz w:val="20"/>
-          <w:szCs w:val="20"/>
-        </w:rPr>
-        <w:t>spfile</w:t>
-      </w:r>
-      <w:proofErr w:type="spellEnd"/>
-      <w:r>
-        <w:rPr>
-          <w:rFonts w:ascii="Courier New" w:eastAsia="Times New Roman" w:hAnsi="Courier New" w:cs="Courier New"/>
-          <w:color w:val="000000"/>
-          <w:sz w:val="20"/>
-          <w:szCs w:val="20"/>
-        </w:rPr>
-        <w:t>;</w:t>
+        <w:t>'LOCATION=/ora/oradata/db11g/arch1/</w:t>
+      </w:r>
+    </w:p>
+    <w:p>
+      <w:pPr>
+        <w:pStyle w:val="ListParagraph"/>
+        <w:shd w:val="clear" w:color="auto" w:fill="D9D9D9" w:themeFill="background1" w:themeFillShade="D9"/>
+        <w:ind w:left="0"/>
+        <w:jc w:val="both"/>
+        <w:rPr>
+          <w:rFonts w:ascii="Courier New" w:eastAsia="Times New Roman" w:hAnsi="Courier New" w:cs="Courier New"/>
+          <w:color w:val="000000"/>
+          <w:sz w:val="20"/>
+          <w:szCs w:val="20"/>
+        </w:rPr>
+      </w:pPr>
+      <w:r>
+        <w:rPr>
+          <w:rFonts w:ascii="Courier New" w:eastAsia="Times New Roman" w:hAnsi="Courier New" w:cs="Courier New"/>
+          <w:color w:val="000000"/>
+          <w:sz w:val="20"/>
+          <w:szCs w:val="20"/>
+        </w:rPr>
+        <w:t>VALID_FOR=(ALL_LOGFILES,ALL_ROLES)</w:t>
+      </w:r>
+    </w:p>
+    <w:p>
+      <w:pPr>
+        <w:pStyle w:val="ListParagraph"/>
+        <w:shd w:val="clear" w:color="auto" w:fill="D9D9D9" w:themeFill="background1" w:themeFillShade="D9"/>
+        <w:ind w:left="0"/>
+        <w:jc w:val="both"/>
+        <w:rPr>
+          <w:rFonts w:ascii="Courier New" w:eastAsia="Times New Roman" w:hAnsi="Courier New" w:cs="Courier New"/>
+          <w:color w:val="000000"/>
+          <w:sz w:val="20"/>
+          <w:szCs w:val="20"/>
+          <w:rtl/>
+        </w:rPr>
+      </w:pPr>
+      <w:r>
+        <w:rPr>
+          <w:rFonts w:ascii="Courier New" w:eastAsia="Times New Roman" w:hAnsi="Courier New" w:cs="Courier New"/>
+          <w:color w:val="000000"/>
+          <w:sz w:val="20"/>
+          <w:szCs w:val="20"/>
+        </w:rPr>
+        <w:t>DB_UNIQUE_NAME=db11g' scope=spfile;</w:t>
       </w:r>
     </w:p>
     <w:p>
@@ -4438,27 +4296,7 @@
           <w:sz w:val="20"/>
           <w:szCs w:val="20"/>
         </w:rPr>
-        <w:t>ALTER SYSTEM SET DB_RECOVERY_FILE_DEST = '/ora/oradata/db11g/fra/</w:t>
-      </w:r>
-      <w:proofErr w:type="gramStart"/>
-      <w:r>
-        <w:rPr>
-          <w:rFonts w:ascii="Courier New" w:eastAsia="Times New Roman" w:hAnsi="Courier New" w:cs="Courier New"/>
-          <w:color w:val="000000"/>
-          <w:sz w:val="20"/>
-          <w:szCs w:val="20"/>
-        </w:rPr>
-        <w:t>'  SCOPE</w:t>
-      </w:r>
-      <w:proofErr w:type="gramEnd"/>
-      <w:r>
-        <w:rPr>
-          <w:rFonts w:ascii="Courier New" w:eastAsia="Times New Roman" w:hAnsi="Courier New" w:cs="Courier New"/>
-          <w:color w:val="000000"/>
-          <w:sz w:val="20"/>
-          <w:szCs w:val="20"/>
-        </w:rPr>
-        <w:t>=BOTH;</w:t>
+        <w:t>ALTER SYSTEM SET DB_RECOVERY_FILE_DEST = '/ora/oradata/db11g/fra/'  SCOPE=BOTH;</w:t>
       </w:r>
     </w:p>
     <w:p>
@@ -4963,27 +4801,7 @@
           <w:sz w:val="20"/>
           <w:szCs w:val="20"/>
         </w:rPr>
-        <w:t xml:space="preserve"># </w:t>
-      </w:r>
-      <w:proofErr w:type="spellStart"/>
-      <w:r>
-        <w:rPr>
-          <w:rFonts w:ascii="Courier New" w:eastAsia="Times New Roman" w:hAnsi="Courier New" w:cs="Courier New"/>
-          <w:color w:val="000000"/>
-          <w:sz w:val="20"/>
-          <w:szCs w:val="20"/>
-        </w:rPr>
-        <w:t>listener.ora</w:t>
-      </w:r>
-      <w:proofErr w:type="spellEnd"/>
-      <w:r>
-        <w:rPr>
-          <w:rFonts w:ascii="Courier New" w:eastAsia="Times New Roman" w:hAnsi="Courier New" w:cs="Courier New"/>
-          <w:color w:val="000000"/>
-          <w:sz w:val="20"/>
-          <w:szCs w:val="20"/>
-        </w:rPr>
-        <w:t xml:space="preserve"> Network Configuration File: C:\oracle\NETWORK\ADMIN\listener.ora</w:t>
+        <w:t># listener.ora Network Configuration File: C:\oracle\NETWORK\ADMIN\listener.ora</w:t>
       </w:r>
     </w:p>
     <w:p>
@@ -5112,70 +4930,30 @@
           <w:sz w:val="20"/>
           <w:szCs w:val="20"/>
         </w:rPr>
-        <w:t xml:space="preserve">      (ADDRESS = (PROTOCOL = </w:t>
-      </w:r>
-      <w:proofErr w:type="gramStart"/>
-      <w:r>
-        <w:rPr>
-          <w:rFonts w:ascii="Courier New" w:eastAsia="Times New Roman" w:hAnsi="Courier New" w:cs="Courier New"/>
-          <w:color w:val="000000"/>
-          <w:sz w:val="20"/>
-          <w:szCs w:val="20"/>
-        </w:rPr>
-        <w:t>TCP)(</w:t>
-      </w:r>
-      <w:proofErr w:type="gramEnd"/>
-      <w:r>
-        <w:rPr>
-          <w:rFonts w:ascii="Courier New" w:eastAsia="Times New Roman" w:hAnsi="Courier New" w:cs="Courier New"/>
-          <w:color w:val="000000"/>
-          <w:sz w:val="20"/>
-          <w:szCs w:val="20"/>
-        </w:rPr>
-        <w:t>HOST = 192.168.50.103)(PORT = 1521))</w:t>
-      </w:r>
-    </w:p>
-    <w:p>
-      <w:pPr>
-        <w:pStyle w:val="ListParagraph"/>
-        <w:shd w:val="clear" w:color="auto" w:fill="D9D9D9" w:themeFill="background1" w:themeFillShade="D9"/>
-        <w:ind w:left="0"/>
-        <w:jc w:val="both"/>
-        <w:rPr>
-          <w:rFonts w:ascii="Courier New" w:eastAsia="Times New Roman" w:hAnsi="Courier New" w:cs="Courier New"/>
-          <w:color w:val="000000"/>
-          <w:sz w:val="20"/>
-          <w:szCs w:val="20"/>
-        </w:rPr>
-      </w:pPr>
-      <w:r>
-        <w:rPr>
-          <w:rFonts w:ascii="Courier New" w:eastAsia="Times New Roman" w:hAnsi="Courier New" w:cs="Courier New"/>
-          <w:color w:val="000000"/>
-          <w:sz w:val="20"/>
-          <w:szCs w:val="20"/>
-        </w:rPr>
-        <w:t xml:space="preserve">      (ADDRESS = (PROTOCOL = </w:t>
-      </w:r>
-      <w:proofErr w:type="gramStart"/>
-      <w:r>
-        <w:rPr>
-          <w:rFonts w:ascii="Courier New" w:eastAsia="Times New Roman" w:hAnsi="Courier New" w:cs="Courier New"/>
-          <w:color w:val="000000"/>
-          <w:sz w:val="20"/>
-          <w:szCs w:val="20"/>
-        </w:rPr>
-        <w:t>IPC)(</w:t>
-      </w:r>
-      <w:proofErr w:type="gramEnd"/>
-      <w:r>
-        <w:rPr>
-          <w:rFonts w:ascii="Courier New" w:eastAsia="Times New Roman" w:hAnsi="Courier New" w:cs="Courier New"/>
-          <w:color w:val="000000"/>
-          <w:sz w:val="20"/>
-          <w:szCs w:val="20"/>
-        </w:rPr>
-        <w:t>KEY = EXTPROC1521))</w:t>
+        <w:t xml:space="preserve">      (ADDRESS = (PROTOCOL = TCP)(HOST = 192.168.50.103)(PORT = 1521))</w:t>
+      </w:r>
+    </w:p>
+    <w:p>
+      <w:pPr>
+        <w:pStyle w:val="ListParagraph"/>
+        <w:shd w:val="clear" w:color="auto" w:fill="D9D9D9" w:themeFill="background1" w:themeFillShade="D9"/>
+        <w:ind w:left="0"/>
+        <w:jc w:val="both"/>
+        <w:rPr>
+          <w:rFonts w:ascii="Courier New" w:eastAsia="Times New Roman" w:hAnsi="Courier New" w:cs="Courier New"/>
+          <w:color w:val="000000"/>
+          <w:sz w:val="20"/>
+          <w:szCs w:val="20"/>
+        </w:rPr>
+      </w:pPr>
+      <w:r>
+        <w:rPr>
+          <w:rFonts w:ascii="Courier New" w:eastAsia="Times New Roman" w:hAnsi="Courier New" w:cs="Courier New"/>
+          <w:color w:val="000000"/>
+          <w:sz w:val="20"/>
+          <w:szCs w:val="20"/>
+        </w:rPr>
+        <w:t xml:space="preserve">      (ADDRESS = (PROTOCOL = IPC)(KEY = EXTPROC1521))</w:t>
       </w:r>
     </w:p>
     <w:p>
@@ -5561,27 +5339,7 @@
           <w:sz w:val="20"/>
           <w:szCs w:val="20"/>
         </w:rPr>
-        <w:t xml:space="preserve"># </w:t>
-      </w:r>
-      <w:proofErr w:type="spellStart"/>
-      <w:r>
-        <w:rPr>
-          <w:rFonts w:ascii="Courier New" w:eastAsia="Times New Roman" w:hAnsi="Courier New" w:cs="Courier New"/>
-          <w:color w:val="000000"/>
-          <w:sz w:val="20"/>
-          <w:szCs w:val="20"/>
-        </w:rPr>
-        <w:t>tnsnames.ora</w:t>
-      </w:r>
-      <w:proofErr w:type="spellEnd"/>
-      <w:r>
-        <w:rPr>
-          <w:rFonts w:ascii="Courier New" w:eastAsia="Times New Roman" w:hAnsi="Courier New" w:cs="Courier New"/>
-          <w:color w:val="000000"/>
-          <w:sz w:val="20"/>
-          <w:szCs w:val="20"/>
-        </w:rPr>
-        <w:t xml:space="preserve"> Network Configuration File: C:\oracle\NETWORK\ADMIN\tnsnames.ora</w:t>
+        <w:t># tnsnames.ora Network Configuration File: C:\oracle\NETWORK\ADMIN\tnsnames.ora</w:t>
       </w:r>
     </w:p>
     <w:p>
@@ -5710,27 +5468,7 @@
           <w:sz w:val="20"/>
           <w:szCs w:val="20"/>
         </w:rPr>
-        <w:t xml:space="preserve">      (ADDRESS = (PROTOCOL = </w:t>
-      </w:r>
-      <w:proofErr w:type="gramStart"/>
-      <w:r>
-        <w:rPr>
-          <w:rFonts w:ascii="Courier New" w:eastAsia="Times New Roman" w:hAnsi="Courier New" w:cs="Courier New"/>
-          <w:color w:val="000000"/>
-          <w:sz w:val="20"/>
-          <w:szCs w:val="20"/>
-        </w:rPr>
-        <w:t>TCP)(</w:t>
-      </w:r>
-      <w:proofErr w:type="gramEnd"/>
-      <w:r>
-        <w:rPr>
-          <w:rFonts w:ascii="Courier New" w:eastAsia="Times New Roman" w:hAnsi="Courier New" w:cs="Courier New"/>
-          <w:color w:val="000000"/>
-          <w:sz w:val="20"/>
-          <w:szCs w:val="20"/>
-        </w:rPr>
-        <w:t>HOST = 192.168.50.102)(PORT = 1521))</w:t>
+        <w:t xml:space="preserve">      (ADDRESS = (PROTOCOL = TCP)(HOST = 192.168.50.102)(PORT = 1521))</w:t>
       </w:r>
     </w:p>
     <w:p>
@@ -5951,27 +5689,7 @@
           <w:sz w:val="20"/>
           <w:szCs w:val="20"/>
         </w:rPr>
-        <w:t xml:space="preserve">      (ADDRESS = (PROTOCOL = </w:t>
-      </w:r>
-      <w:proofErr w:type="gramStart"/>
-      <w:r>
-        <w:rPr>
-          <w:rFonts w:ascii="Courier New" w:eastAsia="Times New Roman" w:hAnsi="Courier New" w:cs="Courier New"/>
-          <w:color w:val="000000"/>
-          <w:sz w:val="20"/>
-          <w:szCs w:val="20"/>
-        </w:rPr>
-        <w:t>TCP)(</w:t>
-      </w:r>
-      <w:proofErr w:type="gramEnd"/>
-      <w:r>
-        <w:rPr>
-          <w:rFonts w:ascii="Courier New" w:eastAsia="Times New Roman" w:hAnsi="Courier New" w:cs="Courier New"/>
-          <w:color w:val="000000"/>
-          <w:sz w:val="20"/>
-          <w:szCs w:val="20"/>
-        </w:rPr>
-        <w:t>HOST = 192.168.50.103)(PORT = 1521))</w:t>
+        <w:t xml:space="preserve">      (ADDRESS = (PROTOCOL = TCP)(HOST = 192.168.50.103)(PORT = 1521))</w:t>
       </w:r>
     </w:p>
     <w:p>
@@ -6538,27 +6256,7 @@
           <w:sz w:val="20"/>
           <w:szCs w:val="20"/>
         </w:rPr>
-        <w:t xml:space="preserve">Attempting to contact (DESCRIPTION = (ADDRESS_LIST = (ADDRESS = (PROTOCOL = </w:t>
-      </w:r>
-      <w:proofErr w:type="gramStart"/>
-      <w:r>
-        <w:rPr>
-          <w:rFonts w:ascii="Courier New" w:eastAsia="Times New Roman" w:hAnsi="Courier New" w:cs="Courier New"/>
-          <w:color w:val="000000"/>
-          <w:sz w:val="20"/>
-          <w:szCs w:val="20"/>
-        </w:rPr>
-        <w:t>TCP)(</w:t>
-      </w:r>
-      <w:proofErr w:type="gramEnd"/>
-      <w:r>
-        <w:rPr>
-          <w:rFonts w:ascii="Courier New" w:eastAsia="Times New Roman" w:hAnsi="Courier New" w:cs="Courier New"/>
-          <w:color w:val="000000"/>
-          <w:sz w:val="20"/>
-          <w:szCs w:val="20"/>
-        </w:rPr>
-        <w:t>HOST = 192.168.50.102)(PORT = 1521))) (CONNECT_DATA = (SID = db11g)))</w:t>
+        <w:t>Attempting to contact (DESCRIPTION = (ADDRESS_LIST = (ADDRESS = (PROTOCOL = TCP)(HOST = 192.168.50.102)(PORT = 1521))) (CONNECT_DATA = (SID = db11g)))</w:t>
       </w:r>
     </w:p>
     <w:p>
@@ -6848,27 +6546,7 @@
           <w:sz w:val="20"/>
           <w:szCs w:val="20"/>
         </w:rPr>
-        <w:t xml:space="preserve">Attempting to contact (DESCRIPTION = (ADDRESS_LIST = (ADDRESS = (PROTOCOL = </w:t>
-      </w:r>
-      <w:proofErr w:type="gramStart"/>
-      <w:r>
-        <w:rPr>
-          <w:rFonts w:ascii="Courier New" w:eastAsia="Times New Roman" w:hAnsi="Courier New" w:cs="Courier New"/>
-          <w:color w:val="000000"/>
-          <w:sz w:val="20"/>
-          <w:szCs w:val="20"/>
-        </w:rPr>
-        <w:t>TCP)(</w:t>
-      </w:r>
-      <w:proofErr w:type="gramEnd"/>
-      <w:r>
-        <w:rPr>
-          <w:rFonts w:ascii="Courier New" w:eastAsia="Times New Roman" w:hAnsi="Courier New" w:cs="Courier New"/>
-          <w:color w:val="000000"/>
-          <w:sz w:val="20"/>
-          <w:szCs w:val="20"/>
-        </w:rPr>
-        <w:t>HOST = 192.168.50.103)(PORT = 1521))) (CONNECT_DATA = (SID = db11g)))</w:t>
+        <w:t>Attempting to contact (DESCRIPTION = (ADDRESS_LIST = (ADDRESS = (PROTOCOL = TCP)(HOST = 192.168.50.103)(PORT = 1521))) (CONNECT_DATA = (SID = db11g)))</w:t>
       </w:r>
     </w:p>
     <w:p>
@@ -6958,7 +6636,7 @@
         <w:spacing w:after="0" w:line="360" w:lineRule="auto"/>
         <w:jc w:val="lowKashida"/>
         <w:rPr>
-          <w:rFonts w:cs="B Nazanin"/>
+          <w:rFonts w:cs="B Nazanin" w:hint="cs"/>
           <w:noProof/>
           <w:sz w:val="24"/>
           <w:szCs w:val="24"/>
@@ -6975,7 +6653,7 @@
           <w:rtl/>
           <w:lang w:bidi="fa-IR"/>
         </w:rPr>
-        <w:t xml:space="preserve">حال </w:t>
+        <w:t xml:space="preserve">این نکته را در نظر بگیرید که در هر دو سرور اجازه دسترسی پورت اوراکل به </w:t>
       </w:r>
       <w:r>
         <w:rPr>
@@ -6985,7 +6663,7 @@
           <w:szCs w:val="24"/>
           <w:lang w:bidi="fa-IR"/>
         </w:rPr>
-        <w:t>pfile</w:t>
+        <w:t>firewall</w:t>
       </w:r>
       <w:r>
         <w:rPr>
@@ -6996,132 +6674,7 @@
           <w:rtl/>
           <w:lang w:bidi="fa-IR"/>
         </w:rPr>
-        <w:t xml:space="preserve"> ساخته شده در دستگاه </w:t>
-      </w:r>
-      <w:r>
-        <w:rPr>
-          <w:rFonts w:cs="B Nazanin"/>
-          <w:noProof/>
-          <w:sz w:val="24"/>
-          <w:szCs w:val="24"/>
-          <w:lang w:bidi="fa-IR"/>
-        </w:rPr>
-        <w:t>P</w:t>
-      </w:r>
-      <w:r>
-        <w:rPr>
-          <w:rFonts w:cs="B Nazanin"/>
-          <w:noProof/>
-          <w:sz w:val="24"/>
-          <w:szCs w:val="24"/>
-          <w:lang w:bidi="fa-IR"/>
-        </w:rPr>
-        <w:t>rimary</w:t>
-      </w:r>
-      <w:r>
-        <w:rPr>
-          <w:rFonts w:cs="B Nazanin" w:hint="cs"/>
-          <w:noProof/>
-          <w:sz w:val="24"/>
-          <w:szCs w:val="24"/>
-          <w:rtl/>
-          <w:lang w:bidi="fa-IR"/>
-        </w:rPr>
-        <w:t xml:space="preserve"> که در مکان </w:t>
-      </w:r>
-      <w:r>
-        <w:rPr>
-          <w:rFonts w:cs="B Nazanin"/>
-          <w:noProof/>
-          <w:sz w:val="24"/>
-          <w:szCs w:val="24"/>
-          <w:lang w:bidi="fa-IR"/>
-        </w:rPr>
-        <w:t>C:\oracle\database</w:t>
-      </w:r>
-      <w:r>
-        <w:rPr>
-          <w:rFonts w:cs="B Nazanin" w:hint="cs"/>
-          <w:noProof/>
-          <w:sz w:val="24"/>
-          <w:szCs w:val="24"/>
-          <w:rtl/>
-          <w:lang w:bidi="fa-IR"/>
-        </w:rPr>
-        <w:t xml:space="preserve"> قرار دارد را در ماشین </w:t>
-      </w:r>
-      <w:r>
-        <w:rPr>
-          <w:rFonts w:cs="B Nazanin"/>
-          <w:noProof/>
-          <w:sz w:val="24"/>
-          <w:szCs w:val="24"/>
-          <w:lang w:bidi="fa-IR"/>
-        </w:rPr>
-        <w:t>S</w:t>
-      </w:r>
-      <w:r>
-        <w:rPr>
-          <w:rFonts w:cs="B Nazanin"/>
-          <w:noProof/>
-          <w:sz w:val="24"/>
-          <w:szCs w:val="24"/>
-          <w:lang w:bidi="fa-IR"/>
-        </w:rPr>
-        <w:t>tandby</w:t>
-      </w:r>
-      <w:r>
-        <w:rPr>
-          <w:rFonts w:cs="B Nazanin" w:hint="cs"/>
-          <w:noProof/>
-          <w:sz w:val="24"/>
-          <w:szCs w:val="24"/>
-          <w:rtl/>
-          <w:lang w:bidi="fa-IR"/>
-        </w:rPr>
-        <w:t xml:space="preserve"> به آدرس </w:t>
-      </w:r>
-      <w:r>
-        <w:rPr>
-          <w:rFonts w:cs="B Nazanin"/>
-          <w:noProof/>
-          <w:sz w:val="24"/>
-          <w:szCs w:val="24"/>
-          <w:lang w:bidi="fa-IR"/>
-        </w:rPr>
-        <w:t>C:\oracle\database</w:t>
-      </w:r>
-      <w:r>
-        <w:rPr>
-          <w:rFonts w:cs="B Nazanin" w:hint="cs"/>
-          <w:noProof/>
-          <w:sz w:val="24"/>
-          <w:szCs w:val="24"/>
-          <w:rtl/>
-          <w:lang w:bidi="fa-IR"/>
-        </w:rPr>
-        <w:t xml:space="preserve"> کپی کنید. نام این فایل </w:t>
-      </w:r>
-      <w:r>
-        <w:rPr>
-          <w:rFonts w:cs="B Nazanin"/>
-          <w:noProof/>
-          <w:sz w:val="24"/>
-          <w:szCs w:val="24"/>
-          <w:lang w:bidi="fa-IR"/>
-        </w:rPr>
-        <w:t>INITDB11G</w:t>
-      </w:r>
-      <w:r>
-        <w:rPr>
-          <w:rFonts w:cs="B Nazanin" w:hint="cs"/>
-          <w:noProof/>
-          <w:sz w:val="24"/>
-          <w:szCs w:val="24"/>
-          <w:rtl/>
-          <w:lang w:bidi="fa-IR"/>
-        </w:rPr>
-        <w:t xml:space="preserve"> می باشد. </w:t>
+        <w:t xml:space="preserve"> داده شود. </w:t>
       </w:r>
     </w:p>
     <w:p>
@@ -7147,114 +6700,153 @@
           <w:rtl/>
           <w:lang w:bidi="fa-IR"/>
         </w:rPr>
-        <w:t xml:space="preserve">بعد از کپی فایل را باز کرده و مقادیر زیر را تغییر دهید : </w:t>
-      </w:r>
-    </w:p>
-    <w:p>
-      <w:pPr>
-        <w:pStyle w:val="ListParagraph"/>
-        <w:shd w:val="clear" w:color="auto" w:fill="D9D9D9" w:themeFill="background1" w:themeFillShade="D9"/>
-        <w:ind w:left="0"/>
-        <w:jc w:val="both"/>
-        <w:rPr>
-          <w:rFonts w:ascii="Courier New" w:eastAsia="Times New Roman" w:hAnsi="Courier New" w:cs="Courier New"/>
-          <w:color w:val="000000"/>
-          <w:sz w:val="20"/>
-          <w:szCs w:val="20"/>
-        </w:rPr>
-      </w:pPr>
-      <w:r>
-        <w:rPr>
-          <w:rFonts w:ascii="Courier New" w:eastAsia="Times New Roman" w:hAnsi="Courier New" w:cs="Courier New"/>
-          <w:color w:val="000000"/>
-          <w:sz w:val="20"/>
-          <w:szCs w:val="20"/>
-          <w:rtl/>
-        </w:rPr>
-        <w:t>*.</w:t>
-      </w:r>
-      <w:proofErr w:type="spellStart"/>
-      <w:r>
-        <w:rPr>
-          <w:rFonts w:ascii="Courier New" w:eastAsia="Times New Roman" w:hAnsi="Courier New" w:cs="Courier New"/>
-          <w:color w:val="000000"/>
-          <w:sz w:val="20"/>
-          <w:szCs w:val="20"/>
-        </w:rPr>
-        <w:t>local_listener</w:t>
-      </w:r>
-      <w:proofErr w:type="spellEnd"/>
-      <w:r>
-        <w:rPr>
-          <w:rFonts w:ascii="Courier New" w:eastAsia="Times New Roman" w:hAnsi="Courier New" w:cs="Courier New"/>
-          <w:color w:val="000000"/>
-          <w:sz w:val="20"/>
-          <w:szCs w:val="20"/>
-        </w:rPr>
-        <w:t>='192.168.50.10</w:t>
-      </w:r>
-      <w:r>
-        <w:rPr>
-          <w:rFonts w:ascii="Courier New" w:eastAsia="Times New Roman" w:hAnsi="Courier New" w:cs="Courier New" w:hint="cs"/>
-          <w:color w:val="000000"/>
-          <w:sz w:val="20"/>
-          <w:szCs w:val="20"/>
-          <w:rtl/>
-        </w:rPr>
-        <w:t>2</w:t>
-      </w:r>
-      <w:r>
-        <w:rPr>
-          <w:rFonts w:ascii="Courier New" w:eastAsia="Times New Roman" w:hAnsi="Courier New" w:cs="Courier New"/>
-          <w:color w:val="000000"/>
-          <w:sz w:val="20"/>
-          <w:szCs w:val="20"/>
-        </w:rPr>
-        <w:t>:1521</w:t>
-      </w:r>
-      <w:r>
-        <w:rPr>
-          <w:rFonts w:ascii="Courier New" w:eastAsia="Times New Roman" w:hAnsi="Courier New" w:cs="Courier New"/>
-          <w:color w:val="000000"/>
-          <w:sz w:val="20"/>
-          <w:szCs w:val="20"/>
-          <w:rtl/>
-        </w:rPr>
-        <w:t>'</w:t>
-      </w:r>
-    </w:p>
-    <w:p>
-      <w:pPr>
-        <w:pStyle w:val="ListParagraph"/>
-        <w:shd w:val="clear" w:color="auto" w:fill="D9D9D9" w:themeFill="background1" w:themeFillShade="D9"/>
-        <w:ind w:left="0"/>
-        <w:jc w:val="both"/>
-        <w:rPr>
-          <w:rFonts w:ascii="Courier New" w:eastAsia="Times New Roman" w:hAnsi="Courier New" w:cs="Courier New"/>
-          <w:color w:val="000000"/>
-          <w:sz w:val="20"/>
-          <w:szCs w:val="20"/>
-          <w:rtl/>
-        </w:rPr>
-      </w:pPr>
-      <w:r>
-        <w:rPr>
-          <w:rFonts w:ascii="Courier New" w:eastAsia="Times New Roman" w:hAnsi="Courier New" w:cs="Courier New" w:hint="cs"/>
-          <w:color w:val="000000"/>
-          <w:sz w:val="20"/>
-          <w:szCs w:val="20"/>
-          <w:rtl/>
-        </w:rPr>
-        <w:t xml:space="preserve"> </w:t>
-      </w:r>
-      <w:r>
-        <w:rPr>
-          <w:rFonts w:ascii="Courier New" w:eastAsia="Times New Roman" w:hAnsi="Courier New" w:cs="Courier New"/>
-          <w:color w:val="000000"/>
-          <w:sz w:val="20"/>
-          <w:szCs w:val="20"/>
-        </w:rPr>
-        <w:t>DB_UNIQUE_NAME=db11g</w:t>
+        <w:t xml:space="preserve">حال </w:t>
+      </w:r>
+      <w:r>
+        <w:rPr>
+          <w:rFonts w:cs="B Nazanin"/>
+          <w:noProof/>
+          <w:sz w:val="24"/>
+          <w:szCs w:val="24"/>
+          <w:lang w:bidi="fa-IR"/>
+        </w:rPr>
+        <w:t>pfile</w:t>
+      </w:r>
+      <w:r>
+        <w:rPr>
+          <w:rFonts w:cs="B Nazanin" w:hint="cs"/>
+          <w:noProof/>
+          <w:sz w:val="24"/>
+          <w:szCs w:val="24"/>
+          <w:rtl/>
+          <w:lang w:bidi="fa-IR"/>
+        </w:rPr>
+        <w:t xml:space="preserve"> ساخته شده در دستگاه </w:t>
+      </w:r>
+      <w:r>
+        <w:rPr>
+          <w:rFonts w:cs="B Nazanin"/>
+          <w:noProof/>
+          <w:sz w:val="24"/>
+          <w:szCs w:val="24"/>
+          <w:lang w:bidi="fa-IR"/>
+        </w:rPr>
+        <w:t>P</w:t>
+      </w:r>
+      <w:r>
+        <w:rPr>
+          <w:rFonts w:cs="B Nazanin"/>
+          <w:noProof/>
+          <w:sz w:val="24"/>
+          <w:szCs w:val="24"/>
+          <w:lang w:bidi="fa-IR"/>
+        </w:rPr>
+        <w:t>rimary</w:t>
+      </w:r>
+      <w:r>
+        <w:rPr>
+          <w:rFonts w:cs="B Nazanin" w:hint="cs"/>
+          <w:noProof/>
+          <w:sz w:val="24"/>
+          <w:szCs w:val="24"/>
+          <w:rtl/>
+          <w:lang w:bidi="fa-IR"/>
+        </w:rPr>
+        <w:t xml:space="preserve"> که در مکان </w:t>
+      </w:r>
+      <w:r>
+        <w:rPr>
+          <w:rFonts w:cs="B Nazanin"/>
+          <w:noProof/>
+          <w:sz w:val="24"/>
+          <w:szCs w:val="24"/>
+          <w:lang w:bidi="fa-IR"/>
+        </w:rPr>
+        <w:t>C:\oracle\database</w:t>
+      </w:r>
+      <w:r>
+        <w:rPr>
+          <w:rFonts w:cs="B Nazanin" w:hint="cs"/>
+          <w:noProof/>
+          <w:sz w:val="24"/>
+          <w:szCs w:val="24"/>
+          <w:rtl/>
+          <w:lang w:bidi="fa-IR"/>
+        </w:rPr>
+        <w:t xml:space="preserve"> قرار دارد را در ماشین </w:t>
+      </w:r>
+      <w:r>
+        <w:rPr>
+          <w:rFonts w:cs="B Nazanin"/>
+          <w:noProof/>
+          <w:sz w:val="24"/>
+          <w:szCs w:val="24"/>
+          <w:lang w:bidi="fa-IR"/>
+        </w:rPr>
+        <w:t>S</w:t>
+      </w:r>
+      <w:r>
+        <w:rPr>
+          <w:rFonts w:cs="B Nazanin"/>
+          <w:noProof/>
+          <w:sz w:val="24"/>
+          <w:szCs w:val="24"/>
+          <w:lang w:bidi="fa-IR"/>
+        </w:rPr>
+        <w:t>tandby</w:t>
+      </w:r>
+      <w:r>
+        <w:rPr>
+          <w:rFonts w:cs="B Nazanin" w:hint="cs"/>
+          <w:noProof/>
+          <w:sz w:val="24"/>
+          <w:szCs w:val="24"/>
+          <w:rtl/>
+          <w:lang w:bidi="fa-IR"/>
+        </w:rPr>
+        <w:t xml:space="preserve"> به آدرس </w:t>
+      </w:r>
+      <w:r>
+        <w:rPr>
+          <w:rFonts w:cs="B Nazanin"/>
+          <w:noProof/>
+          <w:sz w:val="24"/>
+          <w:szCs w:val="24"/>
+          <w:lang w:bidi="fa-IR"/>
+        </w:rPr>
+        <w:t>C:\oracle\database</w:t>
+      </w:r>
+      <w:r>
+        <w:rPr>
+          <w:rFonts w:cs="B Nazanin" w:hint="cs"/>
+          <w:noProof/>
+          <w:sz w:val="24"/>
+          <w:szCs w:val="24"/>
+          <w:rtl/>
+          <w:lang w:bidi="fa-IR"/>
+        </w:rPr>
+        <w:t xml:space="preserve"> کپی کنید. نام این فایل </w:t>
+      </w:r>
+      <w:r>
+        <w:rPr>
+          <w:rFonts w:cs="B Nazanin"/>
+          <w:noProof/>
+          <w:sz w:val="24"/>
+          <w:szCs w:val="24"/>
+          <w:lang w:bidi="fa-IR"/>
+        </w:rPr>
+        <w:t>INITDB11G</w:t>
+      </w:r>
+      <w:r>
+        <w:rPr>
+          <w:rFonts w:cs="B Nazanin" w:hint="cs"/>
+          <w:noProof/>
+          <w:sz w:val="24"/>
+          <w:szCs w:val="24"/>
+          <w:rtl/>
+          <w:lang w:bidi="fa-IR"/>
+        </w:rPr>
+        <w:t xml:space="preserve"> می باشد. </w:t>
       </w:r>
     </w:p>
     <w:p>
@@ -7280,6 +6872,128 @@
           <w:rtl/>
           <w:lang w:bidi="fa-IR"/>
         </w:rPr>
+        <w:t xml:space="preserve">بعد از کپی فایل را باز کرده و مقادیر زیر را تغییر دهید : </w:t>
+      </w:r>
+    </w:p>
+    <w:p>
+      <w:pPr>
+        <w:pStyle w:val="ListParagraph"/>
+        <w:shd w:val="clear" w:color="auto" w:fill="D9D9D9" w:themeFill="background1" w:themeFillShade="D9"/>
+        <w:ind w:left="0"/>
+        <w:jc w:val="both"/>
+        <w:rPr>
+          <w:rFonts w:ascii="Courier New" w:eastAsia="Times New Roman" w:hAnsi="Courier New" w:cs="Courier New"/>
+          <w:color w:val="000000"/>
+          <w:sz w:val="20"/>
+          <w:szCs w:val="20"/>
+        </w:rPr>
+      </w:pPr>
+      <w:r>
+        <w:rPr>
+          <w:rFonts w:ascii="Courier New" w:eastAsia="Times New Roman" w:hAnsi="Courier New" w:cs="Courier New"/>
+          <w:color w:val="000000"/>
+          <w:sz w:val="20"/>
+          <w:szCs w:val="20"/>
+          <w:rtl/>
+        </w:rPr>
+        <w:t>*.</w:t>
+      </w:r>
+      <w:r>
+        <w:rPr>
+          <w:rFonts w:ascii="Courier New" w:eastAsia="Times New Roman" w:hAnsi="Courier New" w:cs="Courier New"/>
+          <w:color w:val="000000"/>
+          <w:sz w:val="20"/>
+          <w:szCs w:val="20"/>
+        </w:rPr>
+        <w:t>local_listener='192.168.50.10</w:t>
+      </w:r>
+      <w:r>
+        <w:rPr>
+          <w:rFonts w:ascii="Courier New" w:eastAsia="Times New Roman" w:hAnsi="Courier New" w:cs="Courier New" w:hint="cs"/>
+          <w:color w:val="000000"/>
+          <w:sz w:val="20"/>
+          <w:szCs w:val="20"/>
+          <w:rtl/>
+        </w:rPr>
+        <w:t>2</w:t>
+      </w:r>
+      <w:r>
+        <w:rPr>
+          <w:rFonts w:ascii="Courier New" w:eastAsia="Times New Roman" w:hAnsi="Courier New" w:cs="Courier New"/>
+          <w:color w:val="000000"/>
+          <w:sz w:val="20"/>
+          <w:szCs w:val="20"/>
+        </w:rPr>
+        <w:t>:1521</w:t>
+      </w:r>
+      <w:r>
+        <w:rPr>
+          <w:rFonts w:ascii="Courier New" w:eastAsia="Times New Roman" w:hAnsi="Courier New" w:cs="Courier New"/>
+          <w:color w:val="000000"/>
+          <w:sz w:val="20"/>
+          <w:szCs w:val="20"/>
+          <w:rtl/>
+        </w:rPr>
+        <w:t>'</w:t>
+      </w:r>
+    </w:p>
+    <w:p>
+      <w:pPr>
+        <w:pStyle w:val="ListParagraph"/>
+        <w:shd w:val="clear" w:color="auto" w:fill="D9D9D9" w:themeFill="background1" w:themeFillShade="D9"/>
+        <w:ind w:left="0"/>
+        <w:jc w:val="both"/>
+        <w:rPr>
+          <w:rFonts w:ascii="Courier New" w:eastAsia="Times New Roman" w:hAnsi="Courier New" w:cs="Courier New"/>
+          <w:color w:val="000000"/>
+          <w:sz w:val="20"/>
+          <w:szCs w:val="20"/>
+          <w:rtl/>
+        </w:rPr>
+      </w:pPr>
+      <w:r>
+        <w:rPr>
+          <w:rFonts w:ascii="Courier New" w:eastAsia="Times New Roman" w:hAnsi="Courier New" w:cs="Courier New" w:hint="cs"/>
+          <w:color w:val="000000"/>
+          <w:sz w:val="20"/>
+          <w:szCs w:val="20"/>
+          <w:rtl/>
+        </w:rPr>
+        <w:t xml:space="preserve"> </w:t>
+      </w:r>
+      <w:r>
+        <w:rPr>
+          <w:rFonts w:ascii="Courier New" w:eastAsia="Times New Roman" w:hAnsi="Courier New" w:cs="Courier New"/>
+          <w:color w:val="000000"/>
+          <w:sz w:val="20"/>
+          <w:szCs w:val="20"/>
+        </w:rPr>
+        <w:t>DB_UNIQUE_NAME=db11g</w:t>
+      </w:r>
+    </w:p>
+    <w:p>
+      <w:pPr>
+        <w:bidi/>
+        <w:spacing w:after="0" w:line="360" w:lineRule="auto"/>
+        <w:jc w:val="lowKashida"/>
+        <w:rPr>
+          <w:rFonts w:cs="B Nazanin"/>
+          <w:noProof/>
+          <w:sz w:val="24"/>
+          <w:szCs w:val="24"/>
+          <w:rtl/>
+          <w:lang w:bidi="fa-IR"/>
+        </w:rPr>
+      </w:pPr>
+      <w:r>
+        <w:rPr>
+          <w:rFonts w:cs="B Nazanin" w:hint="cs"/>
+          <w:noProof/>
+          <w:sz w:val="24"/>
+          <w:szCs w:val="24"/>
+          <w:rtl/>
+          <w:lang w:bidi="fa-IR"/>
+        </w:rPr>
         <w:t xml:space="preserve">بعد از تغییر : </w:t>
       </w:r>
     </w:p>
@@ -7306,25 +7020,14 @@
         </w:rPr>
         <w:t>*.</w:t>
       </w:r>
-      <w:proofErr w:type="spellStart"/>
-      <w:r>
-        <w:rPr>
-          <w:rFonts w:ascii="Courier New" w:eastAsia="Times New Roman" w:hAnsi="Courier New" w:cs="Courier New"/>
-          <w:color w:val="000000"/>
-          <w:sz w:val="20"/>
-          <w:szCs w:val="20"/>
-        </w:rPr>
-        <w:t>local_listener</w:t>
-      </w:r>
-      <w:proofErr w:type="spellEnd"/>
-      <w:r>
-        <w:rPr>
-          <w:rFonts w:ascii="Courier New" w:eastAsia="Times New Roman" w:hAnsi="Courier New" w:cs="Courier New"/>
-          <w:color w:val="000000"/>
-          <w:sz w:val="20"/>
-          <w:szCs w:val="20"/>
-        </w:rPr>
-        <w:t>='192.168.50.103:1521</w:t>
+      <w:r>
+        <w:rPr>
+          <w:rFonts w:ascii="Courier New" w:eastAsia="Times New Roman" w:hAnsi="Courier New" w:cs="Courier New"/>
+          <w:color w:val="000000"/>
+          <w:sz w:val="20"/>
+          <w:szCs w:val="20"/>
+        </w:rPr>
+        <w:t>local_listener='192.168.50.103:1521</w:t>
       </w:r>
       <w:r>
         <w:rPr>
@@ -7660,27 +7363,7 @@
           <w:sz w:val="20"/>
           <w:szCs w:val="20"/>
         </w:rPr>
-        <w:t xml:space="preserve">STARTUP NOMOUNT </w:t>
-      </w:r>
-      <w:proofErr w:type="spellStart"/>
-      <w:r>
-        <w:rPr>
-          <w:rFonts w:ascii="Courier New" w:eastAsia="Times New Roman" w:hAnsi="Courier New" w:cs="Courier New"/>
-          <w:color w:val="000000"/>
-          <w:sz w:val="20"/>
-          <w:szCs w:val="20"/>
-        </w:rPr>
-        <w:t>pfile</w:t>
-      </w:r>
-      <w:proofErr w:type="spellEnd"/>
-      <w:r>
-        <w:rPr>
-          <w:rFonts w:ascii="Courier New" w:eastAsia="Times New Roman" w:hAnsi="Courier New" w:cs="Courier New"/>
-          <w:color w:val="000000"/>
-          <w:sz w:val="20"/>
-          <w:szCs w:val="20"/>
-        </w:rPr>
-        <w:t>="C:\oracle\database\INITDB11G.ora</w:t>
+        <w:t>STARTUP NOMOUNT pfile="C:\oracle\database\INITDB11G.ora</w:t>
       </w:r>
       <w:r>
         <w:rPr>
@@ -7873,6 +7556,7 @@
           <w:sz w:val="20"/>
           <w:szCs w:val="20"/>
         </w:rPr>
+        <w:lastRenderedPageBreak/>
         <w:t>Recovery Manager: Release 19.0.0.0.0 - Production on Wed Oct 26 03:14:34 2022</w:t>
       </w:r>
     </w:p>
@@ -7896,7 +7580,6 @@
           <w:sz w:val="20"/>
           <w:szCs w:val="20"/>
         </w:rPr>
-        <w:lastRenderedPageBreak/>
         <w:t>Version 19.3.0.0.0</w:t>
       </w:r>
     </w:p>
@@ -8070,25 +7753,14 @@
           <w:szCs w:val="20"/>
         </w:rPr>
       </w:pPr>
-      <w:proofErr w:type="spellStart"/>
-      <w:r>
-        <w:rPr>
-          <w:rFonts w:ascii="Courier New" w:eastAsia="Times New Roman" w:hAnsi="Courier New" w:cs="Courier New"/>
-          <w:color w:val="000000"/>
-          <w:sz w:val="20"/>
-          <w:szCs w:val="20"/>
-        </w:rPr>
-        <w:t>Rman</w:t>
-      </w:r>
-      <w:proofErr w:type="spellEnd"/>
-      <w:r>
-        <w:rPr>
-          <w:rFonts w:ascii="Courier New" w:eastAsia="Times New Roman" w:hAnsi="Courier New" w:cs="Courier New"/>
-          <w:color w:val="000000"/>
-          <w:sz w:val="20"/>
-          <w:szCs w:val="20"/>
-        </w:rPr>
-        <w:t>&gt;</w:t>
+      <w:r>
+        <w:rPr>
+          <w:rFonts w:ascii="Courier New" w:eastAsia="Times New Roman" w:hAnsi="Courier New" w:cs="Courier New"/>
+          <w:color w:val="000000"/>
+          <w:sz w:val="20"/>
+          <w:szCs w:val="20"/>
+        </w:rPr>
+        <w:t>Rman&gt;</w:t>
       </w:r>
       <w:r>
         <w:rPr>
@@ -8262,27 +7934,7 @@
           <w:sz w:val="20"/>
           <w:szCs w:val="20"/>
         </w:rPr>
-        <w:t xml:space="preserve">SET </w:t>
-      </w:r>
-      <w:proofErr w:type="spellStart"/>
-      <w:r>
-        <w:rPr>
-          <w:rFonts w:ascii="Courier New" w:eastAsia="Times New Roman" w:hAnsi="Courier New" w:cs="Courier New"/>
-          <w:color w:val="000000"/>
-          <w:sz w:val="20"/>
-          <w:szCs w:val="20"/>
-        </w:rPr>
-        <w:t>db_unique_name</w:t>
-      </w:r>
-      <w:proofErr w:type="spellEnd"/>
-      <w:r>
-        <w:rPr>
-          <w:rFonts w:ascii="Courier New" w:eastAsia="Times New Roman" w:hAnsi="Courier New" w:cs="Courier New"/>
-          <w:color w:val="000000"/>
-          <w:sz w:val="20"/>
-          <w:szCs w:val="20"/>
-        </w:rPr>
-        <w:t>='db11g_stby' COMMENT 'IS STANDBY</w:t>
+        <w:t>SET db_unique_name='db11g_stby' COMMENT 'IS STANDBY</w:t>
       </w:r>
       <w:r>
         <w:rPr>
@@ -8325,107 +7977,7 @@
           <w:sz w:val="20"/>
           <w:szCs w:val="20"/>
         </w:rPr>
-        <w:t xml:space="preserve">SET </w:t>
-      </w:r>
-      <w:proofErr w:type="spellStart"/>
-      <w:r>
-        <w:rPr>
-          <w:rFonts w:ascii="Courier New" w:eastAsia="Times New Roman" w:hAnsi="Courier New" w:cs="Courier New"/>
-          <w:color w:val="000000"/>
-          <w:sz w:val="20"/>
-          <w:szCs w:val="20"/>
-        </w:rPr>
-        <w:t>db_file_name_convert</w:t>
-      </w:r>
-      <w:proofErr w:type="spellEnd"/>
-      <w:r>
-        <w:rPr>
-          <w:rFonts w:ascii="Courier New" w:eastAsia="Times New Roman" w:hAnsi="Courier New" w:cs="Courier New"/>
-          <w:color w:val="000000"/>
-          <w:sz w:val="20"/>
-          <w:szCs w:val="20"/>
-        </w:rPr>
-        <w:t>='/</w:t>
-      </w:r>
-      <w:proofErr w:type="spellStart"/>
-      <w:r>
-        <w:rPr>
-          <w:rFonts w:ascii="Courier New" w:eastAsia="Times New Roman" w:hAnsi="Courier New" w:cs="Courier New"/>
-          <w:color w:val="000000"/>
-          <w:sz w:val="20"/>
-          <w:szCs w:val="20"/>
-        </w:rPr>
-        <w:t>ora</w:t>
-      </w:r>
-      <w:proofErr w:type="spellEnd"/>
-      <w:r>
-        <w:rPr>
-          <w:rFonts w:ascii="Courier New" w:eastAsia="Times New Roman" w:hAnsi="Courier New" w:cs="Courier New"/>
-          <w:color w:val="000000"/>
-          <w:sz w:val="20"/>
-          <w:szCs w:val="20"/>
-        </w:rPr>
-        <w:t>/</w:t>
-      </w:r>
-      <w:proofErr w:type="spellStart"/>
-      <w:r>
-        <w:rPr>
-          <w:rFonts w:ascii="Courier New" w:eastAsia="Times New Roman" w:hAnsi="Courier New" w:cs="Courier New"/>
-          <w:color w:val="000000"/>
-          <w:sz w:val="20"/>
-          <w:szCs w:val="20"/>
-        </w:rPr>
-        <w:t>oradata</w:t>
-      </w:r>
-      <w:proofErr w:type="spellEnd"/>
-      <w:r>
-        <w:rPr>
-          <w:rFonts w:ascii="Courier New" w:eastAsia="Times New Roman" w:hAnsi="Courier New" w:cs="Courier New"/>
-          <w:color w:val="000000"/>
-          <w:sz w:val="20"/>
-          <w:szCs w:val="20"/>
-        </w:rPr>
-        <w:t>/db11g/','/</w:t>
-      </w:r>
-      <w:proofErr w:type="spellStart"/>
-      <w:r>
-        <w:rPr>
-          <w:rFonts w:ascii="Courier New" w:eastAsia="Times New Roman" w:hAnsi="Courier New" w:cs="Courier New"/>
-          <w:color w:val="000000"/>
-          <w:sz w:val="20"/>
-          <w:szCs w:val="20"/>
-        </w:rPr>
-        <w:t>ora</w:t>
-      </w:r>
-      <w:proofErr w:type="spellEnd"/>
-      <w:r>
-        <w:rPr>
-          <w:rFonts w:ascii="Courier New" w:eastAsia="Times New Roman" w:hAnsi="Courier New" w:cs="Courier New"/>
-          <w:color w:val="000000"/>
-          <w:sz w:val="20"/>
-          <w:szCs w:val="20"/>
-        </w:rPr>
-        <w:t>/</w:t>
-      </w:r>
-      <w:proofErr w:type="spellStart"/>
-      <w:r>
-        <w:rPr>
-          <w:rFonts w:ascii="Courier New" w:eastAsia="Times New Roman" w:hAnsi="Courier New" w:cs="Courier New"/>
-          <w:color w:val="000000"/>
-          <w:sz w:val="20"/>
-          <w:szCs w:val="20"/>
-        </w:rPr>
-        <w:t>oradata</w:t>
-      </w:r>
-      <w:proofErr w:type="spellEnd"/>
-      <w:r>
-        <w:rPr>
-          <w:rFonts w:ascii="Courier New" w:eastAsia="Times New Roman" w:hAnsi="Courier New" w:cs="Courier New"/>
-          <w:color w:val="000000"/>
-          <w:sz w:val="20"/>
-          <w:szCs w:val="20"/>
-        </w:rPr>
-        <w:t>/db11g</w:t>
+        <w:t>SET db_file_name_convert='/ora/oradata/db11g/','/ora/oradata/db11g</w:t>
       </w:r>
       <w:r>
         <w:rPr>
@@ -8468,107 +8020,7 @@
           <w:sz w:val="20"/>
           <w:szCs w:val="20"/>
         </w:rPr>
-        <w:t xml:space="preserve">SET </w:t>
-      </w:r>
-      <w:proofErr w:type="spellStart"/>
-      <w:r>
-        <w:rPr>
-          <w:rFonts w:ascii="Courier New" w:eastAsia="Times New Roman" w:hAnsi="Courier New" w:cs="Courier New"/>
-          <w:color w:val="000000"/>
-          <w:sz w:val="20"/>
-          <w:szCs w:val="20"/>
-        </w:rPr>
-        <w:t>log_file_name_convert</w:t>
-      </w:r>
-      <w:proofErr w:type="spellEnd"/>
-      <w:r>
-        <w:rPr>
-          <w:rFonts w:ascii="Courier New" w:eastAsia="Times New Roman" w:hAnsi="Courier New" w:cs="Courier New"/>
-          <w:color w:val="000000"/>
-          <w:sz w:val="20"/>
-          <w:szCs w:val="20"/>
-        </w:rPr>
-        <w:t>='/</w:t>
-      </w:r>
-      <w:proofErr w:type="spellStart"/>
-      <w:r>
-        <w:rPr>
-          <w:rFonts w:ascii="Courier New" w:eastAsia="Times New Roman" w:hAnsi="Courier New" w:cs="Courier New"/>
-          <w:color w:val="000000"/>
-          <w:sz w:val="20"/>
-          <w:szCs w:val="20"/>
-        </w:rPr>
-        <w:t>ora</w:t>
-      </w:r>
-      <w:proofErr w:type="spellEnd"/>
-      <w:r>
-        <w:rPr>
-          <w:rFonts w:ascii="Courier New" w:eastAsia="Times New Roman" w:hAnsi="Courier New" w:cs="Courier New"/>
-          <w:color w:val="000000"/>
-          <w:sz w:val="20"/>
-          <w:szCs w:val="20"/>
-        </w:rPr>
-        <w:t>/</w:t>
-      </w:r>
-      <w:proofErr w:type="spellStart"/>
-      <w:r>
-        <w:rPr>
-          <w:rFonts w:ascii="Courier New" w:eastAsia="Times New Roman" w:hAnsi="Courier New" w:cs="Courier New"/>
-          <w:color w:val="000000"/>
-          <w:sz w:val="20"/>
-          <w:szCs w:val="20"/>
-        </w:rPr>
-        <w:t>oradata</w:t>
-      </w:r>
-      <w:proofErr w:type="spellEnd"/>
-      <w:r>
-        <w:rPr>
-          <w:rFonts w:ascii="Courier New" w:eastAsia="Times New Roman" w:hAnsi="Courier New" w:cs="Courier New"/>
-          <w:color w:val="000000"/>
-          <w:sz w:val="20"/>
-          <w:szCs w:val="20"/>
-        </w:rPr>
-        <w:t>/db11g/','/</w:t>
-      </w:r>
-      <w:proofErr w:type="spellStart"/>
-      <w:r>
-        <w:rPr>
-          <w:rFonts w:ascii="Courier New" w:eastAsia="Times New Roman" w:hAnsi="Courier New" w:cs="Courier New"/>
-          <w:color w:val="000000"/>
-          <w:sz w:val="20"/>
-          <w:szCs w:val="20"/>
-        </w:rPr>
-        <w:t>ora</w:t>
-      </w:r>
-      <w:proofErr w:type="spellEnd"/>
-      <w:r>
-        <w:rPr>
-          <w:rFonts w:ascii="Courier New" w:eastAsia="Times New Roman" w:hAnsi="Courier New" w:cs="Courier New"/>
-          <w:color w:val="000000"/>
-          <w:sz w:val="20"/>
-          <w:szCs w:val="20"/>
-        </w:rPr>
-        <w:t>/</w:t>
-      </w:r>
-      <w:proofErr w:type="spellStart"/>
-      <w:r>
-        <w:rPr>
-          <w:rFonts w:ascii="Courier New" w:eastAsia="Times New Roman" w:hAnsi="Courier New" w:cs="Courier New"/>
-          <w:color w:val="000000"/>
-          <w:sz w:val="20"/>
-          <w:szCs w:val="20"/>
-        </w:rPr>
-        <w:t>oradata</w:t>
-      </w:r>
-      <w:proofErr w:type="spellEnd"/>
-      <w:r>
-        <w:rPr>
-          <w:rFonts w:ascii="Courier New" w:eastAsia="Times New Roman" w:hAnsi="Courier New" w:cs="Courier New"/>
-          <w:color w:val="000000"/>
-          <w:sz w:val="20"/>
-          <w:szCs w:val="20"/>
-        </w:rPr>
-        <w:t>/db11g</w:t>
+        <w:t>SET log_file_name_convert='/ora/oradata/db11g/','/ora/oradata/db11g</w:t>
       </w:r>
       <w:r>
         <w:rPr>
@@ -8654,27 +8106,7 @@
           <w:sz w:val="20"/>
           <w:szCs w:val="20"/>
         </w:rPr>
-        <w:t xml:space="preserve">SET </w:t>
-      </w:r>
-      <w:proofErr w:type="spellStart"/>
-      <w:r>
-        <w:rPr>
-          <w:rFonts w:ascii="Courier New" w:eastAsia="Times New Roman" w:hAnsi="Courier New" w:cs="Courier New"/>
-          <w:color w:val="000000"/>
-          <w:sz w:val="20"/>
-          <w:szCs w:val="20"/>
-        </w:rPr>
-        <w:t>service_names</w:t>
-      </w:r>
-      <w:proofErr w:type="spellEnd"/>
-      <w:r>
-        <w:rPr>
-          <w:rFonts w:ascii="Courier New" w:eastAsia="Times New Roman" w:hAnsi="Courier New" w:cs="Courier New"/>
-          <w:color w:val="000000"/>
-          <w:sz w:val="20"/>
-          <w:szCs w:val="20"/>
-        </w:rPr>
-        <w:t>='db11g_stby</w:t>
+        <w:t>SET service_names='db11g_stby</w:t>
       </w:r>
       <w:r>
         <w:rPr>
@@ -9129,27 +8561,7 @@
           <w:sz w:val="20"/>
           <w:szCs w:val="20"/>
         </w:rPr>
-        <w:t xml:space="preserve"># </w:t>
-      </w:r>
-      <w:proofErr w:type="spellStart"/>
-      <w:r>
-        <w:rPr>
-          <w:rFonts w:ascii="Courier New" w:eastAsia="Times New Roman" w:hAnsi="Courier New" w:cs="Courier New"/>
-          <w:color w:val="000000"/>
-          <w:sz w:val="20"/>
-          <w:szCs w:val="20"/>
-        </w:rPr>
-        <w:t>listener.ora</w:t>
-      </w:r>
-      <w:proofErr w:type="spellEnd"/>
-      <w:r>
-        <w:rPr>
-          <w:rFonts w:ascii="Courier New" w:eastAsia="Times New Roman" w:hAnsi="Courier New" w:cs="Courier New"/>
-          <w:color w:val="000000"/>
-          <w:sz w:val="20"/>
-          <w:szCs w:val="20"/>
-        </w:rPr>
-        <w:t xml:space="preserve"> Network Configuration File: C:\oracle\NETWORK\ADMIN\listener.ora</w:t>
+        <w:t># listener.ora Network Configuration File: C:\oracle\NETWORK\ADMIN\listener.ora</w:t>
       </w:r>
     </w:p>
     <w:p>
@@ -9292,70 +8704,30 @@
           <w:sz w:val="20"/>
           <w:szCs w:val="20"/>
         </w:rPr>
-        <w:t xml:space="preserve">      (ADDRESS = (PROTOCOL = </w:t>
-      </w:r>
-      <w:proofErr w:type="gramStart"/>
-      <w:r>
-        <w:rPr>
-          <w:rFonts w:ascii="Courier New" w:eastAsia="Times New Roman" w:hAnsi="Courier New" w:cs="Courier New"/>
-          <w:color w:val="000000"/>
-          <w:sz w:val="20"/>
-          <w:szCs w:val="20"/>
-        </w:rPr>
-        <w:t>TCP)(</w:t>
-      </w:r>
-      <w:proofErr w:type="gramEnd"/>
-      <w:r>
-        <w:rPr>
-          <w:rFonts w:ascii="Courier New" w:eastAsia="Times New Roman" w:hAnsi="Courier New" w:cs="Courier New"/>
-          <w:color w:val="000000"/>
-          <w:sz w:val="20"/>
-          <w:szCs w:val="20"/>
-        </w:rPr>
-        <w:t>HOST = 192.168.50.102)(PORT = 1521))</w:t>
-      </w:r>
-    </w:p>
-    <w:p>
-      <w:pPr>
-        <w:pStyle w:val="ListParagraph"/>
-        <w:shd w:val="clear" w:color="auto" w:fill="D9D9D9" w:themeFill="background1" w:themeFillShade="D9"/>
-        <w:ind w:left="0"/>
-        <w:jc w:val="both"/>
-        <w:rPr>
-          <w:rFonts w:ascii="Courier New" w:eastAsia="Times New Roman" w:hAnsi="Courier New" w:cs="Courier New"/>
-          <w:color w:val="000000"/>
-          <w:sz w:val="20"/>
-          <w:szCs w:val="20"/>
-        </w:rPr>
-      </w:pPr>
-      <w:r>
-        <w:rPr>
-          <w:rFonts w:ascii="Courier New" w:eastAsia="Times New Roman" w:hAnsi="Courier New" w:cs="Courier New"/>
-          <w:color w:val="000000"/>
-          <w:sz w:val="20"/>
-          <w:szCs w:val="20"/>
-        </w:rPr>
-        <w:t xml:space="preserve">      (ADDRESS = (PROTOCOL = </w:t>
-      </w:r>
-      <w:proofErr w:type="gramStart"/>
-      <w:r>
-        <w:rPr>
-          <w:rFonts w:ascii="Courier New" w:eastAsia="Times New Roman" w:hAnsi="Courier New" w:cs="Courier New"/>
-          <w:color w:val="000000"/>
-          <w:sz w:val="20"/>
-          <w:szCs w:val="20"/>
-        </w:rPr>
-        <w:t>IPC)(</w:t>
-      </w:r>
-      <w:proofErr w:type="gramEnd"/>
-      <w:r>
-        <w:rPr>
-          <w:rFonts w:ascii="Courier New" w:eastAsia="Times New Roman" w:hAnsi="Courier New" w:cs="Courier New"/>
-          <w:color w:val="000000"/>
-          <w:sz w:val="20"/>
-          <w:szCs w:val="20"/>
-        </w:rPr>
-        <w:t>KEY = EXTPROC1521))</w:t>
+        <w:t xml:space="preserve">      (ADDRESS = (PROTOCOL = TCP)(HOST = 192.168.50.102)(PORT = 1521))</w:t>
+      </w:r>
+    </w:p>
+    <w:p>
+      <w:pPr>
+        <w:pStyle w:val="ListParagraph"/>
+        <w:shd w:val="clear" w:color="auto" w:fill="D9D9D9" w:themeFill="background1" w:themeFillShade="D9"/>
+        <w:ind w:left="0"/>
+        <w:jc w:val="both"/>
+        <w:rPr>
+          <w:rFonts w:ascii="Courier New" w:eastAsia="Times New Roman" w:hAnsi="Courier New" w:cs="Courier New"/>
+          <w:color w:val="000000"/>
+          <w:sz w:val="20"/>
+          <w:szCs w:val="20"/>
+        </w:rPr>
+      </w:pPr>
+      <w:r>
+        <w:rPr>
+          <w:rFonts w:ascii="Courier New" w:eastAsia="Times New Roman" w:hAnsi="Courier New" w:cs="Courier New"/>
+          <w:color w:val="000000"/>
+          <w:sz w:val="20"/>
+          <w:szCs w:val="20"/>
+        </w:rPr>
+        <w:t xml:space="preserve">      (ADDRESS = (PROTOCOL = IPC)(KEY = EXTPROC1521))</w:t>
       </w:r>
     </w:p>
     <w:p>
@@ -9461,7 +8833,6 @@
           <w:sz w:val="20"/>
           <w:szCs w:val="20"/>
         </w:rPr>
-        <w:lastRenderedPageBreak/>
         <w:t xml:space="preserve">  (SID_LIST =</w:t>
       </w:r>
     </w:p>
@@ -9729,27 +9100,7 @@
           <w:sz w:val="20"/>
           <w:szCs w:val="20"/>
         </w:rPr>
-        <w:t xml:space="preserve"># </w:t>
-      </w:r>
-      <w:proofErr w:type="spellStart"/>
-      <w:r>
-        <w:rPr>
-          <w:rFonts w:ascii="Courier New" w:eastAsia="Times New Roman" w:hAnsi="Courier New" w:cs="Courier New"/>
-          <w:color w:val="000000"/>
-          <w:sz w:val="20"/>
-          <w:szCs w:val="20"/>
-        </w:rPr>
-        <w:t>tnsnames.ora</w:t>
-      </w:r>
-      <w:proofErr w:type="spellEnd"/>
-      <w:r>
-        <w:rPr>
-          <w:rFonts w:ascii="Courier New" w:eastAsia="Times New Roman" w:hAnsi="Courier New" w:cs="Courier New"/>
-          <w:color w:val="000000"/>
-          <w:sz w:val="20"/>
-          <w:szCs w:val="20"/>
-        </w:rPr>
-        <w:t xml:space="preserve"> Network Configuration File: C:\oracle\NETWORK\ADMIN\tnsnames.ora</w:t>
+        <w:t># tnsnames.ora Network Configuration File: C:\oracle\NETWORK\ADMIN\tnsnames.ora</w:t>
       </w:r>
     </w:p>
     <w:p>
@@ -9878,27 +9229,7 @@
           <w:sz w:val="20"/>
           <w:szCs w:val="20"/>
         </w:rPr>
-        <w:t xml:space="preserve">      (ADDRESS = (PROTOCOL = </w:t>
-      </w:r>
-      <w:proofErr w:type="gramStart"/>
-      <w:r>
-        <w:rPr>
-          <w:rFonts w:ascii="Courier New" w:eastAsia="Times New Roman" w:hAnsi="Courier New" w:cs="Courier New"/>
-          <w:color w:val="000000"/>
-          <w:sz w:val="20"/>
-          <w:szCs w:val="20"/>
-        </w:rPr>
-        <w:t>TCP)(</w:t>
-      </w:r>
-      <w:proofErr w:type="gramEnd"/>
-      <w:r>
-        <w:rPr>
-          <w:rFonts w:ascii="Courier New" w:eastAsia="Times New Roman" w:hAnsi="Courier New" w:cs="Courier New"/>
-          <w:color w:val="000000"/>
-          <w:sz w:val="20"/>
-          <w:szCs w:val="20"/>
-        </w:rPr>
-        <w:t>HOST = 192.168.50.102)(PORT = 1521))</w:t>
+        <w:t xml:space="preserve">      (ADDRESS = (PROTOCOL = TCP)(HOST = 192.168.50.102)(PORT = 1521))</w:t>
       </w:r>
     </w:p>
     <w:p>
@@ -10119,27 +9450,7 @@
           <w:sz w:val="20"/>
           <w:szCs w:val="20"/>
         </w:rPr>
-        <w:t xml:space="preserve">      (ADDRESS = (PROTOCOL = </w:t>
-      </w:r>
-      <w:proofErr w:type="gramStart"/>
-      <w:r>
-        <w:rPr>
-          <w:rFonts w:ascii="Courier New" w:eastAsia="Times New Roman" w:hAnsi="Courier New" w:cs="Courier New"/>
-          <w:color w:val="000000"/>
-          <w:sz w:val="20"/>
-          <w:szCs w:val="20"/>
-        </w:rPr>
-        <w:t>TCP)(</w:t>
-      </w:r>
-      <w:proofErr w:type="gramEnd"/>
-      <w:r>
-        <w:rPr>
-          <w:rFonts w:ascii="Courier New" w:eastAsia="Times New Roman" w:hAnsi="Courier New" w:cs="Courier New"/>
-          <w:color w:val="000000"/>
-          <w:sz w:val="20"/>
-          <w:szCs w:val="20"/>
-        </w:rPr>
-        <w:t>HOST = 192.168.50.103)(PORT = 1521))</w:t>
+        <w:t xml:space="preserve">      (ADDRESS = (PROTOCOL = TCP)(HOST = 192.168.50.103)(PORT = 1521))</w:t>
       </w:r>
     </w:p>
     <w:p>
@@ -10467,27 +9778,7 @@
           <w:sz w:val="20"/>
           <w:szCs w:val="20"/>
         </w:rPr>
-        <w:t>C:\Users\Administrator&gt;</w:t>
-      </w:r>
-      <w:proofErr w:type="gramStart"/>
-      <w:r>
-        <w:rPr>
-          <w:rFonts w:ascii="Courier New" w:eastAsia="Times New Roman" w:hAnsi="Courier New" w:cs="Courier New"/>
-          <w:color w:val="000000"/>
-          <w:sz w:val="20"/>
-          <w:szCs w:val="20"/>
-        </w:rPr>
-        <w:t>tnsping  db</w:t>
-      </w:r>
-      <w:proofErr w:type="gramEnd"/>
-      <w:r>
-        <w:rPr>
-          <w:rFonts w:ascii="Courier New" w:eastAsia="Times New Roman" w:hAnsi="Courier New" w:cs="Courier New"/>
-          <w:color w:val="000000"/>
-          <w:sz w:val="20"/>
-          <w:szCs w:val="20"/>
-        </w:rPr>
-        <w:t>11g</w:t>
+        <w:t>C:\Users\Administrator&gt;tnsping  db11g</w:t>
       </w:r>
     </w:p>
     <w:p>
@@ -10715,28 +10006,7 @@
           <w:sz w:val="20"/>
           <w:szCs w:val="20"/>
         </w:rPr>
-        <w:lastRenderedPageBreak/>
-        <w:t xml:space="preserve">Attempting to contact (DESCRIPTION = (ADDRESS_LIST = (ADDRESS = (PROTOCOL = </w:t>
-      </w:r>
-      <w:proofErr w:type="gramStart"/>
-      <w:r>
-        <w:rPr>
-          <w:rFonts w:ascii="Courier New" w:eastAsia="Times New Roman" w:hAnsi="Courier New" w:cs="Courier New"/>
-          <w:color w:val="000000"/>
-          <w:sz w:val="20"/>
-          <w:szCs w:val="20"/>
-        </w:rPr>
-        <w:t>TCP)(</w:t>
-      </w:r>
-      <w:proofErr w:type="gramEnd"/>
-      <w:r>
-        <w:rPr>
-          <w:rFonts w:ascii="Courier New" w:eastAsia="Times New Roman" w:hAnsi="Courier New" w:cs="Courier New"/>
-          <w:color w:val="000000"/>
-          <w:sz w:val="20"/>
-          <w:szCs w:val="20"/>
-        </w:rPr>
-        <w:t>HOST = 192.168.50.102)(PORT = 1521))) (CONNECT_DATA = (SID = db11g)))</w:t>
+        <w:t>Attempting to contact (DESCRIPTION = (ADDRESS_LIST = (ADDRESS = (PROTOCOL = TCP)(HOST = 192.168.50.102)(PORT = 1521))) (CONNECT_DATA = (SID = db11g)))</w:t>
       </w:r>
     </w:p>
     <w:p>
@@ -10798,27 +10068,7 @@
           <w:sz w:val="20"/>
           <w:szCs w:val="20"/>
         </w:rPr>
-        <w:t>C:\Users\Administrator&gt;</w:t>
-      </w:r>
-      <w:proofErr w:type="gramStart"/>
-      <w:r>
-        <w:rPr>
-          <w:rFonts w:ascii="Courier New" w:eastAsia="Times New Roman" w:hAnsi="Courier New" w:cs="Courier New"/>
-          <w:color w:val="000000"/>
-          <w:sz w:val="20"/>
-          <w:szCs w:val="20"/>
-        </w:rPr>
-        <w:t>tnsping  db</w:t>
-      </w:r>
-      <w:proofErr w:type="gramEnd"/>
-      <w:r>
-        <w:rPr>
-          <w:rFonts w:ascii="Courier New" w:eastAsia="Times New Roman" w:hAnsi="Courier New" w:cs="Courier New"/>
-          <w:color w:val="000000"/>
-          <w:sz w:val="20"/>
-          <w:szCs w:val="20"/>
-        </w:rPr>
-        <w:t>11g_stby</w:t>
+        <w:t>C:\Users\Administrator&gt;tnsping  db11g_stby</w:t>
       </w:r>
     </w:p>
     <w:p>
@@ -11026,27 +10276,7 @@
           <w:sz w:val="20"/>
           <w:szCs w:val="20"/>
         </w:rPr>
-        <w:t xml:space="preserve">Attempting to contact (DESCRIPTION = (ADDRESS_LIST = (ADDRESS = (PROTOCOL = </w:t>
-      </w:r>
-      <w:proofErr w:type="gramStart"/>
-      <w:r>
-        <w:rPr>
-          <w:rFonts w:ascii="Courier New" w:eastAsia="Times New Roman" w:hAnsi="Courier New" w:cs="Courier New"/>
-          <w:color w:val="000000"/>
-          <w:sz w:val="20"/>
-          <w:szCs w:val="20"/>
-        </w:rPr>
-        <w:t>TCP)(</w:t>
-      </w:r>
-      <w:proofErr w:type="gramEnd"/>
-      <w:r>
-        <w:rPr>
-          <w:rFonts w:ascii="Courier New" w:eastAsia="Times New Roman" w:hAnsi="Courier New" w:cs="Courier New"/>
-          <w:color w:val="000000"/>
-          <w:sz w:val="20"/>
-          <w:szCs w:val="20"/>
-        </w:rPr>
-        <w:t>HOST = 192.168.50.103)(PORT = 1521))) (CONNECT_DATA = (SID = db11g)))</w:t>
+        <w:t>Attempting to contact (DESCRIPTION = (ADDRESS_LIST = (ADDRESS = (PROTOCOL = TCP)(HOST = 192.168.50.103)(PORT = 1521))) (CONNECT_DATA = (SID = db11g)))</w:t>
       </w:r>
     </w:p>
     <w:p>
@@ -11360,47 +10590,7 @@
           <w:sz w:val="20"/>
           <w:szCs w:val="20"/>
         </w:rPr>
-        <w:t>Archive destination            /</w:t>
-      </w:r>
-      <w:proofErr w:type="spellStart"/>
-      <w:r>
-        <w:rPr>
-          <w:rFonts w:ascii="Courier New" w:eastAsia="Times New Roman" w:hAnsi="Courier New" w:cs="Courier New"/>
-          <w:color w:val="000000"/>
-          <w:sz w:val="20"/>
-          <w:szCs w:val="20"/>
-        </w:rPr>
-        <w:t>ora</w:t>
-      </w:r>
-      <w:proofErr w:type="spellEnd"/>
-      <w:r>
-        <w:rPr>
-          <w:rFonts w:ascii="Courier New" w:eastAsia="Times New Roman" w:hAnsi="Courier New" w:cs="Courier New"/>
-          <w:color w:val="000000"/>
-          <w:sz w:val="20"/>
-          <w:szCs w:val="20"/>
-        </w:rPr>
-        <w:t>/</w:t>
-      </w:r>
-      <w:proofErr w:type="spellStart"/>
-      <w:r>
-        <w:rPr>
-          <w:rFonts w:ascii="Courier New" w:eastAsia="Times New Roman" w:hAnsi="Courier New" w:cs="Courier New"/>
-          <w:color w:val="000000"/>
-          <w:sz w:val="20"/>
-          <w:szCs w:val="20"/>
-        </w:rPr>
-        <w:t>oradata</w:t>
-      </w:r>
-      <w:proofErr w:type="spellEnd"/>
-      <w:r>
-        <w:rPr>
-          <w:rFonts w:ascii="Courier New" w:eastAsia="Times New Roman" w:hAnsi="Courier New" w:cs="Courier New"/>
-          <w:color w:val="000000"/>
-          <w:sz w:val="20"/>
-          <w:szCs w:val="20"/>
-        </w:rPr>
-        <w:t>/db11g/arch1/</w:t>
+        <w:t>Archive destination            /ora/oradata/db11g/arch1/</w:t>
       </w:r>
     </w:p>
     <w:p>
@@ -11624,385 +10814,244 @@
           <w:szCs w:val="20"/>
         </w:rPr>
       </w:pPr>
-      <w:proofErr w:type="spellStart"/>
-      <w:r>
-        <w:rPr>
-          <w:rFonts w:ascii="Courier New" w:eastAsia="Times New Roman" w:hAnsi="Courier New" w:cs="Courier New"/>
-          <w:color w:val="000000"/>
-          <w:sz w:val="20"/>
-          <w:szCs w:val="20"/>
-        </w:rPr>
-        <w:t>cdb_cluster_name</w:t>
-      </w:r>
-      <w:proofErr w:type="spellEnd"/>
-      <w:r>
-        <w:rPr>
-          <w:rFonts w:ascii="Courier New" w:eastAsia="Times New Roman" w:hAnsi="Courier New" w:cs="Courier New"/>
-          <w:color w:val="000000"/>
-          <w:sz w:val="20"/>
-          <w:szCs w:val="20"/>
-        </w:rPr>
-        <w:t xml:space="preserve">                     string</w:t>
-      </w:r>
-    </w:p>
-    <w:p>
-      <w:pPr>
-        <w:pStyle w:val="ListParagraph"/>
-        <w:shd w:val="clear" w:color="auto" w:fill="D9D9D9" w:themeFill="background1" w:themeFillShade="D9"/>
-        <w:ind w:left="0"/>
-        <w:jc w:val="both"/>
-        <w:rPr>
-          <w:rFonts w:ascii="Courier New" w:eastAsia="Times New Roman" w:hAnsi="Courier New" w:cs="Courier New"/>
-          <w:color w:val="000000"/>
-          <w:sz w:val="20"/>
-          <w:szCs w:val="20"/>
-        </w:rPr>
-      </w:pPr>
-      <w:proofErr w:type="spellStart"/>
-      <w:r>
-        <w:rPr>
-          <w:rFonts w:ascii="Courier New" w:eastAsia="Times New Roman" w:hAnsi="Courier New" w:cs="Courier New"/>
-          <w:color w:val="000000"/>
-          <w:sz w:val="20"/>
-          <w:szCs w:val="20"/>
-        </w:rPr>
-        <w:t>cell_offloadgroup_name</w:t>
-      </w:r>
-      <w:proofErr w:type="spellEnd"/>
-      <w:r>
-        <w:rPr>
-          <w:rFonts w:ascii="Courier New" w:eastAsia="Times New Roman" w:hAnsi="Courier New" w:cs="Courier New"/>
-          <w:color w:val="000000"/>
-          <w:sz w:val="20"/>
-          <w:szCs w:val="20"/>
-        </w:rPr>
-        <w:t xml:space="preserve">               string</w:t>
-      </w:r>
-    </w:p>
-    <w:p>
-      <w:pPr>
-        <w:pStyle w:val="ListParagraph"/>
-        <w:shd w:val="clear" w:color="auto" w:fill="D9D9D9" w:themeFill="background1" w:themeFillShade="D9"/>
-        <w:ind w:left="0"/>
-        <w:jc w:val="both"/>
-        <w:rPr>
-          <w:rFonts w:ascii="Courier New" w:eastAsia="Times New Roman" w:hAnsi="Courier New" w:cs="Courier New"/>
-          <w:color w:val="000000"/>
-          <w:sz w:val="20"/>
-          <w:szCs w:val="20"/>
-        </w:rPr>
-      </w:pPr>
-      <w:proofErr w:type="spellStart"/>
-      <w:r>
-        <w:rPr>
-          <w:rFonts w:ascii="Courier New" w:eastAsia="Times New Roman" w:hAnsi="Courier New" w:cs="Courier New"/>
-          <w:color w:val="000000"/>
-          <w:sz w:val="20"/>
-          <w:szCs w:val="20"/>
-        </w:rPr>
-        <w:t>db_file_name_convert</w:t>
-      </w:r>
-      <w:proofErr w:type="spellEnd"/>
-      <w:r>
-        <w:rPr>
-          <w:rFonts w:ascii="Courier New" w:eastAsia="Times New Roman" w:hAnsi="Courier New" w:cs="Courier New"/>
-          <w:color w:val="000000"/>
-          <w:sz w:val="20"/>
-          <w:szCs w:val="20"/>
-        </w:rPr>
-        <w:t xml:space="preserve">                 string</w:t>
-      </w:r>
-    </w:p>
-    <w:p>
-      <w:pPr>
-        <w:pStyle w:val="ListParagraph"/>
-        <w:shd w:val="clear" w:color="auto" w:fill="D9D9D9" w:themeFill="background1" w:themeFillShade="D9"/>
-        <w:ind w:left="0"/>
-        <w:jc w:val="both"/>
-        <w:rPr>
-          <w:rFonts w:ascii="Courier New" w:eastAsia="Times New Roman" w:hAnsi="Courier New" w:cs="Courier New"/>
-          <w:color w:val="000000"/>
-          <w:sz w:val="20"/>
-          <w:szCs w:val="20"/>
-        </w:rPr>
-      </w:pPr>
-      <w:proofErr w:type="spellStart"/>
-      <w:r>
-        <w:rPr>
-          <w:rFonts w:ascii="Courier New" w:eastAsia="Times New Roman" w:hAnsi="Courier New" w:cs="Courier New"/>
-          <w:color w:val="000000"/>
-          <w:sz w:val="20"/>
-          <w:szCs w:val="20"/>
-        </w:rPr>
-        <w:t>db_name</w:t>
-      </w:r>
-      <w:proofErr w:type="spellEnd"/>
-      <w:r>
-        <w:rPr>
-          <w:rFonts w:ascii="Courier New" w:eastAsia="Times New Roman" w:hAnsi="Courier New" w:cs="Courier New"/>
-          <w:color w:val="000000"/>
-          <w:sz w:val="20"/>
-          <w:szCs w:val="20"/>
-        </w:rPr>
-        <w:t xml:space="preserve">                              string      db11g</w:t>
-      </w:r>
-    </w:p>
-    <w:p>
-      <w:pPr>
-        <w:pStyle w:val="ListParagraph"/>
-        <w:shd w:val="clear" w:color="auto" w:fill="D9D9D9" w:themeFill="background1" w:themeFillShade="D9"/>
-        <w:ind w:left="0"/>
-        <w:jc w:val="both"/>
-        <w:rPr>
-          <w:rFonts w:ascii="Courier New" w:eastAsia="Times New Roman" w:hAnsi="Courier New" w:cs="Courier New"/>
-          <w:color w:val="000000"/>
-          <w:sz w:val="20"/>
-          <w:szCs w:val="20"/>
-        </w:rPr>
-      </w:pPr>
-      <w:proofErr w:type="spellStart"/>
-      <w:r>
-        <w:rPr>
-          <w:rFonts w:ascii="Courier New" w:eastAsia="Times New Roman" w:hAnsi="Courier New" w:cs="Courier New"/>
-          <w:color w:val="000000"/>
-          <w:sz w:val="20"/>
-          <w:szCs w:val="20"/>
-        </w:rPr>
-        <w:t>db_unique_name</w:t>
-      </w:r>
-      <w:proofErr w:type="spellEnd"/>
-      <w:r>
-        <w:rPr>
-          <w:rFonts w:ascii="Courier New" w:eastAsia="Times New Roman" w:hAnsi="Courier New" w:cs="Courier New"/>
-          <w:color w:val="000000"/>
-          <w:sz w:val="20"/>
-          <w:szCs w:val="20"/>
-        </w:rPr>
-        <w:t xml:space="preserve">                       string      db11g</w:t>
-      </w:r>
-    </w:p>
-    <w:p>
-      <w:pPr>
-        <w:pStyle w:val="ListParagraph"/>
-        <w:shd w:val="clear" w:color="auto" w:fill="D9D9D9" w:themeFill="background1" w:themeFillShade="D9"/>
-        <w:ind w:left="0"/>
-        <w:jc w:val="both"/>
-        <w:rPr>
-          <w:rFonts w:ascii="Courier New" w:eastAsia="Times New Roman" w:hAnsi="Courier New" w:cs="Courier New"/>
-          <w:color w:val="000000"/>
-          <w:sz w:val="20"/>
-          <w:szCs w:val="20"/>
-        </w:rPr>
-      </w:pPr>
-      <w:proofErr w:type="spellStart"/>
-      <w:r>
-        <w:rPr>
-          <w:rFonts w:ascii="Courier New" w:eastAsia="Times New Roman" w:hAnsi="Courier New" w:cs="Courier New"/>
-          <w:color w:val="000000"/>
-          <w:sz w:val="20"/>
-          <w:szCs w:val="20"/>
-        </w:rPr>
-        <w:t>global_names</w:t>
-      </w:r>
-      <w:proofErr w:type="spellEnd"/>
-      <w:r>
-        <w:rPr>
-          <w:rFonts w:ascii="Courier New" w:eastAsia="Times New Roman" w:hAnsi="Courier New" w:cs="Courier New"/>
-          <w:color w:val="000000"/>
-          <w:sz w:val="20"/>
-          <w:szCs w:val="20"/>
-        </w:rPr>
-        <w:t xml:space="preserve">                         </w:t>
-      </w:r>
-      <w:proofErr w:type="spellStart"/>
-      <w:r>
-        <w:rPr>
-          <w:rFonts w:ascii="Courier New" w:eastAsia="Times New Roman" w:hAnsi="Courier New" w:cs="Courier New"/>
-          <w:color w:val="000000"/>
-          <w:sz w:val="20"/>
-          <w:szCs w:val="20"/>
-        </w:rPr>
-        <w:t>boolean</w:t>
-      </w:r>
-      <w:proofErr w:type="spellEnd"/>
-      <w:r>
-        <w:rPr>
-          <w:rFonts w:ascii="Courier New" w:eastAsia="Times New Roman" w:hAnsi="Courier New" w:cs="Courier New"/>
-          <w:color w:val="000000"/>
-          <w:sz w:val="20"/>
-          <w:szCs w:val="20"/>
-        </w:rPr>
-        <w:t xml:space="preserve">     FALSE</w:t>
-      </w:r>
-    </w:p>
-    <w:p>
-      <w:pPr>
-        <w:pStyle w:val="ListParagraph"/>
-        <w:shd w:val="clear" w:color="auto" w:fill="D9D9D9" w:themeFill="background1" w:themeFillShade="D9"/>
-        <w:ind w:left="0"/>
-        <w:jc w:val="both"/>
-        <w:rPr>
-          <w:rFonts w:ascii="Courier New" w:eastAsia="Times New Roman" w:hAnsi="Courier New" w:cs="Courier New"/>
-          <w:color w:val="000000"/>
-          <w:sz w:val="20"/>
-          <w:szCs w:val="20"/>
-        </w:rPr>
-      </w:pPr>
-      <w:proofErr w:type="spellStart"/>
-      <w:r>
-        <w:rPr>
-          <w:rFonts w:ascii="Courier New" w:eastAsia="Times New Roman" w:hAnsi="Courier New" w:cs="Courier New"/>
-          <w:color w:val="000000"/>
-          <w:sz w:val="20"/>
-          <w:szCs w:val="20"/>
-        </w:rPr>
-        <w:t>instance_name</w:t>
-      </w:r>
-      <w:proofErr w:type="spellEnd"/>
-      <w:r>
-        <w:rPr>
-          <w:rFonts w:ascii="Courier New" w:eastAsia="Times New Roman" w:hAnsi="Courier New" w:cs="Courier New"/>
-          <w:color w:val="000000"/>
-          <w:sz w:val="20"/>
-          <w:szCs w:val="20"/>
-        </w:rPr>
-        <w:t xml:space="preserve">                        string      db11g</w:t>
-      </w:r>
-    </w:p>
-    <w:p>
-      <w:pPr>
-        <w:pStyle w:val="ListParagraph"/>
-        <w:shd w:val="clear" w:color="auto" w:fill="D9D9D9" w:themeFill="background1" w:themeFillShade="D9"/>
-        <w:ind w:left="0"/>
-        <w:jc w:val="both"/>
-        <w:rPr>
-          <w:rFonts w:ascii="Courier New" w:eastAsia="Times New Roman" w:hAnsi="Courier New" w:cs="Courier New"/>
-          <w:color w:val="000000"/>
-          <w:sz w:val="20"/>
-          <w:szCs w:val="20"/>
-        </w:rPr>
-      </w:pPr>
-      <w:proofErr w:type="spellStart"/>
-      <w:r>
-        <w:rPr>
-          <w:rFonts w:ascii="Courier New" w:eastAsia="Times New Roman" w:hAnsi="Courier New" w:cs="Courier New"/>
-          <w:color w:val="000000"/>
-          <w:sz w:val="20"/>
-          <w:szCs w:val="20"/>
-        </w:rPr>
-        <w:t>lock_name_space</w:t>
-      </w:r>
-      <w:proofErr w:type="spellEnd"/>
-      <w:r>
-        <w:rPr>
-          <w:rFonts w:ascii="Courier New" w:eastAsia="Times New Roman" w:hAnsi="Courier New" w:cs="Courier New"/>
-          <w:color w:val="000000"/>
-          <w:sz w:val="20"/>
-          <w:szCs w:val="20"/>
-        </w:rPr>
-        <w:t xml:space="preserve">                      string</w:t>
-      </w:r>
-    </w:p>
-    <w:p>
-      <w:pPr>
-        <w:pStyle w:val="ListParagraph"/>
-        <w:shd w:val="clear" w:color="auto" w:fill="D9D9D9" w:themeFill="background1" w:themeFillShade="D9"/>
-        <w:ind w:left="0"/>
-        <w:jc w:val="both"/>
-        <w:rPr>
-          <w:rFonts w:ascii="Courier New" w:eastAsia="Times New Roman" w:hAnsi="Courier New" w:cs="Courier New"/>
-          <w:color w:val="000000"/>
-          <w:sz w:val="20"/>
-          <w:szCs w:val="20"/>
-        </w:rPr>
-      </w:pPr>
-      <w:proofErr w:type="spellStart"/>
-      <w:r>
-        <w:rPr>
-          <w:rFonts w:ascii="Courier New" w:eastAsia="Times New Roman" w:hAnsi="Courier New" w:cs="Courier New"/>
-          <w:color w:val="000000"/>
-          <w:sz w:val="20"/>
-          <w:szCs w:val="20"/>
-        </w:rPr>
-        <w:t>log_file_name_convert</w:t>
-      </w:r>
-      <w:proofErr w:type="spellEnd"/>
-      <w:r>
-        <w:rPr>
-          <w:rFonts w:ascii="Courier New" w:eastAsia="Times New Roman" w:hAnsi="Courier New" w:cs="Courier New"/>
-          <w:color w:val="000000"/>
-          <w:sz w:val="20"/>
-          <w:szCs w:val="20"/>
-        </w:rPr>
-        <w:t xml:space="preserve">                string</w:t>
-      </w:r>
-    </w:p>
-    <w:p>
-      <w:pPr>
-        <w:pStyle w:val="ListParagraph"/>
-        <w:shd w:val="clear" w:color="auto" w:fill="D9D9D9" w:themeFill="background1" w:themeFillShade="D9"/>
-        <w:ind w:left="0"/>
-        <w:jc w:val="both"/>
-        <w:rPr>
-          <w:rFonts w:ascii="Courier New" w:eastAsia="Times New Roman" w:hAnsi="Courier New" w:cs="Courier New"/>
-          <w:color w:val="000000"/>
-          <w:sz w:val="20"/>
-          <w:szCs w:val="20"/>
-        </w:rPr>
-      </w:pPr>
-      <w:proofErr w:type="spellStart"/>
-      <w:r>
-        <w:rPr>
-          <w:rFonts w:ascii="Courier New" w:eastAsia="Times New Roman" w:hAnsi="Courier New" w:cs="Courier New"/>
-          <w:color w:val="000000"/>
-          <w:sz w:val="20"/>
-          <w:szCs w:val="20"/>
-        </w:rPr>
-        <w:t>pdb_file_name_convert</w:t>
-      </w:r>
-      <w:proofErr w:type="spellEnd"/>
-      <w:r>
-        <w:rPr>
-          <w:rFonts w:ascii="Courier New" w:eastAsia="Times New Roman" w:hAnsi="Courier New" w:cs="Courier New"/>
-          <w:color w:val="000000"/>
-          <w:sz w:val="20"/>
-          <w:szCs w:val="20"/>
-        </w:rPr>
-        <w:t xml:space="preserve">                string</w:t>
-      </w:r>
-    </w:p>
-    <w:p>
-      <w:pPr>
-        <w:pStyle w:val="ListParagraph"/>
-        <w:shd w:val="clear" w:color="auto" w:fill="D9D9D9" w:themeFill="background1" w:themeFillShade="D9"/>
-        <w:ind w:left="0"/>
-        <w:jc w:val="both"/>
-        <w:rPr>
-          <w:rFonts w:ascii="Courier New" w:eastAsia="Times New Roman" w:hAnsi="Courier New" w:cs="Courier New"/>
-          <w:color w:val="000000"/>
-          <w:sz w:val="20"/>
-          <w:szCs w:val="20"/>
-        </w:rPr>
-      </w:pPr>
-      <w:proofErr w:type="spellStart"/>
-      <w:r>
-        <w:rPr>
-          <w:rFonts w:ascii="Courier New" w:eastAsia="Times New Roman" w:hAnsi="Courier New" w:cs="Courier New"/>
-          <w:color w:val="000000"/>
-          <w:sz w:val="20"/>
-          <w:szCs w:val="20"/>
-        </w:rPr>
-        <w:t>processor_group_name</w:t>
-      </w:r>
-      <w:proofErr w:type="spellEnd"/>
-      <w:r>
-        <w:rPr>
-          <w:rFonts w:ascii="Courier New" w:eastAsia="Times New Roman" w:hAnsi="Courier New" w:cs="Courier New"/>
-          <w:color w:val="000000"/>
-          <w:sz w:val="20"/>
-          <w:szCs w:val="20"/>
-        </w:rPr>
-        <w:t xml:space="preserve">                 string</w:t>
+      <w:r>
+        <w:rPr>
+          <w:rFonts w:ascii="Courier New" w:eastAsia="Times New Roman" w:hAnsi="Courier New" w:cs="Courier New"/>
+          <w:color w:val="000000"/>
+          <w:sz w:val="20"/>
+          <w:szCs w:val="20"/>
+        </w:rPr>
+        <w:t>cdb_cluster_name                     string</w:t>
+      </w:r>
+    </w:p>
+    <w:p>
+      <w:pPr>
+        <w:pStyle w:val="ListParagraph"/>
+        <w:shd w:val="clear" w:color="auto" w:fill="D9D9D9" w:themeFill="background1" w:themeFillShade="D9"/>
+        <w:ind w:left="0"/>
+        <w:jc w:val="both"/>
+        <w:rPr>
+          <w:rFonts w:ascii="Courier New" w:eastAsia="Times New Roman" w:hAnsi="Courier New" w:cs="Courier New"/>
+          <w:color w:val="000000"/>
+          <w:sz w:val="20"/>
+          <w:szCs w:val="20"/>
+        </w:rPr>
+      </w:pPr>
+      <w:r>
+        <w:rPr>
+          <w:rFonts w:ascii="Courier New" w:eastAsia="Times New Roman" w:hAnsi="Courier New" w:cs="Courier New"/>
+          <w:color w:val="000000"/>
+          <w:sz w:val="20"/>
+          <w:szCs w:val="20"/>
+        </w:rPr>
+        <w:t>cell_offloadgroup_name               string</w:t>
+      </w:r>
+    </w:p>
+    <w:p>
+      <w:pPr>
+        <w:pStyle w:val="ListParagraph"/>
+        <w:shd w:val="clear" w:color="auto" w:fill="D9D9D9" w:themeFill="background1" w:themeFillShade="D9"/>
+        <w:ind w:left="0"/>
+        <w:jc w:val="both"/>
+        <w:rPr>
+          <w:rFonts w:ascii="Courier New" w:eastAsia="Times New Roman" w:hAnsi="Courier New" w:cs="Courier New"/>
+          <w:color w:val="000000"/>
+          <w:sz w:val="20"/>
+          <w:szCs w:val="20"/>
+        </w:rPr>
+      </w:pPr>
+      <w:r>
+        <w:rPr>
+          <w:rFonts w:ascii="Courier New" w:eastAsia="Times New Roman" w:hAnsi="Courier New" w:cs="Courier New"/>
+          <w:color w:val="000000"/>
+          <w:sz w:val="20"/>
+          <w:szCs w:val="20"/>
+        </w:rPr>
+        <w:t>db_file_name_convert                 string</w:t>
+      </w:r>
+    </w:p>
+    <w:p>
+      <w:pPr>
+        <w:pStyle w:val="ListParagraph"/>
+        <w:shd w:val="clear" w:color="auto" w:fill="D9D9D9" w:themeFill="background1" w:themeFillShade="D9"/>
+        <w:ind w:left="0"/>
+        <w:jc w:val="both"/>
+        <w:rPr>
+          <w:rFonts w:ascii="Courier New" w:eastAsia="Times New Roman" w:hAnsi="Courier New" w:cs="Courier New"/>
+          <w:color w:val="000000"/>
+          <w:sz w:val="20"/>
+          <w:szCs w:val="20"/>
+        </w:rPr>
+      </w:pPr>
+      <w:r>
+        <w:rPr>
+          <w:rFonts w:ascii="Courier New" w:eastAsia="Times New Roman" w:hAnsi="Courier New" w:cs="Courier New"/>
+          <w:color w:val="000000"/>
+          <w:sz w:val="20"/>
+          <w:szCs w:val="20"/>
+        </w:rPr>
+        <w:t>db_name                              string      db11g</w:t>
+      </w:r>
+    </w:p>
+    <w:p>
+      <w:pPr>
+        <w:pStyle w:val="ListParagraph"/>
+        <w:shd w:val="clear" w:color="auto" w:fill="D9D9D9" w:themeFill="background1" w:themeFillShade="D9"/>
+        <w:ind w:left="0"/>
+        <w:jc w:val="both"/>
+        <w:rPr>
+          <w:rFonts w:ascii="Courier New" w:eastAsia="Times New Roman" w:hAnsi="Courier New" w:cs="Courier New"/>
+          <w:color w:val="000000"/>
+          <w:sz w:val="20"/>
+          <w:szCs w:val="20"/>
+        </w:rPr>
+      </w:pPr>
+      <w:r>
+        <w:rPr>
+          <w:rFonts w:ascii="Courier New" w:eastAsia="Times New Roman" w:hAnsi="Courier New" w:cs="Courier New"/>
+          <w:color w:val="000000"/>
+          <w:sz w:val="20"/>
+          <w:szCs w:val="20"/>
+        </w:rPr>
+        <w:t>db_unique_name                       string      db11g</w:t>
+      </w:r>
+    </w:p>
+    <w:p>
+      <w:pPr>
+        <w:pStyle w:val="ListParagraph"/>
+        <w:shd w:val="clear" w:color="auto" w:fill="D9D9D9" w:themeFill="background1" w:themeFillShade="D9"/>
+        <w:ind w:left="0"/>
+        <w:jc w:val="both"/>
+        <w:rPr>
+          <w:rFonts w:ascii="Courier New" w:eastAsia="Times New Roman" w:hAnsi="Courier New" w:cs="Courier New"/>
+          <w:color w:val="000000"/>
+          <w:sz w:val="20"/>
+          <w:szCs w:val="20"/>
+        </w:rPr>
+      </w:pPr>
+      <w:r>
+        <w:rPr>
+          <w:rFonts w:ascii="Courier New" w:eastAsia="Times New Roman" w:hAnsi="Courier New" w:cs="Courier New"/>
+          <w:color w:val="000000"/>
+          <w:sz w:val="20"/>
+          <w:szCs w:val="20"/>
+        </w:rPr>
+        <w:t>global_names                         boolean     FALSE</w:t>
+      </w:r>
+    </w:p>
+    <w:p>
+      <w:pPr>
+        <w:pStyle w:val="ListParagraph"/>
+        <w:shd w:val="clear" w:color="auto" w:fill="D9D9D9" w:themeFill="background1" w:themeFillShade="D9"/>
+        <w:ind w:left="0"/>
+        <w:jc w:val="both"/>
+        <w:rPr>
+          <w:rFonts w:ascii="Courier New" w:eastAsia="Times New Roman" w:hAnsi="Courier New" w:cs="Courier New"/>
+          <w:color w:val="000000"/>
+          <w:sz w:val="20"/>
+          <w:szCs w:val="20"/>
+        </w:rPr>
+      </w:pPr>
+      <w:r>
+        <w:rPr>
+          <w:rFonts w:ascii="Courier New" w:eastAsia="Times New Roman" w:hAnsi="Courier New" w:cs="Courier New"/>
+          <w:color w:val="000000"/>
+          <w:sz w:val="20"/>
+          <w:szCs w:val="20"/>
+        </w:rPr>
+        <w:t>instance_name                        string      db11g</w:t>
+      </w:r>
+    </w:p>
+    <w:p>
+      <w:pPr>
+        <w:pStyle w:val="ListParagraph"/>
+        <w:shd w:val="clear" w:color="auto" w:fill="D9D9D9" w:themeFill="background1" w:themeFillShade="D9"/>
+        <w:ind w:left="0"/>
+        <w:jc w:val="both"/>
+        <w:rPr>
+          <w:rFonts w:ascii="Courier New" w:eastAsia="Times New Roman" w:hAnsi="Courier New" w:cs="Courier New"/>
+          <w:color w:val="000000"/>
+          <w:sz w:val="20"/>
+          <w:szCs w:val="20"/>
+        </w:rPr>
+      </w:pPr>
+      <w:r>
+        <w:rPr>
+          <w:rFonts w:ascii="Courier New" w:eastAsia="Times New Roman" w:hAnsi="Courier New" w:cs="Courier New"/>
+          <w:color w:val="000000"/>
+          <w:sz w:val="20"/>
+          <w:szCs w:val="20"/>
+        </w:rPr>
+        <w:t>lock_name_space                      string</w:t>
+      </w:r>
+    </w:p>
+    <w:p>
+      <w:pPr>
+        <w:pStyle w:val="ListParagraph"/>
+        <w:shd w:val="clear" w:color="auto" w:fill="D9D9D9" w:themeFill="background1" w:themeFillShade="D9"/>
+        <w:ind w:left="0"/>
+        <w:jc w:val="both"/>
+        <w:rPr>
+          <w:rFonts w:ascii="Courier New" w:eastAsia="Times New Roman" w:hAnsi="Courier New" w:cs="Courier New"/>
+          <w:color w:val="000000"/>
+          <w:sz w:val="20"/>
+          <w:szCs w:val="20"/>
+        </w:rPr>
+      </w:pPr>
+      <w:r>
+        <w:rPr>
+          <w:rFonts w:ascii="Courier New" w:eastAsia="Times New Roman" w:hAnsi="Courier New" w:cs="Courier New"/>
+          <w:color w:val="000000"/>
+          <w:sz w:val="20"/>
+          <w:szCs w:val="20"/>
+        </w:rPr>
+        <w:t>log_file_name_convert                string</w:t>
+      </w:r>
+    </w:p>
+    <w:p>
+      <w:pPr>
+        <w:pStyle w:val="ListParagraph"/>
+        <w:shd w:val="clear" w:color="auto" w:fill="D9D9D9" w:themeFill="background1" w:themeFillShade="D9"/>
+        <w:ind w:left="0"/>
+        <w:jc w:val="both"/>
+        <w:rPr>
+          <w:rFonts w:ascii="Courier New" w:eastAsia="Times New Roman" w:hAnsi="Courier New" w:cs="Courier New"/>
+          <w:color w:val="000000"/>
+          <w:sz w:val="20"/>
+          <w:szCs w:val="20"/>
+        </w:rPr>
+      </w:pPr>
+      <w:r>
+        <w:rPr>
+          <w:rFonts w:ascii="Courier New" w:eastAsia="Times New Roman" w:hAnsi="Courier New" w:cs="Courier New"/>
+          <w:color w:val="000000"/>
+          <w:sz w:val="20"/>
+          <w:szCs w:val="20"/>
+        </w:rPr>
+        <w:t>pdb_file_name_convert                string</w:t>
+      </w:r>
+    </w:p>
+    <w:p>
+      <w:pPr>
+        <w:pStyle w:val="ListParagraph"/>
+        <w:shd w:val="clear" w:color="auto" w:fill="D9D9D9" w:themeFill="background1" w:themeFillShade="D9"/>
+        <w:ind w:left="0"/>
+        <w:jc w:val="both"/>
+        <w:rPr>
+          <w:rFonts w:ascii="Courier New" w:eastAsia="Times New Roman" w:hAnsi="Courier New" w:cs="Courier New"/>
+          <w:color w:val="000000"/>
+          <w:sz w:val="20"/>
+          <w:szCs w:val="20"/>
+        </w:rPr>
+      </w:pPr>
+      <w:r>
+        <w:rPr>
+          <w:rFonts w:ascii="Courier New" w:eastAsia="Times New Roman" w:hAnsi="Courier New" w:cs="Courier New"/>
+          <w:color w:val="000000"/>
+          <w:sz w:val="20"/>
+          <w:szCs w:val="20"/>
+        </w:rPr>
+        <w:t>processor_group_name                 string</w:t>
       </w:r>
     </w:p>
     <w:p>
@@ -12062,7 +11111,6 @@
           <w:sz w:val="20"/>
           <w:szCs w:val="20"/>
         </w:rPr>
-        <w:lastRenderedPageBreak/>
         <w:t>------------------------------------ ----------- ------------------------------</w:t>
       </w:r>
     </w:p>
@@ -12080,25 +11128,14 @@
           <w:rtl/>
         </w:rPr>
       </w:pPr>
-      <w:proofErr w:type="spellStart"/>
-      <w:r>
-        <w:rPr>
-          <w:rFonts w:ascii="Courier New" w:eastAsia="Times New Roman" w:hAnsi="Courier New" w:cs="Courier New"/>
-          <w:color w:val="000000"/>
-          <w:sz w:val="20"/>
-          <w:szCs w:val="20"/>
-        </w:rPr>
-        <w:t>service_names</w:t>
-      </w:r>
-      <w:proofErr w:type="spellEnd"/>
-      <w:r>
-        <w:rPr>
-          <w:rFonts w:ascii="Courier New" w:eastAsia="Times New Roman" w:hAnsi="Courier New" w:cs="Courier New"/>
-          <w:color w:val="000000"/>
-          <w:sz w:val="20"/>
-          <w:szCs w:val="20"/>
-        </w:rPr>
-        <w:t xml:space="preserve">                        string      db11g</w:t>
+      <w:r>
+        <w:rPr>
+          <w:rFonts w:ascii="Courier New" w:eastAsia="Times New Roman" w:hAnsi="Courier New" w:cs="Courier New"/>
+          <w:color w:val="000000"/>
+          <w:sz w:val="20"/>
+          <w:szCs w:val="20"/>
+        </w:rPr>
+        <w:t>service_names                        string      db11g</w:t>
       </w:r>
     </w:p>
     <w:p>
@@ -12361,47 +11398,7 @@
           <w:sz w:val="20"/>
           <w:szCs w:val="20"/>
         </w:rPr>
-        <w:t>ALTER DATABASE ADD STANDBY LOGFILE THREAD 1 GROUP 4 ('/</w:t>
-      </w:r>
-      <w:proofErr w:type="spellStart"/>
-      <w:r>
-        <w:rPr>
-          <w:rFonts w:ascii="Courier New" w:eastAsia="Times New Roman" w:hAnsi="Courier New" w:cs="Courier New"/>
-          <w:color w:val="000000"/>
-          <w:sz w:val="20"/>
-          <w:szCs w:val="20"/>
-        </w:rPr>
-        <w:t>ora</w:t>
-      </w:r>
-      <w:proofErr w:type="spellEnd"/>
-      <w:r>
-        <w:rPr>
-          <w:rFonts w:ascii="Courier New" w:eastAsia="Times New Roman" w:hAnsi="Courier New" w:cs="Courier New"/>
-          <w:color w:val="000000"/>
-          <w:sz w:val="20"/>
-          <w:szCs w:val="20"/>
-        </w:rPr>
-        <w:t>/</w:t>
-      </w:r>
-      <w:proofErr w:type="spellStart"/>
-      <w:r>
-        <w:rPr>
-          <w:rFonts w:ascii="Courier New" w:eastAsia="Times New Roman" w:hAnsi="Courier New" w:cs="Courier New"/>
-          <w:color w:val="000000"/>
-          <w:sz w:val="20"/>
-          <w:szCs w:val="20"/>
-        </w:rPr>
-        <w:t>oradata</w:t>
-      </w:r>
-      <w:proofErr w:type="spellEnd"/>
-      <w:r>
-        <w:rPr>
-          <w:rFonts w:ascii="Courier New" w:eastAsia="Times New Roman" w:hAnsi="Courier New" w:cs="Courier New"/>
-          <w:color w:val="000000"/>
-          <w:sz w:val="20"/>
-          <w:szCs w:val="20"/>
-        </w:rPr>
-        <w:t>/db11g/redo04.log') SIZE 200M</w:t>
+        <w:t>ALTER DATABASE ADD STANDBY LOGFILE THREAD 1 GROUP 4 ('/ora/oradata/db11g/redo04.log') SIZE 200M</w:t>
       </w:r>
       <w:r>
         <w:rPr>
@@ -12452,47 +11449,7 @@
           <w:sz w:val="20"/>
           <w:szCs w:val="20"/>
         </w:rPr>
-        <w:t>ALTER DATABASE ADD STANDBY LOGFILE THREAD 1 GROUP 5 ('/</w:t>
-      </w:r>
-      <w:proofErr w:type="spellStart"/>
-      <w:r>
-        <w:rPr>
-          <w:rFonts w:ascii="Courier New" w:eastAsia="Times New Roman" w:hAnsi="Courier New" w:cs="Courier New"/>
-          <w:color w:val="000000"/>
-          <w:sz w:val="20"/>
-          <w:szCs w:val="20"/>
-        </w:rPr>
-        <w:t>ora</w:t>
-      </w:r>
-      <w:proofErr w:type="spellEnd"/>
-      <w:r>
-        <w:rPr>
-          <w:rFonts w:ascii="Courier New" w:eastAsia="Times New Roman" w:hAnsi="Courier New" w:cs="Courier New"/>
-          <w:color w:val="000000"/>
-          <w:sz w:val="20"/>
-          <w:szCs w:val="20"/>
-        </w:rPr>
-        <w:t>/</w:t>
-      </w:r>
-      <w:proofErr w:type="spellStart"/>
-      <w:r>
-        <w:rPr>
-          <w:rFonts w:ascii="Courier New" w:eastAsia="Times New Roman" w:hAnsi="Courier New" w:cs="Courier New"/>
-          <w:color w:val="000000"/>
-          <w:sz w:val="20"/>
-          <w:szCs w:val="20"/>
-        </w:rPr>
-        <w:t>oradata</w:t>
-      </w:r>
-      <w:proofErr w:type="spellEnd"/>
-      <w:r>
-        <w:rPr>
-          <w:rFonts w:ascii="Courier New" w:eastAsia="Times New Roman" w:hAnsi="Courier New" w:cs="Courier New"/>
-          <w:color w:val="000000"/>
-          <w:sz w:val="20"/>
-          <w:szCs w:val="20"/>
-        </w:rPr>
-        <w:t>/db11g/redo05.log') SIZE 200M</w:t>
+        <w:t>ALTER DATABASE ADD STANDBY LOGFILE THREAD 1 GROUP 5 ('/ora/oradata/db11g/redo05.log') SIZE 200M</w:t>
       </w:r>
       <w:r>
         <w:rPr>
@@ -12543,47 +11500,7 @@
           <w:sz w:val="20"/>
           <w:szCs w:val="20"/>
         </w:rPr>
-        <w:t>ALTER DATABASE ADD STANDBY LOGFILE THREAD 1 GROUP 6 ('/</w:t>
-      </w:r>
-      <w:proofErr w:type="spellStart"/>
-      <w:r>
-        <w:rPr>
-          <w:rFonts w:ascii="Courier New" w:eastAsia="Times New Roman" w:hAnsi="Courier New" w:cs="Courier New"/>
-          <w:color w:val="000000"/>
-          <w:sz w:val="20"/>
-          <w:szCs w:val="20"/>
-        </w:rPr>
-        <w:t>ora</w:t>
-      </w:r>
-      <w:proofErr w:type="spellEnd"/>
-      <w:r>
-        <w:rPr>
-          <w:rFonts w:ascii="Courier New" w:eastAsia="Times New Roman" w:hAnsi="Courier New" w:cs="Courier New"/>
-          <w:color w:val="000000"/>
-          <w:sz w:val="20"/>
-          <w:szCs w:val="20"/>
-        </w:rPr>
-        <w:t>/</w:t>
-      </w:r>
-      <w:proofErr w:type="spellStart"/>
-      <w:r>
-        <w:rPr>
-          <w:rFonts w:ascii="Courier New" w:eastAsia="Times New Roman" w:hAnsi="Courier New" w:cs="Courier New"/>
-          <w:color w:val="000000"/>
-          <w:sz w:val="20"/>
-          <w:szCs w:val="20"/>
-        </w:rPr>
-        <w:t>oradata</w:t>
-      </w:r>
-      <w:proofErr w:type="spellEnd"/>
-      <w:r>
-        <w:rPr>
-          <w:rFonts w:ascii="Courier New" w:eastAsia="Times New Roman" w:hAnsi="Courier New" w:cs="Courier New"/>
-          <w:color w:val="000000"/>
-          <w:sz w:val="20"/>
-          <w:szCs w:val="20"/>
-        </w:rPr>
-        <w:t>/db11g/redo06.log') SIZE 200M</w:t>
+        <w:t>ALTER DATABASE ADD STANDBY LOGFILE THREAD 1 GROUP 6 ('/ora/oradata/db11g/redo06.log') SIZE 200M</w:t>
       </w:r>
       <w:r>
         <w:rPr>
@@ -12635,47 +11552,7 @@
           <w:sz w:val="20"/>
           <w:szCs w:val="20"/>
         </w:rPr>
-        <w:t>ALTER DATABASE ADD STANDBY LOGFILE THREAD 1 GROUP 7 ('/</w:t>
-      </w:r>
-      <w:proofErr w:type="spellStart"/>
-      <w:r>
-        <w:rPr>
-          <w:rFonts w:ascii="Courier New" w:eastAsia="Times New Roman" w:hAnsi="Courier New" w:cs="Courier New"/>
-          <w:color w:val="000000"/>
-          <w:sz w:val="20"/>
-          <w:szCs w:val="20"/>
-        </w:rPr>
-        <w:t>ora</w:t>
-      </w:r>
-      <w:proofErr w:type="spellEnd"/>
-      <w:r>
-        <w:rPr>
-          <w:rFonts w:ascii="Courier New" w:eastAsia="Times New Roman" w:hAnsi="Courier New" w:cs="Courier New"/>
-          <w:color w:val="000000"/>
-          <w:sz w:val="20"/>
-          <w:szCs w:val="20"/>
-        </w:rPr>
-        <w:t>/</w:t>
-      </w:r>
-      <w:proofErr w:type="spellStart"/>
-      <w:r>
-        <w:rPr>
-          <w:rFonts w:ascii="Courier New" w:eastAsia="Times New Roman" w:hAnsi="Courier New" w:cs="Courier New"/>
-          <w:color w:val="000000"/>
-          <w:sz w:val="20"/>
-          <w:szCs w:val="20"/>
-        </w:rPr>
-        <w:t>oradata</w:t>
-      </w:r>
-      <w:proofErr w:type="spellEnd"/>
-      <w:r>
-        <w:rPr>
-          <w:rFonts w:ascii="Courier New" w:eastAsia="Times New Roman" w:hAnsi="Courier New" w:cs="Courier New"/>
-          <w:color w:val="000000"/>
-          <w:sz w:val="20"/>
-          <w:szCs w:val="20"/>
-        </w:rPr>
-        <w:t>/db11g/redo07.log') SIZE 200M</w:t>
+        <w:t>ALTER DATABASE ADD STANDBY LOGFILE THREAD 1 GROUP 7 ('/ora/oradata/db11g/redo07.log') SIZE 200M</w:t>
       </w:r>
       <w:r>
         <w:rPr>
@@ -12800,27 +11677,7 @@
           <w:sz w:val="20"/>
           <w:szCs w:val="20"/>
         </w:rPr>
-        <w:t xml:space="preserve">select thread#, group#, sequence#, status, bytes from </w:t>
-      </w:r>
-      <w:proofErr w:type="spellStart"/>
-      <w:r>
-        <w:rPr>
-          <w:rFonts w:ascii="Courier New" w:eastAsia="Times New Roman" w:hAnsi="Courier New" w:cs="Courier New"/>
-          <w:color w:val="000000"/>
-          <w:sz w:val="20"/>
-          <w:szCs w:val="20"/>
-        </w:rPr>
-        <w:t>v$standby_log</w:t>
-      </w:r>
-      <w:proofErr w:type="spellEnd"/>
-      <w:r>
-        <w:rPr>
-          <w:rFonts w:ascii="Courier New" w:eastAsia="Times New Roman" w:hAnsi="Courier New" w:cs="Courier New"/>
-          <w:color w:val="000000"/>
-          <w:sz w:val="20"/>
-          <w:szCs w:val="20"/>
-        </w:rPr>
-        <w:t>;</w:t>
+        <w:t>select thread#, group#, sequence#, status, bytes from v$standby_log;</w:t>
       </w:r>
     </w:p>
     <w:p>
@@ -12869,27 +11726,7 @@
           <w:sz w:val="20"/>
           <w:szCs w:val="20"/>
         </w:rPr>
-        <w:t xml:space="preserve">   THREAD#     GROUP</w:t>
-      </w:r>
-      <w:proofErr w:type="gramStart"/>
-      <w:r>
-        <w:rPr>
-          <w:rFonts w:ascii="Courier New" w:eastAsia="Times New Roman" w:hAnsi="Courier New" w:cs="Courier New"/>
-          <w:color w:val="000000"/>
-          <w:sz w:val="20"/>
-          <w:szCs w:val="20"/>
-        </w:rPr>
-        <w:t>#  SEQUENCE</w:t>
-      </w:r>
-      <w:proofErr w:type="gramEnd"/>
-      <w:r>
-        <w:rPr>
-          <w:rFonts w:ascii="Courier New" w:eastAsia="Times New Roman" w:hAnsi="Courier New" w:cs="Courier New"/>
-          <w:color w:val="000000"/>
-          <w:sz w:val="20"/>
-          <w:szCs w:val="20"/>
-        </w:rPr>
-        <w:t># STATUS          BYTES</w:t>
+        <w:t xml:space="preserve">   THREAD#     GROUP#  SEQUENCE# STATUS          BYTES</w:t>
       </w:r>
     </w:p>
     <w:p>
@@ -13381,6 +12218,7 @@
           <w:sz w:val="20"/>
           <w:szCs w:val="20"/>
         </w:rPr>
+        <w:lastRenderedPageBreak/>
         <w:t>SQL&gt;</w:t>
       </w:r>
       <w:r>
@@ -13422,135 +12260,54 @@
           <w:sz w:val="20"/>
           <w:szCs w:val="20"/>
         </w:rPr>
-        <w:lastRenderedPageBreak/>
-        <w:t>'LOCATION=/</w:t>
-      </w:r>
-      <w:proofErr w:type="spellStart"/>
-      <w:r>
-        <w:rPr>
-          <w:rFonts w:ascii="Courier New" w:eastAsia="Times New Roman" w:hAnsi="Courier New" w:cs="Courier New"/>
-          <w:color w:val="000000"/>
-          <w:sz w:val="20"/>
-          <w:szCs w:val="20"/>
-        </w:rPr>
-        <w:t>ora</w:t>
-      </w:r>
-      <w:proofErr w:type="spellEnd"/>
-      <w:r>
-        <w:rPr>
-          <w:rFonts w:ascii="Courier New" w:eastAsia="Times New Roman" w:hAnsi="Courier New" w:cs="Courier New"/>
-          <w:color w:val="000000"/>
-          <w:sz w:val="20"/>
-          <w:szCs w:val="20"/>
-        </w:rPr>
-        <w:t>/</w:t>
-      </w:r>
-      <w:proofErr w:type="spellStart"/>
-      <w:r>
-        <w:rPr>
-          <w:rFonts w:ascii="Courier New" w:eastAsia="Times New Roman" w:hAnsi="Courier New" w:cs="Courier New"/>
-          <w:color w:val="000000"/>
-          <w:sz w:val="20"/>
-          <w:szCs w:val="20"/>
-        </w:rPr>
-        <w:t>oradata</w:t>
-      </w:r>
-      <w:proofErr w:type="spellEnd"/>
-      <w:r>
-        <w:rPr>
-          <w:rFonts w:ascii="Courier New" w:eastAsia="Times New Roman" w:hAnsi="Courier New" w:cs="Courier New"/>
-          <w:color w:val="000000"/>
-          <w:sz w:val="20"/>
-          <w:szCs w:val="20"/>
-        </w:rPr>
-        <w:t>/db11g/arch1/</w:t>
-      </w:r>
-    </w:p>
-    <w:p>
-      <w:pPr>
-        <w:pStyle w:val="ListParagraph"/>
-        <w:shd w:val="clear" w:color="auto" w:fill="D9D9D9" w:themeFill="background1" w:themeFillShade="D9"/>
-        <w:ind w:left="0"/>
-        <w:jc w:val="both"/>
-        <w:rPr>
-          <w:rFonts w:ascii="Courier New" w:eastAsia="Times New Roman" w:hAnsi="Courier New" w:cs="Courier New"/>
-          <w:color w:val="000000"/>
-          <w:sz w:val="20"/>
-          <w:szCs w:val="20"/>
-        </w:rPr>
-      </w:pPr>
-      <w:r>
-        <w:rPr>
-          <w:rFonts w:ascii="Courier New" w:eastAsia="Times New Roman" w:hAnsi="Courier New" w:cs="Courier New"/>
-          <w:color w:val="000000"/>
-          <w:sz w:val="20"/>
-          <w:szCs w:val="20"/>
-        </w:rPr>
-        <w:t>VALID_FOR=(ALL_</w:t>
-      </w:r>
-      <w:proofErr w:type="gramStart"/>
-      <w:r>
-        <w:rPr>
-          <w:rFonts w:ascii="Courier New" w:eastAsia="Times New Roman" w:hAnsi="Courier New" w:cs="Courier New"/>
-          <w:color w:val="000000"/>
-          <w:sz w:val="20"/>
-          <w:szCs w:val="20"/>
-        </w:rPr>
-        <w:t>LOGFILES,ALL</w:t>
-      </w:r>
-      <w:proofErr w:type="gramEnd"/>
-      <w:r>
-        <w:rPr>
-          <w:rFonts w:ascii="Courier New" w:eastAsia="Times New Roman" w:hAnsi="Courier New" w:cs="Courier New"/>
-          <w:color w:val="000000"/>
-          <w:sz w:val="20"/>
-          <w:szCs w:val="20"/>
-        </w:rPr>
-        <w:t>_ROLES)</w:t>
-      </w:r>
-    </w:p>
-    <w:p>
-      <w:pPr>
-        <w:pStyle w:val="ListParagraph"/>
-        <w:shd w:val="clear" w:color="auto" w:fill="D9D9D9" w:themeFill="background1" w:themeFillShade="D9"/>
-        <w:ind w:left="0"/>
-        <w:jc w:val="both"/>
-        <w:rPr>
-          <w:rFonts w:ascii="Courier New" w:eastAsia="Times New Roman" w:hAnsi="Courier New" w:cs="Courier New"/>
-          <w:color w:val="000000"/>
-          <w:sz w:val="20"/>
-          <w:szCs w:val="20"/>
-          <w:rtl/>
-        </w:rPr>
-      </w:pPr>
-      <w:r>
-        <w:rPr>
-          <w:rFonts w:ascii="Courier New" w:eastAsia="Times New Roman" w:hAnsi="Courier New" w:cs="Courier New"/>
-          <w:color w:val="000000"/>
-          <w:sz w:val="20"/>
-          <w:szCs w:val="20"/>
-        </w:rPr>
-        <w:t>DB_UNIQUE_NAME=db11g' scope=</w:t>
-      </w:r>
-      <w:proofErr w:type="spellStart"/>
-      <w:r>
-        <w:rPr>
-          <w:rFonts w:ascii="Courier New" w:eastAsia="Times New Roman" w:hAnsi="Courier New" w:cs="Courier New"/>
-          <w:color w:val="000000"/>
-          <w:sz w:val="20"/>
-          <w:szCs w:val="20"/>
-        </w:rPr>
-        <w:t>spfile</w:t>
-      </w:r>
-      <w:proofErr w:type="spellEnd"/>
-      <w:r>
-        <w:rPr>
-          <w:rFonts w:ascii="Courier New" w:eastAsia="Times New Roman" w:hAnsi="Courier New" w:cs="Courier New"/>
-          <w:color w:val="000000"/>
-          <w:sz w:val="20"/>
-          <w:szCs w:val="20"/>
-        </w:rPr>
-        <w:t>;</w:t>
+        <w:t>'LOCATION=/ora/oradata/db11g/arch1/</w:t>
+      </w:r>
+    </w:p>
+    <w:p>
+      <w:pPr>
+        <w:pStyle w:val="ListParagraph"/>
+        <w:shd w:val="clear" w:color="auto" w:fill="D9D9D9" w:themeFill="background1" w:themeFillShade="D9"/>
+        <w:ind w:left="0"/>
+        <w:jc w:val="both"/>
+        <w:rPr>
+          <w:rFonts w:ascii="Courier New" w:eastAsia="Times New Roman" w:hAnsi="Courier New" w:cs="Courier New"/>
+          <w:color w:val="000000"/>
+          <w:sz w:val="20"/>
+          <w:szCs w:val="20"/>
+        </w:rPr>
+      </w:pPr>
+      <w:r>
+        <w:rPr>
+          <w:rFonts w:ascii="Courier New" w:eastAsia="Times New Roman" w:hAnsi="Courier New" w:cs="Courier New"/>
+          <w:color w:val="000000"/>
+          <w:sz w:val="20"/>
+          <w:szCs w:val="20"/>
+        </w:rPr>
+        <w:t>VALID_FOR=(ALL_LOGFILES,ALL_ROLES)</w:t>
+      </w:r>
+    </w:p>
+    <w:p>
+      <w:pPr>
+        <w:pStyle w:val="ListParagraph"/>
+        <w:shd w:val="clear" w:color="auto" w:fill="D9D9D9" w:themeFill="background1" w:themeFillShade="D9"/>
+        <w:ind w:left="0"/>
+        <w:jc w:val="both"/>
+        <w:rPr>
+          <w:rFonts w:ascii="Courier New" w:eastAsia="Times New Roman" w:hAnsi="Courier New" w:cs="Courier New"/>
+          <w:color w:val="000000"/>
+          <w:sz w:val="20"/>
+          <w:szCs w:val="20"/>
+          <w:rtl/>
+        </w:rPr>
+      </w:pPr>
+      <w:r>
+        <w:rPr>
+          <w:rFonts w:ascii="Courier New" w:eastAsia="Times New Roman" w:hAnsi="Courier New" w:cs="Courier New"/>
+          <w:color w:val="000000"/>
+          <w:sz w:val="20"/>
+          <w:szCs w:val="20"/>
+        </w:rPr>
+        <w:t>DB_UNIQUE_NAME=db11g' scope=spfile;</w:t>
       </w:r>
     </w:p>
     <w:p>
@@ -13652,27 +12409,7 @@
           <w:sz w:val="20"/>
           <w:szCs w:val="20"/>
         </w:rPr>
-        <w:t>VALID_FOR=(ALL_</w:t>
-      </w:r>
-      <w:proofErr w:type="gramStart"/>
-      <w:r>
-        <w:rPr>
-          <w:rFonts w:ascii="Courier New" w:eastAsia="Times New Roman" w:hAnsi="Courier New" w:cs="Courier New"/>
-          <w:color w:val="000000"/>
-          <w:sz w:val="20"/>
-          <w:szCs w:val="20"/>
-        </w:rPr>
-        <w:t>LOGFILES,PRIMARY</w:t>
-      </w:r>
-      <w:proofErr w:type="gramEnd"/>
-      <w:r>
-        <w:rPr>
-          <w:rFonts w:ascii="Courier New" w:eastAsia="Times New Roman" w:hAnsi="Courier New" w:cs="Courier New"/>
-          <w:color w:val="000000"/>
-          <w:sz w:val="20"/>
-          <w:szCs w:val="20"/>
-        </w:rPr>
-        <w:t>_ROLE)</w:t>
+        <w:t>VALID_FOR=(ALL_LOGFILES,PRIMARY_ROLE)</w:t>
       </w:r>
     </w:p>
     <w:p>
@@ -13793,27 +12530,7 @@
           <w:sz w:val="20"/>
           <w:szCs w:val="20"/>
         </w:rPr>
-        <w:t>ALTER SYSTEM SET LOG_ARCHIVE_CONFIG='DG_CONFIG=(db11</w:t>
-      </w:r>
-      <w:proofErr w:type="gramStart"/>
-      <w:r>
-        <w:rPr>
-          <w:rFonts w:ascii="Courier New" w:eastAsia="Times New Roman" w:hAnsi="Courier New" w:cs="Courier New"/>
-          <w:color w:val="000000"/>
-          <w:sz w:val="20"/>
-          <w:szCs w:val="20"/>
-        </w:rPr>
-        <w:t>g,db</w:t>
-      </w:r>
-      <w:proofErr w:type="gramEnd"/>
-      <w:r>
-        <w:rPr>
-          <w:rFonts w:ascii="Courier New" w:eastAsia="Times New Roman" w:hAnsi="Courier New" w:cs="Courier New"/>
-          <w:color w:val="000000"/>
-          <w:sz w:val="20"/>
-          <w:szCs w:val="20"/>
-        </w:rPr>
-        <w:t>11g_stby)</w:t>
+        <w:t>ALTER SYSTEM SET LOG_ARCHIVE_CONFIG='DG_CONFIG=(db11g,db11g_stby)</w:t>
       </w:r>
       <w:r>
         <w:rPr>
@@ -14289,107 +13006,7 @@
           <w:sz w:val="20"/>
           <w:szCs w:val="20"/>
         </w:rPr>
-        <w:t>ALTER SYSTEM SET DB_FILE_NAME_CONVERT='/</w:t>
-      </w:r>
-      <w:proofErr w:type="spellStart"/>
-      <w:r>
-        <w:rPr>
-          <w:rFonts w:ascii="Courier New" w:eastAsia="Times New Roman" w:hAnsi="Courier New" w:cs="Courier New"/>
-          <w:color w:val="000000"/>
-          <w:sz w:val="20"/>
-          <w:szCs w:val="20"/>
-        </w:rPr>
-        <w:t>ora</w:t>
-      </w:r>
-      <w:proofErr w:type="spellEnd"/>
-      <w:r>
-        <w:rPr>
-          <w:rFonts w:ascii="Courier New" w:eastAsia="Times New Roman" w:hAnsi="Courier New" w:cs="Courier New"/>
-          <w:color w:val="000000"/>
-          <w:sz w:val="20"/>
-          <w:szCs w:val="20"/>
-        </w:rPr>
-        <w:t>/</w:t>
-      </w:r>
-      <w:proofErr w:type="spellStart"/>
-      <w:r>
-        <w:rPr>
-          <w:rFonts w:ascii="Courier New" w:eastAsia="Times New Roman" w:hAnsi="Courier New" w:cs="Courier New"/>
-          <w:color w:val="000000"/>
-          <w:sz w:val="20"/>
-          <w:szCs w:val="20"/>
-        </w:rPr>
-        <w:t>oradata</w:t>
-      </w:r>
-      <w:proofErr w:type="spellEnd"/>
-      <w:r>
-        <w:rPr>
-          <w:rFonts w:ascii="Courier New" w:eastAsia="Times New Roman" w:hAnsi="Courier New" w:cs="Courier New"/>
-          <w:color w:val="000000"/>
-          <w:sz w:val="20"/>
-          <w:szCs w:val="20"/>
-        </w:rPr>
-        <w:t>/db11g/','/</w:t>
-      </w:r>
-      <w:proofErr w:type="spellStart"/>
-      <w:r>
-        <w:rPr>
-          <w:rFonts w:ascii="Courier New" w:eastAsia="Times New Roman" w:hAnsi="Courier New" w:cs="Courier New"/>
-          <w:color w:val="000000"/>
-          <w:sz w:val="20"/>
-          <w:szCs w:val="20"/>
-        </w:rPr>
-        <w:t>ora</w:t>
-      </w:r>
-      <w:proofErr w:type="spellEnd"/>
-      <w:r>
-        <w:rPr>
-          <w:rFonts w:ascii="Courier New" w:eastAsia="Times New Roman" w:hAnsi="Courier New" w:cs="Courier New"/>
-          <w:color w:val="000000"/>
-          <w:sz w:val="20"/>
-          <w:szCs w:val="20"/>
-        </w:rPr>
-        <w:t>/</w:t>
-      </w:r>
-      <w:proofErr w:type="spellStart"/>
-      <w:r>
-        <w:rPr>
-          <w:rFonts w:ascii="Courier New" w:eastAsia="Times New Roman" w:hAnsi="Courier New" w:cs="Courier New"/>
-          <w:color w:val="000000"/>
-          <w:sz w:val="20"/>
-          <w:szCs w:val="20"/>
-        </w:rPr>
-        <w:t>oradata</w:t>
-      </w:r>
-      <w:proofErr w:type="spellEnd"/>
-      <w:r>
-        <w:rPr>
-          <w:rFonts w:ascii="Courier New" w:eastAsia="Times New Roman" w:hAnsi="Courier New" w:cs="Courier New"/>
-          <w:color w:val="000000"/>
-          <w:sz w:val="20"/>
-          <w:szCs w:val="20"/>
-        </w:rPr>
-        <w:t>/db11g/</w:t>
-      </w:r>
-      <w:proofErr w:type="gramStart"/>
-      <w:r>
-        <w:rPr>
-          <w:rFonts w:ascii="Courier New" w:eastAsia="Times New Roman" w:hAnsi="Courier New" w:cs="Courier New"/>
-          <w:color w:val="000000"/>
-          <w:sz w:val="20"/>
-          <w:szCs w:val="20"/>
-        </w:rPr>
-        <w:t>'  SCOPE</w:t>
-      </w:r>
-      <w:proofErr w:type="gramEnd"/>
-      <w:r>
-        <w:rPr>
-          <w:rFonts w:ascii="Courier New" w:eastAsia="Times New Roman" w:hAnsi="Courier New" w:cs="Courier New"/>
-          <w:color w:val="000000"/>
-          <w:sz w:val="20"/>
-          <w:szCs w:val="20"/>
-        </w:rPr>
-        <w:t>=SPFILE</w:t>
+        <w:t>ALTER SYSTEM SET DB_FILE_NAME_CONVERT='/ora/oradata/db11g/','/ora/oradata/db11g/'  SCOPE=SPFILE</w:t>
       </w:r>
       <w:r>
         <w:rPr>
@@ -14779,39 +13396,8 @@
           <w:sz w:val="20"/>
           <w:szCs w:val="20"/>
         </w:rPr>
-        <w:t xml:space="preserve">ALTER SESSION SET </w:t>
-      </w:r>
-      <w:proofErr w:type="spellStart"/>
-      <w:r>
-        <w:rPr>
-          <w:rFonts w:ascii="Courier New" w:eastAsia="Times New Roman" w:hAnsi="Courier New" w:cs="Courier New"/>
-          <w:color w:val="000000"/>
-          <w:sz w:val="20"/>
-          <w:szCs w:val="20"/>
-        </w:rPr>
-        <w:t>nls_date_format</w:t>
-      </w:r>
-      <w:proofErr w:type="spellEnd"/>
-      <w:r>
-        <w:rPr>
-          <w:rFonts w:ascii="Courier New" w:eastAsia="Times New Roman" w:hAnsi="Courier New" w:cs="Courier New"/>
-          <w:color w:val="000000"/>
-          <w:sz w:val="20"/>
-          <w:szCs w:val="20"/>
-        </w:rPr>
-        <w:t>='DD-MON-YYYY HH24:</w:t>
-      </w:r>
-      <w:proofErr w:type="gramStart"/>
-      <w:r>
-        <w:rPr>
-          <w:rFonts w:ascii="Courier New" w:eastAsia="Times New Roman" w:hAnsi="Courier New" w:cs="Courier New"/>
-          <w:color w:val="000000"/>
-          <w:sz w:val="20"/>
-          <w:szCs w:val="20"/>
-        </w:rPr>
-        <w:t>MI:SS</w:t>
-      </w:r>
-      <w:proofErr w:type="gramEnd"/>
+        <w:t>ALTER SESSION SET nls_date_format='DD-MON-YYYY HH24:MI:SS</w:t>
+      </w:r>
       <w:r>
         <w:rPr>
           <w:rFonts w:ascii="Courier New" w:eastAsia="Times New Roman" w:hAnsi="Courier New" w:cs="Courier New"/>
@@ -15190,7 +13776,6 @@
           <w:sz w:val="20"/>
           <w:szCs w:val="20"/>
         </w:rPr>
-        <w:lastRenderedPageBreak/>
         <w:t>9 rows selected.</w:t>
       </w:r>
     </w:p>
@@ -15498,59 +14083,8 @@
           <w:sz w:val="20"/>
           <w:szCs w:val="20"/>
         </w:rPr>
-        <w:t>ALTER DATABASE CREATE STANDBY CONTROLFILE AS '/</w:t>
-      </w:r>
-      <w:proofErr w:type="spellStart"/>
-      <w:r>
-        <w:rPr>
-          <w:rFonts w:ascii="Courier New" w:eastAsia="Times New Roman" w:hAnsi="Courier New" w:cs="Courier New"/>
-          <w:color w:val="000000"/>
-          <w:sz w:val="20"/>
-          <w:szCs w:val="20"/>
-        </w:rPr>
-        <w:t>ora</w:t>
-      </w:r>
-      <w:proofErr w:type="spellEnd"/>
-      <w:r>
-        <w:rPr>
-          <w:rFonts w:ascii="Courier New" w:eastAsia="Times New Roman" w:hAnsi="Courier New" w:cs="Courier New"/>
-          <w:color w:val="000000"/>
-          <w:sz w:val="20"/>
-          <w:szCs w:val="20"/>
-        </w:rPr>
-        <w:t>/</w:t>
-      </w:r>
-      <w:proofErr w:type="spellStart"/>
-      <w:r>
-        <w:rPr>
-          <w:rFonts w:ascii="Courier New" w:eastAsia="Times New Roman" w:hAnsi="Courier New" w:cs="Courier New"/>
-          <w:color w:val="000000"/>
-          <w:sz w:val="20"/>
-          <w:szCs w:val="20"/>
-        </w:rPr>
-        <w:t>oradata</w:t>
-      </w:r>
-      <w:proofErr w:type="spellEnd"/>
-      <w:r>
-        <w:rPr>
-          <w:rFonts w:ascii="Courier New" w:eastAsia="Times New Roman" w:hAnsi="Courier New" w:cs="Courier New"/>
-          <w:color w:val="000000"/>
-          <w:sz w:val="20"/>
-          <w:szCs w:val="20"/>
-        </w:rPr>
-        <w:t>/db11g/</w:t>
-      </w:r>
-      <w:proofErr w:type="spellStart"/>
-      <w:r>
-        <w:rPr>
-          <w:rFonts w:ascii="Courier New" w:eastAsia="Times New Roman" w:hAnsi="Courier New" w:cs="Courier New"/>
-          <w:color w:val="000000"/>
-          <w:sz w:val="20"/>
-          <w:szCs w:val="20"/>
-        </w:rPr>
-        <w:t>control_standby.ctl</w:t>
-      </w:r>
-      <w:proofErr w:type="spellEnd"/>
+        <w:t>ALTER DATABASE CREATE STANDBY CONTROLFILE AS '/ora/oradata/db11g/control_standby.ctl</w:t>
+      </w:r>
       <w:r>
         <w:rPr>
           <w:rFonts w:ascii="Courier New" w:eastAsia="Times New Roman" w:hAnsi="Courier New" w:cs="Courier New"/>
@@ -15758,47 +14292,7 @@
           <w:sz w:val="20"/>
           <w:szCs w:val="20"/>
         </w:rPr>
-        <w:t>ALTER DATABASE ADD STANDBY LOGFILE THREAD 1 GROUP 4 ('/</w:t>
-      </w:r>
-      <w:proofErr w:type="spellStart"/>
-      <w:r>
-        <w:rPr>
-          <w:rFonts w:ascii="Courier New" w:eastAsia="Times New Roman" w:hAnsi="Courier New" w:cs="Courier New"/>
-          <w:color w:val="000000"/>
-          <w:sz w:val="20"/>
-          <w:szCs w:val="20"/>
-        </w:rPr>
-        <w:t>ora</w:t>
-      </w:r>
-      <w:proofErr w:type="spellEnd"/>
-      <w:r>
-        <w:rPr>
-          <w:rFonts w:ascii="Courier New" w:eastAsia="Times New Roman" w:hAnsi="Courier New" w:cs="Courier New"/>
-          <w:color w:val="000000"/>
-          <w:sz w:val="20"/>
-          <w:szCs w:val="20"/>
-        </w:rPr>
-        <w:t>/</w:t>
-      </w:r>
-      <w:proofErr w:type="spellStart"/>
-      <w:r>
-        <w:rPr>
-          <w:rFonts w:ascii="Courier New" w:eastAsia="Times New Roman" w:hAnsi="Courier New" w:cs="Courier New"/>
-          <w:color w:val="000000"/>
-          <w:sz w:val="20"/>
-          <w:szCs w:val="20"/>
-        </w:rPr>
-        <w:t>oradata</w:t>
-      </w:r>
-      <w:proofErr w:type="spellEnd"/>
-      <w:r>
-        <w:rPr>
-          <w:rFonts w:ascii="Courier New" w:eastAsia="Times New Roman" w:hAnsi="Courier New" w:cs="Courier New"/>
-          <w:color w:val="000000"/>
-          <w:sz w:val="20"/>
-          <w:szCs w:val="20"/>
-        </w:rPr>
-        <w:t xml:space="preserve">/db11g/redo04.log') SIZE 200M; </w:t>
+        <w:t xml:space="preserve">ALTER DATABASE ADD STANDBY LOGFILE THREAD 1 GROUP 4 ('/ora/oradata/db11g/redo04.log') SIZE 200M; </w:t>
       </w:r>
     </w:p>
     <w:p>
@@ -15838,47 +14332,7 @@
           <w:sz w:val="20"/>
           <w:szCs w:val="20"/>
         </w:rPr>
-        <w:t>ALTER DATABASE ADD STANDBY LOGFILE THREAD 1 GROUP 5 ('/</w:t>
-      </w:r>
-      <w:proofErr w:type="spellStart"/>
-      <w:r>
-        <w:rPr>
-          <w:rFonts w:ascii="Courier New" w:eastAsia="Times New Roman" w:hAnsi="Courier New" w:cs="Courier New"/>
-          <w:color w:val="000000"/>
-          <w:sz w:val="20"/>
-          <w:szCs w:val="20"/>
-        </w:rPr>
-        <w:t>ora</w:t>
-      </w:r>
-      <w:proofErr w:type="spellEnd"/>
-      <w:r>
-        <w:rPr>
-          <w:rFonts w:ascii="Courier New" w:eastAsia="Times New Roman" w:hAnsi="Courier New" w:cs="Courier New"/>
-          <w:color w:val="000000"/>
-          <w:sz w:val="20"/>
-          <w:szCs w:val="20"/>
-        </w:rPr>
-        <w:t>/</w:t>
-      </w:r>
-      <w:proofErr w:type="spellStart"/>
-      <w:r>
-        <w:rPr>
-          <w:rFonts w:ascii="Courier New" w:eastAsia="Times New Roman" w:hAnsi="Courier New" w:cs="Courier New"/>
-          <w:color w:val="000000"/>
-          <w:sz w:val="20"/>
-          <w:szCs w:val="20"/>
-        </w:rPr>
-        <w:t>oradata</w:t>
-      </w:r>
-      <w:proofErr w:type="spellEnd"/>
-      <w:r>
-        <w:rPr>
-          <w:rFonts w:ascii="Courier New" w:eastAsia="Times New Roman" w:hAnsi="Courier New" w:cs="Courier New"/>
-          <w:color w:val="000000"/>
-          <w:sz w:val="20"/>
-          <w:szCs w:val="20"/>
-        </w:rPr>
-        <w:t xml:space="preserve">/db11g/redo05.log') SIZE 200M; </w:t>
+        <w:t xml:space="preserve">ALTER DATABASE ADD STANDBY LOGFILE THREAD 1 GROUP 5 ('/ora/oradata/db11g/redo05.log') SIZE 200M; </w:t>
       </w:r>
     </w:p>
     <w:p>
@@ -15918,47 +14372,7 @@
           <w:sz w:val="20"/>
           <w:szCs w:val="20"/>
         </w:rPr>
-        <w:t>ALTER DATABASE ADD STANDBY LOGFILE THREAD 1 GROUP 6 ('/</w:t>
-      </w:r>
-      <w:proofErr w:type="spellStart"/>
-      <w:r>
-        <w:rPr>
-          <w:rFonts w:ascii="Courier New" w:eastAsia="Times New Roman" w:hAnsi="Courier New" w:cs="Courier New"/>
-          <w:color w:val="000000"/>
-          <w:sz w:val="20"/>
-          <w:szCs w:val="20"/>
-        </w:rPr>
-        <w:t>ora</w:t>
-      </w:r>
-      <w:proofErr w:type="spellEnd"/>
-      <w:r>
-        <w:rPr>
-          <w:rFonts w:ascii="Courier New" w:eastAsia="Times New Roman" w:hAnsi="Courier New" w:cs="Courier New"/>
-          <w:color w:val="000000"/>
-          <w:sz w:val="20"/>
-          <w:szCs w:val="20"/>
-        </w:rPr>
-        <w:t>/</w:t>
-      </w:r>
-      <w:proofErr w:type="spellStart"/>
-      <w:r>
-        <w:rPr>
-          <w:rFonts w:ascii="Courier New" w:eastAsia="Times New Roman" w:hAnsi="Courier New" w:cs="Courier New"/>
-          <w:color w:val="000000"/>
-          <w:sz w:val="20"/>
-          <w:szCs w:val="20"/>
-        </w:rPr>
-        <w:t>oradata</w:t>
-      </w:r>
-      <w:proofErr w:type="spellEnd"/>
-      <w:r>
-        <w:rPr>
-          <w:rFonts w:ascii="Courier New" w:eastAsia="Times New Roman" w:hAnsi="Courier New" w:cs="Courier New"/>
-          <w:color w:val="000000"/>
-          <w:sz w:val="20"/>
-          <w:szCs w:val="20"/>
-        </w:rPr>
-        <w:t xml:space="preserve">/db11g/redo06.log') SIZE 200M; </w:t>
+        <w:t xml:space="preserve">ALTER DATABASE ADD STANDBY LOGFILE THREAD 1 GROUP 6 ('/ora/oradata/db11g/redo06.log') SIZE 200M; </w:t>
       </w:r>
     </w:p>
     <w:p>
@@ -15999,47 +14413,7 @@
           <w:sz w:val="20"/>
           <w:szCs w:val="20"/>
         </w:rPr>
-        <w:t>ALTER DATABASE ADD STANDBY LOGFILE THREAD 1 GROUP 7 ('/</w:t>
-      </w:r>
-      <w:proofErr w:type="spellStart"/>
-      <w:r>
-        <w:rPr>
-          <w:rFonts w:ascii="Courier New" w:eastAsia="Times New Roman" w:hAnsi="Courier New" w:cs="Courier New"/>
-          <w:color w:val="000000"/>
-          <w:sz w:val="20"/>
-          <w:szCs w:val="20"/>
-        </w:rPr>
-        <w:t>ora</w:t>
-      </w:r>
-      <w:proofErr w:type="spellEnd"/>
-      <w:r>
-        <w:rPr>
-          <w:rFonts w:ascii="Courier New" w:eastAsia="Times New Roman" w:hAnsi="Courier New" w:cs="Courier New"/>
-          <w:color w:val="000000"/>
-          <w:sz w:val="20"/>
-          <w:szCs w:val="20"/>
-        </w:rPr>
-        <w:t>/</w:t>
-      </w:r>
-      <w:proofErr w:type="spellStart"/>
-      <w:r>
-        <w:rPr>
-          <w:rFonts w:ascii="Courier New" w:eastAsia="Times New Roman" w:hAnsi="Courier New" w:cs="Courier New"/>
-          <w:color w:val="000000"/>
-          <w:sz w:val="20"/>
-          <w:szCs w:val="20"/>
-        </w:rPr>
-        <w:t>oradata</w:t>
-      </w:r>
-      <w:proofErr w:type="spellEnd"/>
-      <w:r>
-        <w:rPr>
-          <w:rFonts w:ascii="Courier New" w:eastAsia="Times New Roman" w:hAnsi="Courier New" w:cs="Courier New"/>
-          <w:color w:val="000000"/>
-          <w:sz w:val="20"/>
-          <w:szCs w:val="20"/>
-        </w:rPr>
-        <w:t>/db11g/redo07.log') SIZE 200M;</w:t>
+        <w:t>ALTER DATABASE ADD STANDBY LOGFILE THREAD 1 GROUP 7 ('/ora/oradata/db11g/redo07.log') SIZE 200M;</w:t>
       </w:r>
     </w:p>
     <w:p>
@@ -16153,27 +14527,7 @@
           <w:sz w:val="20"/>
           <w:szCs w:val="20"/>
         </w:rPr>
-        <w:t xml:space="preserve">select thread#, group#, sequence#, status, bytes from </w:t>
-      </w:r>
-      <w:proofErr w:type="spellStart"/>
-      <w:r>
-        <w:rPr>
-          <w:rFonts w:ascii="Courier New" w:eastAsia="Times New Roman" w:hAnsi="Courier New" w:cs="Courier New"/>
-          <w:color w:val="000000"/>
-          <w:sz w:val="20"/>
-          <w:szCs w:val="20"/>
-        </w:rPr>
-        <w:t>v$standby_log</w:t>
-      </w:r>
-      <w:proofErr w:type="spellEnd"/>
-      <w:r>
-        <w:rPr>
-          <w:rFonts w:ascii="Courier New" w:eastAsia="Times New Roman" w:hAnsi="Courier New" w:cs="Courier New"/>
-          <w:color w:val="000000"/>
-          <w:sz w:val="20"/>
-          <w:szCs w:val="20"/>
-        </w:rPr>
-        <w:t>;</w:t>
+        <w:t>select thread#, group#, sequence#, status, bytes from v$standby_log;</w:t>
       </w:r>
     </w:p>
     <w:p>
@@ -16221,27 +14575,7 @@
           <w:sz w:val="20"/>
           <w:szCs w:val="20"/>
         </w:rPr>
-        <w:t xml:space="preserve">   THREAD#     GROUP</w:t>
-      </w:r>
-      <w:proofErr w:type="gramStart"/>
-      <w:r>
-        <w:rPr>
-          <w:rFonts w:ascii="Courier New" w:eastAsia="Times New Roman" w:hAnsi="Courier New" w:cs="Courier New"/>
-          <w:color w:val="000000"/>
-          <w:sz w:val="20"/>
-          <w:szCs w:val="20"/>
-        </w:rPr>
-        <w:t>#  SEQUENCE</w:t>
-      </w:r>
-      <w:proofErr w:type="gramEnd"/>
-      <w:r>
-        <w:rPr>
-          <w:rFonts w:ascii="Courier New" w:eastAsia="Times New Roman" w:hAnsi="Courier New" w:cs="Courier New"/>
-          <w:color w:val="000000"/>
-          <w:sz w:val="20"/>
-          <w:szCs w:val="20"/>
-        </w:rPr>
-        <w:t># STATUS          BYTES</w:t>
+        <w:t xml:space="preserve">   THREAD#     GROUP#  SEQUENCE# STATUS          BYTES</w:t>
       </w:r>
     </w:p>
     <w:p>
@@ -16541,6 +14875,7 @@
           <w:sz w:val="20"/>
           <w:szCs w:val="20"/>
         </w:rPr>
+        <w:lastRenderedPageBreak/>
         <w:t>C:\ORACLE\DATABASE\BROKEN2</w:t>
       </w:r>
     </w:p>
@@ -16563,7 +14898,6 @@
           <w:sz w:val="20"/>
           <w:szCs w:val="20"/>
         </w:rPr>
-        <w:lastRenderedPageBreak/>
         <w:t>C:\ORA\ORADATA\DB11G\REDO04.LOG</w:t>
       </w:r>
     </w:p>
@@ -16774,131 +15108,51 @@
           <w:sz w:val="20"/>
           <w:szCs w:val="20"/>
         </w:rPr>
-        <w:t>'LOCATION=/</w:t>
-      </w:r>
-      <w:proofErr w:type="spellStart"/>
-      <w:r>
-        <w:rPr>
-          <w:rFonts w:ascii="Courier New" w:eastAsia="Times New Roman" w:hAnsi="Courier New" w:cs="Courier New"/>
-          <w:color w:val="000000"/>
-          <w:sz w:val="20"/>
-          <w:szCs w:val="20"/>
-        </w:rPr>
-        <w:t>ora</w:t>
-      </w:r>
-      <w:proofErr w:type="spellEnd"/>
-      <w:r>
-        <w:rPr>
-          <w:rFonts w:ascii="Courier New" w:eastAsia="Times New Roman" w:hAnsi="Courier New" w:cs="Courier New"/>
-          <w:color w:val="000000"/>
-          <w:sz w:val="20"/>
-          <w:szCs w:val="20"/>
-        </w:rPr>
-        <w:t>/</w:t>
-      </w:r>
-      <w:proofErr w:type="spellStart"/>
-      <w:r>
-        <w:rPr>
-          <w:rFonts w:ascii="Courier New" w:eastAsia="Times New Roman" w:hAnsi="Courier New" w:cs="Courier New"/>
-          <w:color w:val="000000"/>
-          <w:sz w:val="20"/>
-          <w:szCs w:val="20"/>
-        </w:rPr>
-        <w:t>oradata</w:t>
-      </w:r>
-      <w:proofErr w:type="spellEnd"/>
-      <w:r>
-        <w:rPr>
-          <w:rFonts w:ascii="Courier New" w:eastAsia="Times New Roman" w:hAnsi="Courier New" w:cs="Courier New"/>
-          <w:color w:val="000000"/>
-          <w:sz w:val="20"/>
-          <w:szCs w:val="20"/>
-        </w:rPr>
-        <w:t>/db11g/arch1/</w:t>
-      </w:r>
-    </w:p>
-    <w:p>
-      <w:pPr>
-        <w:pStyle w:val="ListParagraph"/>
-        <w:shd w:val="clear" w:color="auto" w:fill="D9D9D9" w:themeFill="background1" w:themeFillShade="D9"/>
-        <w:ind w:left="0"/>
-        <w:rPr>
-          <w:rFonts w:ascii="Courier New" w:eastAsia="Times New Roman" w:hAnsi="Courier New" w:cs="Courier New"/>
-          <w:color w:val="000000"/>
-          <w:sz w:val="20"/>
-          <w:szCs w:val="20"/>
-        </w:rPr>
-      </w:pPr>
-      <w:r>
-        <w:rPr>
-          <w:rFonts w:ascii="Courier New" w:eastAsia="Times New Roman" w:hAnsi="Courier New" w:cs="Courier New"/>
-          <w:color w:val="000000"/>
-          <w:sz w:val="20"/>
-          <w:szCs w:val="20"/>
-        </w:rPr>
-        <w:t>VALID_FOR=(ALL_</w:t>
-      </w:r>
-      <w:proofErr w:type="gramStart"/>
-      <w:r>
-        <w:rPr>
-          <w:rFonts w:ascii="Courier New" w:eastAsia="Times New Roman" w:hAnsi="Courier New" w:cs="Courier New"/>
-          <w:color w:val="000000"/>
-          <w:sz w:val="20"/>
-          <w:szCs w:val="20"/>
-        </w:rPr>
-        <w:t>LOGFILES,ALL</w:t>
-      </w:r>
-      <w:proofErr w:type="gramEnd"/>
-      <w:r>
-        <w:rPr>
-          <w:rFonts w:ascii="Courier New" w:eastAsia="Times New Roman" w:hAnsi="Courier New" w:cs="Courier New"/>
-          <w:color w:val="000000"/>
-          <w:sz w:val="20"/>
-          <w:szCs w:val="20"/>
-        </w:rPr>
-        <w:t>_ROLES)</w:t>
-      </w:r>
-    </w:p>
-    <w:p>
-      <w:pPr>
-        <w:pStyle w:val="ListParagraph"/>
-        <w:shd w:val="clear" w:color="auto" w:fill="D9D9D9" w:themeFill="background1" w:themeFillShade="D9"/>
-        <w:ind w:left="0"/>
-        <w:rPr>
-          <w:rFonts w:ascii="Courier New" w:eastAsia="Times New Roman" w:hAnsi="Courier New" w:cs="Courier New"/>
-          <w:color w:val="000000"/>
-          <w:sz w:val="20"/>
-          <w:szCs w:val="20"/>
-        </w:rPr>
-      </w:pPr>
-      <w:r>
-        <w:rPr>
-          <w:rFonts w:ascii="Courier New" w:eastAsia="Times New Roman" w:hAnsi="Courier New" w:cs="Courier New"/>
-          <w:color w:val="000000"/>
-          <w:sz w:val="20"/>
-          <w:szCs w:val="20"/>
-        </w:rPr>
-        <w:t>DB_UNIQUE_NAME=db11g_stby' scope=</w:t>
-      </w:r>
-      <w:proofErr w:type="spellStart"/>
-      <w:r>
-        <w:rPr>
-          <w:rFonts w:ascii="Courier New" w:eastAsia="Times New Roman" w:hAnsi="Courier New" w:cs="Courier New"/>
-          <w:color w:val="000000"/>
-          <w:sz w:val="20"/>
-          <w:szCs w:val="20"/>
-        </w:rPr>
-        <w:t>spfile</w:t>
-      </w:r>
-      <w:proofErr w:type="spellEnd"/>
-      <w:r>
-        <w:rPr>
-          <w:rFonts w:ascii="Courier New" w:eastAsia="Times New Roman" w:hAnsi="Courier New" w:cs="Courier New"/>
-          <w:color w:val="000000"/>
-          <w:sz w:val="20"/>
-          <w:szCs w:val="20"/>
-        </w:rPr>
-        <w:t>;</w:t>
+        <w:t>'LOCATION=/ora/oradata/db11g/arch1/</w:t>
+      </w:r>
+    </w:p>
+    <w:p>
+      <w:pPr>
+        <w:pStyle w:val="ListParagraph"/>
+        <w:shd w:val="clear" w:color="auto" w:fill="D9D9D9" w:themeFill="background1" w:themeFillShade="D9"/>
+        <w:ind w:left="0"/>
+        <w:rPr>
+          <w:rFonts w:ascii="Courier New" w:eastAsia="Times New Roman" w:hAnsi="Courier New" w:cs="Courier New"/>
+          <w:color w:val="000000"/>
+          <w:sz w:val="20"/>
+          <w:szCs w:val="20"/>
+        </w:rPr>
+      </w:pPr>
+      <w:r>
+        <w:rPr>
+          <w:rFonts w:ascii="Courier New" w:eastAsia="Times New Roman" w:hAnsi="Courier New" w:cs="Courier New"/>
+          <w:color w:val="000000"/>
+          <w:sz w:val="20"/>
+          <w:szCs w:val="20"/>
+        </w:rPr>
+        <w:t>VALID_FOR=(ALL_LOGFILES,ALL_ROLES)</w:t>
+      </w:r>
+    </w:p>
+    <w:p>
+      <w:pPr>
+        <w:pStyle w:val="ListParagraph"/>
+        <w:shd w:val="clear" w:color="auto" w:fill="D9D9D9" w:themeFill="background1" w:themeFillShade="D9"/>
+        <w:ind w:left="0"/>
+        <w:rPr>
+          <w:rFonts w:ascii="Courier New" w:eastAsia="Times New Roman" w:hAnsi="Courier New" w:cs="Courier New"/>
+          <w:color w:val="000000"/>
+          <w:sz w:val="20"/>
+          <w:szCs w:val="20"/>
+        </w:rPr>
+      </w:pPr>
+      <w:r>
+        <w:rPr>
+          <w:rFonts w:ascii="Courier New" w:eastAsia="Times New Roman" w:hAnsi="Courier New" w:cs="Courier New"/>
+          <w:color w:val="000000"/>
+          <w:sz w:val="20"/>
+          <w:szCs w:val="20"/>
+        </w:rPr>
+        <w:t>DB_UNIQUE_NAME=db11g_stby' scope=spfile;</w:t>
       </w:r>
     </w:p>
     <w:p>
@@ -16995,27 +15249,7 @@
           <w:sz w:val="20"/>
           <w:szCs w:val="20"/>
         </w:rPr>
-        <w:t>VALID_FOR=(ALL_</w:t>
-      </w:r>
-      <w:proofErr w:type="gramStart"/>
-      <w:r>
-        <w:rPr>
-          <w:rFonts w:ascii="Courier New" w:eastAsia="Times New Roman" w:hAnsi="Courier New" w:cs="Courier New"/>
-          <w:color w:val="000000"/>
-          <w:sz w:val="20"/>
-          <w:szCs w:val="20"/>
-        </w:rPr>
-        <w:t>LOGFILES,PRIMARY</w:t>
-      </w:r>
-      <w:proofErr w:type="gramEnd"/>
-      <w:r>
-        <w:rPr>
-          <w:rFonts w:ascii="Courier New" w:eastAsia="Times New Roman" w:hAnsi="Courier New" w:cs="Courier New"/>
-          <w:color w:val="000000"/>
-          <w:sz w:val="20"/>
-          <w:szCs w:val="20"/>
-        </w:rPr>
-        <w:t>_ROLE)</w:t>
+        <w:t>VALID_FOR=(ALL_LOGFILES,PRIMARY_ROLE)</w:t>
       </w:r>
     </w:p>
     <w:p>
@@ -17374,27 +15608,7 @@
           <w:sz w:val="20"/>
           <w:szCs w:val="20"/>
         </w:rPr>
-        <w:t>ALTER SYSTEM SET LOG_ARCHIVE_CONFIG='DG_CONFIG=(db11g_</w:t>
-      </w:r>
-      <w:proofErr w:type="gramStart"/>
-      <w:r>
-        <w:rPr>
-          <w:rFonts w:ascii="Courier New" w:eastAsia="Times New Roman" w:hAnsi="Courier New" w:cs="Courier New"/>
-          <w:color w:val="000000"/>
-          <w:sz w:val="20"/>
-          <w:szCs w:val="20"/>
-        </w:rPr>
-        <w:t>stby,db</w:t>
-      </w:r>
-      <w:proofErr w:type="gramEnd"/>
-      <w:r>
-        <w:rPr>
-          <w:rFonts w:ascii="Courier New" w:eastAsia="Times New Roman" w:hAnsi="Courier New" w:cs="Courier New"/>
-          <w:color w:val="000000"/>
-          <w:sz w:val="20"/>
-          <w:szCs w:val="20"/>
-        </w:rPr>
-        <w:t>11g)';</w:t>
+        <w:t>ALTER SYSTEM SET LOG_ARCHIVE_CONFIG='DG_CONFIG=(db11g_stby,db11g)';</w:t>
       </w:r>
     </w:p>
     <w:p>
@@ -17833,87 +16047,7 @@
           <w:sz w:val="20"/>
           <w:szCs w:val="20"/>
         </w:rPr>
-        <w:t>ALTER SYSTEM SET DB_RECOVERY_FILE_DEST = '/</w:t>
-      </w:r>
-      <w:proofErr w:type="spellStart"/>
-      <w:r>
-        <w:rPr>
-          <w:rFonts w:ascii="Courier New" w:eastAsia="Times New Roman" w:hAnsi="Courier New" w:cs="Courier New"/>
-          <w:color w:val="000000"/>
-          <w:sz w:val="20"/>
-          <w:szCs w:val="20"/>
-        </w:rPr>
-        <w:t>ora</w:t>
-      </w:r>
-      <w:proofErr w:type="spellEnd"/>
-      <w:r>
-        <w:rPr>
-          <w:rFonts w:ascii="Courier New" w:eastAsia="Times New Roman" w:hAnsi="Courier New" w:cs="Courier New"/>
-          <w:color w:val="000000"/>
-          <w:sz w:val="20"/>
-          <w:szCs w:val="20"/>
-        </w:rPr>
-        <w:t>/</w:t>
-      </w:r>
-      <w:proofErr w:type="spellStart"/>
-      <w:r>
-        <w:rPr>
-          <w:rFonts w:ascii="Courier New" w:eastAsia="Times New Roman" w:hAnsi="Courier New" w:cs="Courier New"/>
-          <w:color w:val="000000"/>
-          <w:sz w:val="20"/>
-          <w:szCs w:val="20"/>
-        </w:rPr>
-        <w:t>oradata</w:t>
-      </w:r>
-      <w:proofErr w:type="spellEnd"/>
-      <w:r>
-        <w:rPr>
-          <w:rFonts w:ascii="Courier New" w:eastAsia="Times New Roman" w:hAnsi="Courier New" w:cs="Courier New"/>
-          <w:color w:val="000000"/>
-          <w:sz w:val="20"/>
-          <w:szCs w:val="20"/>
-        </w:rPr>
-        <w:t>/db11g/</w:t>
-      </w:r>
-      <w:proofErr w:type="spellStart"/>
-      <w:r>
-        <w:rPr>
-          <w:rFonts w:ascii="Courier New" w:eastAsia="Times New Roman" w:hAnsi="Courier New" w:cs="Courier New"/>
-          <w:color w:val="000000"/>
-          <w:sz w:val="20"/>
-          <w:szCs w:val="20"/>
-        </w:rPr>
-        <w:t>fra</w:t>
-      </w:r>
-      <w:proofErr w:type="spellEnd"/>
-      <w:r>
-        <w:rPr>
-          <w:rFonts w:ascii="Courier New" w:eastAsia="Times New Roman" w:hAnsi="Courier New" w:cs="Courier New"/>
-          <w:color w:val="000000"/>
-          <w:sz w:val="20"/>
-          <w:szCs w:val="20"/>
-        </w:rPr>
-        <w:t>/</w:t>
-      </w:r>
-      <w:proofErr w:type="gramStart"/>
-      <w:r>
-        <w:rPr>
-          <w:rFonts w:ascii="Courier New" w:eastAsia="Times New Roman" w:hAnsi="Courier New" w:cs="Courier New"/>
-          <w:color w:val="000000"/>
-          <w:sz w:val="20"/>
-          <w:szCs w:val="20"/>
-        </w:rPr>
-        <w:t>'  SCOPE</w:t>
-      </w:r>
-      <w:proofErr w:type="gramEnd"/>
-      <w:r>
-        <w:rPr>
-          <w:rFonts w:ascii="Courier New" w:eastAsia="Times New Roman" w:hAnsi="Courier New" w:cs="Courier New"/>
-          <w:color w:val="000000"/>
-          <w:sz w:val="20"/>
-          <w:szCs w:val="20"/>
-        </w:rPr>
-        <w:t>=BOTH;</w:t>
+        <w:t>ALTER SYSTEM SET DB_RECOVERY_FILE_DEST = '/ora/oradata/db11g/fra/'  SCOPE=BOTH;</w:t>
       </w:r>
     </w:p>
     <w:p>
@@ -18207,47 +16341,7 @@
           <w:sz w:val="20"/>
           <w:szCs w:val="20"/>
         </w:rPr>
-        <w:t xml:space="preserve">ALTER SESSION SET </w:t>
-      </w:r>
-      <w:proofErr w:type="spellStart"/>
-      <w:r>
-        <w:rPr>
-          <w:rFonts w:ascii="Courier New" w:eastAsia="Times New Roman" w:hAnsi="Courier New" w:cs="Courier New"/>
-          <w:color w:val="000000"/>
-          <w:sz w:val="20"/>
-          <w:szCs w:val="20"/>
-        </w:rPr>
-        <w:t>nls_date_format</w:t>
-      </w:r>
-      <w:proofErr w:type="spellEnd"/>
-      <w:r>
-        <w:rPr>
-          <w:rFonts w:ascii="Courier New" w:eastAsia="Times New Roman" w:hAnsi="Courier New" w:cs="Courier New"/>
-          <w:color w:val="000000"/>
-          <w:sz w:val="20"/>
-          <w:szCs w:val="20"/>
-        </w:rPr>
-        <w:t>='DD-MON-YYYY HH24:</w:t>
-      </w:r>
-      <w:proofErr w:type="gramStart"/>
-      <w:r>
-        <w:rPr>
-          <w:rFonts w:ascii="Courier New" w:eastAsia="Times New Roman" w:hAnsi="Courier New" w:cs="Courier New"/>
-          <w:color w:val="000000"/>
-          <w:sz w:val="20"/>
-          <w:szCs w:val="20"/>
-        </w:rPr>
-        <w:t>MI:SS</w:t>
-      </w:r>
-      <w:proofErr w:type="gramEnd"/>
-      <w:r>
-        <w:rPr>
-          <w:rFonts w:ascii="Courier New" w:eastAsia="Times New Roman" w:hAnsi="Courier New" w:cs="Courier New"/>
-          <w:color w:val="000000"/>
-          <w:sz w:val="20"/>
-          <w:szCs w:val="20"/>
-        </w:rPr>
-        <w:t>';</w:t>
+        <w:t>ALTER SESSION SET nls_date_format='DD-MON-YYYY HH24:MI:SS';</w:t>
       </w:r>
     </w:p>
     <w:p>
@@ -19025,27 +17119,7 @@
           <w:sz w:val="20"/>
           <w:szCs w:val="20"/>
         </w:rPr>
-        <w:t xml:space="preserve">1 (C1 INT PRIMARY KEY, C2 </w:t>
-      </w:r>
-      <w:proofErr w:type="gramStart"/>
-      <w:r>
-        <w:rPr>
-          <w:rFonts w:ascii="Courier New" w:eastAsia="Times New Roman" w:hAnsi="Courier New" w:cs="Courier New"/>
-          <w:color w:val="000000"/>
-          <w:sz w:val="20"/>
-          <w:szCs w:val="20"/>
-        </w:rPr>
-        <w:t>CHAR(</w:t>
-      </w:r>
-      <w:proofErr w:type="gramEnd"/>
-      <w:r>
-        <w:rPr>
-          <w:rFonts w:ascii="Courier New" w:eastAsia="Times New Roman" w:hAnsi="Courier New" w:cs="Courier New"/>
-          <w:color w:val="000000"/>
-          <w:sz w:val="20"/>
-          <w:szCs w:val="20"/>
-        </w:rPr>
-        <w:t>6));</w:t>
+        <w:t>1 (C1 INT PRIMARY KEY, C2 CHAR(6));</w:t>
       </w:r>
     </w:p>
     <w:p>
@@ -20473,19 +18547,11 @@
         </w:rPr>
         <w:t xml:space="preserve"> </w:t>
       </w:r>
-      <w:proofErr w:type="spellStart"/>
-      <w:r>
-        <w:rPr>
-          <w:lang w:bidi="fa-IR"/>
-        </w:rPr>
-        <w:t>dgmgrl</w:t>
-      </w:r>
-      <w:proofErr w:type="spellEnd"/>
-      <w:r>
-        <w:rPr>
-          <w:lang w:bidi="fa-IR"/>
-        </w:rPr>
-        <w:t xml:space="preserve"> sys/SanaY$</w:t>
+      <w:r>
+        <w:rPr>
+          <w:lang w:bidi="fa-IR"/>
+        </w:rPr>
+        <w:t>dgmgrl sys/SanaY$</w:t>
       </w:r>
       <w:r>
         <w:rPr>
@@ -20497,16 +18563,8 @@
         <w:rPr>
           <w:lang w:bidi="fa-IR"/>
         </w:rPr>
-        <w:t xml:space="preserve"> as </w:t>
-      </w:r>
-      <w:proofErr w:type="spellStart"/>
-      <w:r>
-        <w:rPr>
-          <w:lang w:bidi="fa-IR"/>
-        </w:rPr>
-        <w:t>sysdba</w:t>
-      </w:r>
-      <w:proofErr w:type="spellEnd"/>
+        <w:t xml:space="preserve"> as sysdba</w:t>
+      </w:r>
     </w:p>
     <w:p>
       <w:pPr>
@@ -20638,21 +18696,7 @@
         <w:rPr>
           <w:lang w:bidi="fa-IR"/>
         </w:rPr>
-        <w:t xml:space="preserve">Error: ORA-16698: </w:t>
-      </w:r>
-      <w:proofErr w:type="spellStart"/>
-      <w:r>
-        <w:rPr>
-          <w:lang w:bidi="fa-IR"/>
-        </w:rPr>
-        <w:t>LOG_ARCHIVE_DEST_n</w:t>
-      </w:r>
-      <w:proofErr w:type="spellEnd"/>
-      <w:r>
-        <w:rPr>
-          <w:lang w:bidi="fa-IR"/>
-        </w:rPr>
-        <w:t xml:space="preserve"> parameter set for object to be added</w:t>
+        <w:t>Error: ORA-16698: LOG_ARCHIVE_DEST_n parameter set for object to be added</w:t>
       </w:r>
     </w:p>
     <w:p>
@@ -20840,51 +18884,23 @@
         <w:rPr>
           <w:lang w:bidi="fa-IR"/>
         </w:rPr>
-        <w:t>DGMGRL&gt; edit database db11g set property staticconnectidentifier='(DESCRIPTION=(ADDRESS=(PROTOCOL=</w:t>
-      </w:r>
-      <w:proofErr w:type="gramStart"/>
-      <w:r>
-        <w:rPr>
-          <w:lang w:bidi="fa-IR"/>
-        </w:rPr>
-        <w:t>TCP)(</w:t>
-      </w:r>
-      <w:proofErr w:type="gramEnd"/>
-      <w:r>
-        <w:rPr>
-          <w:lang w:bidi="fa-IR"/>
-        </w:rPr>
-        <w:t>PORT=1521)(HOST=192.168.50.102))(CONNECT_DATA=(SERVICE_NAME=db11g)(INSTANCE_NAME=db11g)(SERVER=DEDICATED)))';</w:t>
-      </w:r>
-    </w:p>
-    <w:p>
-      <w:pPr>
-        <w:pStyle w:val="ListParagraph"/>
-        <w:shd w:val="clear" w:color="auto" w:fill="D9D9D9" w:themeFill="background1" w:themeFillShade="D9"/>
-        <w:ind w:left="0"/>
-        <w:rPr>
-          <w:lang w:bidi="fa-IR"/>
-        </w:rPr>
-      </w:pPr>
-      <w:r>
-        <w:rPr>
-          <w:lang w:bidi="fa-IR"/>
-        </w:rPr>
-        <w:t>DGMGRL&gt; edit database db11g_stby set property staticconnectidentifier='(DESCRIPTION=(ADDRESS=(PROTOCOL=</w:t>
-      </w:r>
-      <w:proofErr w:type="gramStart"/>
-      <w:r>
-        <w:rPr>
-          <w:lang w:bidi="fa-IR"/>
-        </w:rPr>
-        <w:t>TCP)(</w:t>
-      </w:r>
-      <w:proofErr w:type="gramEnd"/>
-      <w:r>
-        <w:rPr>
-          <w:lang w:bidi="fa-IR"/>
-        </w:rPr>
-        <w:t>PORT=1521)(HOST=192.168.50.103))(CONNECT_DATA=(SERVICE_NAME=db11g_stby)(INSTANCE_NAME=db11g)(SERVER=DEDICATED)))';</w:t>
+        <w:t>DGMGRL&gt; edit database db11g set property staticconnectidentifier='(DESCRIPTION=(ADDRESS=(PROTOCOL=TCP)(PORT=1521)(HOST=192.168.50.102))(CONNECT_DATA=(SERVICE_NAME=db11g)(INSTANCE_NAME=db11g)(SERVER=DEDICATED)))';</w:t>
+      </w:r>
+    </w:p>
+    <w:p>
+      <w:pPr>
+        <w:pStyle w:val="ListParagraph"/>
+        <w:shd w:val="clear" w:color="auto" w:fill="D9D9D9" w:themeFill="background1" w:themeFillShade="D9"/>
+        <w:ind w:left="0"/>
+        <w:rPr>
+          <w:lang w:bidi="fa-IR"/>
+        </w:rPr>
+      </w:pPr>
+      <w:r>
+        <w:rPr>
+          <w:lang w:bidi="fa-IR"/>
+        </w:rPr>
+        <w:t>DGMGRL&gt; edit database db11g_stby set property staticconnectidentifier='(DESCRIPTION=(ADDRESS=(PROTOCOL=TCP)(PORT=1521)(HOST=192.168.50.103))(CONNECT_DATA=(SERVICE_NAME=db11g_stby)(INSTANCE_NAME=db11g)(SERVER=DEDICATED)))';</w:t>
       </w:r>
     </w:p>
     <w:p>
@@ -21168,21 +19184,7 @@
         <w:rPr>
           <w:lang w:bidi="fa-IR"/>
         </w:rPr>
-        <w:t xml:space="preserve">DGMGRL&gt; enable </w:t>
-      </w:r>
-      <w:proofErr w:type="spellStart"/>
-      <w:r>
-        <w:rPr>
-          <w:lang w:bidi="fa-IR"/>
-        </w:rPr>
-        <w:t>fast_start</w:t>
-      </w:r>
-      <w:proofErr w:type="spellEnd"/>
-      <w:r>
-        <w:rPr>
-          <w:lang w:bidi="fa-IR"/>
-        </w:rPr>
-        <w:t xml:space="preserve"> failover</w:t>
+        <w:t>DGMGRL&gt; enable fast_start failover</w:t>
       </w:r>
       <w:r>
         <w:rPr>
@@ -21229,21 +19231,7 @@
         <w:rPr>
           <w:lang w:bidi="fa-IR"/>
         </w:rPr>
-        <w:t xml:space="preserve">DGMGRL&gt; disable </w:t>
-      </w:r>
-      <w:proofErr w:type="spellStart"/>
-      <w:r>
-        <w:rPr>
-          <w:lang w:bidi="fa-IR"/>
-        </w:rPr>
-        <w:t>fast_start</w:t>
-      </w:r>
-      <w:proofErr w:type="spellEnd"/>
-      <w:r>
-        <w:rPr>
-          <w:lang w:bidi="fa-IR"/>
-        </w:rPr>
-        <w:t xml:space="preserve"> failover</w:t>
+        <w:t>DGMGRL&gt; disable fast_start failover</w:t>
       </w:r>
       <w:r>
         <w:rPr>
@@ -21289,21 +19277,7 @@
         <w:rPr>
           <w:lang w:bidi="fa-IR"/>
         </w:rPr>
-        <w:t>DGMGRL&gt; edit database db11g set property '</w:t>
-      </w:r>
-      <w:proofErr w:type="spellStart"/>
-      <w:r>
-        <w:rPr>
-          <w:lang w:bidi="fa-IR"/>
-        </w:rPr>
-        <w:t>LogXptMode</w:t>
-      </w:r>
-      <w:proofErr w:type="spellEnd"/>
-      <w:r>
-        <w:rPr>
-          <w:lang w:bidi="fa-IR"/>
-        </w:rPr>
-        <w:t>'='sync</w:t>
+        <w:t>DGMGRL&gt; edit database db11g set property 'LogXptMode'='sync</w:t>
       </w:r>
       <w:r>
         <w:rPr>
@@ -21327,21 +19301,7 @@
         <w:rPr>
           <w:lang w:bidi="fa-IR"/>
         </w:rPr>
-        <w:t>DGMGRL&gt; edit database db11g_stby set property '</w:t>
-      </w:r>
-      <w:proofErr w:type="spellStart"/>
-      <w:r>
-        <w:rPr>
-          <w:lang w:bidi="fa-IR"/>
-        </w:rPr>
-        <w:t>LogXptMode</w:t>
-      </w:r>
-      <w:proofErr w:type="spellEnd"/>
-      <w:r>
-        <w:rPr>
-          <w:lang w:bidi="fa-IR"/>
-        </w:rPr>
-        <w:t>'='sync</w:t>
+        <w:t>DGMGRL&gt; edit database db11g_stby set property 'LogXptMode'='sync</w:t>
       </w:r>
       <w:r>
         <w:rPr>
@@ -21364,16 +19324,8 @@
         <w:rPr>
           <w:lang w:bidi="fa-IR"/>
         </w:rPr>
-        <w:t xml:space="preserve">DGMGRL&gt; edit configuration set protection mode as </w:t>
-      </w:r>
-      <w:proofErr w:type="spellStart"/>
-      <w:r>
-        <w:rPr>
-          <w:lang w:bidi="fa-IR"/>
-        </w:rPr>
-        <w:t>maxavailability</w:t>
-      </w:r>
-      <w:proofErr w:type="spellEnd"/>
+        <w:t>DGMGRL&gt; edit configuration set protection mode as maxavailability</w:t>
+      </w:r>
       <w:r>
         <w:rPr>
           <w:rtl/>
@@ -21395,16 +19347,8 @@
         <w:rPr>
           <w:lang w:bidi="fa-IR"/>
         </w:rPr>
-        <w:t xml:space="preserve">DGMGRL&gt; </w:t>
-      </w:r>
-      <w:proofErr w:type="gramStart"/>
-      <w:r>
-        <w:rPr>
-          <w:lang w:bidi="fa-IR"/>
-        </w:rPr>
-        <w:t>enable  configuration</w:t>
-      </w:r>
-      <w:proofErr w:type="gramEnd"/>
+        <w:t>DGMGRL&gt; enable  configuration</w:t>
+      </w:r>
       <w:r>
         <w:rPr>
           <w:rtl/>
@@ -21426,21 +19370,7 @@
         <w:rPr>
           <w:lang w:bidi="fa-IR"/>
         </w:rPr>
-        <w:t xml:space="preserve">DGMGRL&gt; enable </w:t>
-      </w:r>
-      <w:proofErr w:type="spellStart"/>
-      <w:r>
-        <w:rPr>
-          <w:lang w:bidi="fa-IR"/>
-        </w:rPr>
-        <w:t>fast_start</w:t>
-      </w:r>
-      <w:proofErr w:type="spellEnd"/>
-      <w:r>
-        <w:rPr>
-          <w:lang w:bidi="fa-IR"/>
-        </w:rPr>
-        <w:t xml:space="preserve"> failover</w:t>
+        <w:t>DGMGRL&gt; enable fast_start failover</w:t>
       </w:r>
       <w:r>
         <w:rPr>
@@ -21486,21 +19416,7 @@
         <w:rPr>
           <w:lang w:bidi="fa-IR"/>
         </w:rPr>
-        <w:t xml:space="preserve">DGMGRL&gt; show </w:t>
-      </w:r>
-      <w:proofErr w:type="spellStart"/>
-      <w:r>
-        <w:rPr>
-          <w:lang w:bidi="fa-IR"/>
-        </w:rPr>
-        <w:t>fast_start</w:t>
-      </w:r>
-      <w:proofErr w:type="spellEnd"/>
-      <w:r>
-        <w:rPr>
-          <w:lang w:bidi="fa-IR"/>
-        </w:rPr>
-        <w:t xml:space="preserve"> failover</w:t>
+        <w:t>DGMGRL&gt; show fast_start failover</w:t>
       </w:r>
       <w:r>
         <w:rPr>

</xml_diff>

<commit_message>
change RMAN connecting statement.
</commit_message>
<xml_diff>
--- a/Oracle Data Guard/Data Guard.docx
+++ b/Oracle Data Guard/Data Guard.docx
@@ -7373,7 +7373,7 @@
           <w:szCs w:val="20"/>
           <w:rtl/>
         </w:rPr>
-        <w:t>";</w:t>
+        <w:t>"</w:t>
       </w:r>
     </w:p>
     <w:p>
@@ -7489,7 +7489,7 @@
           <w:sz w:val="20"/>
           <w:szCs w:val="20"/>
         </w:rPr>
-        <w:t>@db11g_stby AUXILIARY sys/SanaY$</w:t>
+        <w:t>@db11g AUXILIARY sys/SanaY$</w:t>
       </w:r>
       <w:r>
         <w:rPr>
@@ -7508,6 +7508,15 @@
           <w:szCs w:val="20"/>
         </w:rPr>
         <w:t>@db11g</w:t>
+      </w:r>
+      <w:r>
+        <w:rPr>
+          <w:rFonts w:ascii="Courier New" w:eastAsia="Times New Roman" w:hAnsi="Courier New" w:cs="Courier New"/>
+          <w:color w:val="000000"/>
+          <w:sz w:val="20"/>
+          <w:szCs w:val="20"/>
+        </w:rPr>
+        <w:t>_stby</w:t>
       </w:r>
     </w:p>
     <w:p>

</xml_diff>